<commit_message>
Give the correlation analysis introduction
</commit_message>
<xml_diff>
--- a/EmployeeSalaryAnalysis.docx
+++ b/EmployeeSalaryAnalysis.docx
@@ -18849,8 +18849,449 @@
           <w:lang w:val="en-US"/>
         </w:rPr>
       </w:pPr>
+    </w:p>
+    <w:p>
+      <w:pPr>
+        <w:pStyle w:val="4"/>
+        <w:keepNext w:val="0"/>
+        <w:keepLines w:val="0"/>
+        <w:widowControl/>
+        <w:suppressLineNumbers w:val="0"/>
+        <w:pBdr>
+          <w:top w:val="none" w:color="auto" w:sz="0" w:space="0"/>
+          <w:left w:val="none" w:color="auto" w:sz="0" w:space="0"/>
+          <w:bottom w:val="none" w:color="auto" w:sz="0" w:space="0"/>
+          <w:right w:val="none" w:color="auto" w:sz="0" w:space="0"/>
+        </w:pBdr>
+        <w:shd w:val="clear" w:fill="FFFFFF"/>
+        <w:wordWrap w:val="0"/>
+        <w:spacing w:before="0" w:beforeAutospacing="0" w:after="0" w:afterAutospacing="0" w:line="360" w:lineRule="auto"/>
+        <w:ind w:left="0" w:right="0" w:firstLine="0"/>
+        <w:jc w:val="both"/>
+        <w:rPr>
+          <w:rFonts w:hint="default" w:ascii="Times New Roman" w:hAnsi="Times New Roman" w:eastAsia="Lucida Console"/>
+          <w:b/>
+          <w:bCs/>
+          <w:i w:val="0"/>
+          <w:iCs w:val="0"/>
+          <w:caps w:val="0"/>
+          <w:color w:val="000000"/>
+          <w:spacing w:val="0"/>
+          <w:sz w:val="40"/>
+          <w:szCs w:val="40"/>
+          <w:shd w:val="clear" w:fill="FFFFFF"/>
+          <w:lang w:val="en-US"/>
+        </w:rPr>
+      </w:pPr>
+      <w:r>
+        <w:rPr>
+          <w:rFonts w:hint="default" w:ascii="Times New Roman" w:hAnsi="Times New Roman" w:eastAsia="Lucida Console"/>
+          <w:b/>
+          <w:bCs/>
+          <w:i w:val="0"/>
+          <w:iCs w:val="0"/>
+          <w:caps w:val="0"/>
+          <w:color w:val="000000"/>
+          <w:spacing w:val="0"/>
+          <w:sz w:val="40"/>
+          <w:szCs w:val="40"/>
+          <w:shd w:val="clear" w:fill="FFFFFF"/>
+          <w:lang w:val="en-US"/>
+        </w:rPr>
+        <w:t>Correlational Analysis</w:t>
+      </w:r>
+    </w:p>
+    <w:p>
+      <w:pPr>
+        <w:pStyle w:val="4"/>
+        <w:keepNext w:val="0"/>
+        <w:keepLines w:val="0"/>
+        <w:widowControl/>
+        <w:suppressLineNumbers w:val="0"/>
+        <w:pBdr>
+          <w:top w:val="none" w:color="auto" w:sz="0" w:space="0"/>
+          <w:left w:val="none" w:color="auto" w:sz="0" w:space="0"/>
+          <w:bottom w:val="none" w:color="auto" w:sz="0" w:space="0"/>
+          <w:right w:val="none" w:color="auto" w:sz="0" w:space="0"/>
+        </w:pBdr>
+        <w:shd w:val="clear" w:fill="FFFFFF"/>
+        <w:wordWrap w:val="0"/>
+        <w:spacing w:before="0" w:beforeAutospacing="0" w:after="0" w:afterAutospacing="0" w:line="360" w:lineRule="auto"/>
+        <w:ind w:left="0" w:right="0" w:firstLine="0"/>
+        <w:jc w:val="both"/>
+        <w:rPr>
+          <w:rFonts w:hint="default" w:ascii="Times New Roman" w:hAnsi="Times New Roman" w:eastAsia="Lucida Console"/>
+          <w:b w:val="0"/>
+          <w:bCs w:val="0"/>
+          <w:i w:val="0"/>
+          <w:iCs w:val="0"/>
+          <w:caps w:val="0"/>
+          <w:color w:val="000000"/>
+          <w:spacing w:val="0"/>
+          <w:sz w:val="24"/>
+          <w:szCs w:val="24"/>
+          <w:shd w:val="clear" w:fill="FFFFFF"/>
+          <w:lang w:val="en-US"/>
+        </w:rPr>
+      </w:pPr>
+    </w:p>
+    <w:p>
+      <w:pPr>
+        <w:pStyle w:val="4"/>
+        <w:keepNext w:val="0"/>
+        <w:keepLines w:val="0"/>
+        <w:widowControl/>
+        <w:suppressLineNumbers w:val="0"/>
+        <w:pBdr>
+          <w:top w:val="none" w:color="auto" w:sz="0" w:space="0"/>
+          <w:left w:val="none" w:color="auto" w:sz="0" w:space="0"/>
+          <w:bottom w:val="none" w:color="auto" w:sz="0" w:space="0"/>
+          <w:right w:val="none" w:color="auto" w:sz="0" w:space="0"/>
+        </w:pBdr>
+        <w:shd w:val="clear" w:fill="FFFFFF"/>
+        <w:wordWrap w:val="0"/>
+        <w:spacing w:before="0" w:beforeAutospacing="0" w:after="0" w:afterAutospacing="0" w:line="360" w:lineRule="auto"/>
+        <w:ind w:left="0" w:right="0" w:firstLine="0"/>
+        <w:jc w:val="both"/>
+        <w:rPr>
+          <w:rFonts w:hint="default" w:ascii="Times New Roman" w:hAnsi="Times New Roman" w:eastAsia="Lucida Console"/>
+          <w:b w:val="0"/>
+          <w:bCs w:val="0"/>
+          <w:i w:val="0"/>
+          <w:iCs w:val="0"/>
+          <w:caps w:val="0"/>
+          <w:color w:val="000000"/>
+          <w:spacing w:val="0"/>
+          <w:sz w:val="24"/>
+          <w:szCs w:val="24"/>
+          <w:shd w:val="clear" w:fill="FFFFFF"/>
+          <w:lang w:val="en-US"/>
+        </w:rPr>
+      </w:pPr>
+      <w:r>
+        <w:rPr>
+          <w:rFonts w:hint="default" w:ascii="Times New Roman" w:hAnsi="Times New Roman" w:eastAsia="Lucida Console"/>
+          <w:b w:val="0"/>
+          <w:bCs w:val="0"/>
+          <w:i w:val="0"/>
+          <w:iCs w:val="0"/>
+          <w:caps w:val="0"/>
+          <w:color w:val="000000"/>
+          <w:spacing w:val="0"/>
+          <w:sz w:val="24"/>
+          <w:szCs w:val="24"/>
+          <w:shd w:val="clear" w:fill="FFFFFF"/>
+          <w:lang w:val="en-US"/>
+        </w:rPr>
+        <w:t xml:space="preserve">Correlational analysis means   identifying relationship available between independent(x) variables and dependent (y) variable. This correlational analysis can be don pair wise. </w:t>
+      </w:r>
+      <w:r>
+        <w:rPr>
+          <w:rFonts w:hint="default" w:ascii="Times New Roman" w:hAnsi="Times New Roman" w:eastAsia="Lucida Console"/>
+          <w:b w:val="0"/>
+          <w:bCs w:val="0"/>
+          <w:i w:val="0"/>
+          <w:iCs w:val="0"/>
+          <w:color w:val="000000"/>
+          <w:spacing w:val="0"/>
+          <w:sz w:val="24"/>
+          <w:szCs w:val="24"/>
+          <w:shd w:val="clear" w:fill="FFFFFF"/>
+          <w:lang w:val="en-US"/>
+        </w:rPr>
+        <w:t>W</w:t>
+      </w:r>
+      <w:r>
+        <w:rPr>
+          <w:rFonts w:hint="default" w:ascii="Times New Roman" w:hAnsi="Times New Roman" w:eastAsia="Lucida Console"/>
+          <w:b w:val="0"/>
+          <w:bCs w:val="0"/>
+          <w:i w:val="0"/>
+          <w:iCs w:val="0"/>
+          <w:caps w:val="0"/>
+          <w:color w:val="000000"/>
+          <w:spacing w:val="0"/>
+          <w:sz w:val="24"/>
+          <w:szCs w:val="24"/>
+          <w:shd w:val="clear" w:fill="FFFFFF"/>
+          <w:lang w:val="en-US"/>
+        </w:rPr>
+        <w:t>hich means  dependent variable with one independent variable (Miksza &amp; Elpus, Correlational design and analysis 2018). This analysis is necessary part for doing the regression analysis. Which means to  develop the best model. Need to identify the what are the most significant variables that affected to dependent variable.  For identifying this variables,</w:t>
+      </w:r>
+    </w:p>
+    <w:p>
+      <w:pPr>
+        <w:pStyle w:val="4"/>
+        <w:keepNext w:val="0"/>
+        <w:keepLines w:val="0"/>
+        <w:widowControl/>
+        <w:suppressLineNumbers w:val="0"/>
+        <w:pBdr>
+          <w:top w:val="none" w:color="auto" w:sz="0" w:space="0"/>
+          <w:left w:val="none" w:color="auto" w:sz="0" w:space="0"/>
+          <w:bottom w:val="none" w:color="auto" w:sz="0" w:space="0"/>
+          <w:right w:val="none" w:color="auto" w:sz="0" w:space="0"/>
+        </w:pBdr>
+        <w:shd w:val="clear" w:fill="FFFFFF"/>
+        <w:wordWrap w:val="0"/>
+        <w:spacing w:before="0" w:beforeAutospacing="0" w:after="0" w:afterAutospacing="0" w:line="360" w:lineRule="auto"/>
+        <w:ind w:left="0" w:right="0" w:firstLine="0"/>
+        <w:jc w:val="both"/>
+        <w:rPr>
+          <w:rFonts w:hint="default" w:ascii="Times New Roman" w:hAnsi="Times New Roman" w:eastAsia="Lucida Console"/>
+          <w:b w:val="0"/>
+          <w:bCs w:val="0"/>
+          <w:i w:val="0"/>
+          <w:iCs w:val="0"/>
+          <w:caps w:val="0"/>
+          <w:color w:val="000000"/>
+          <w:spacing w:val="0"/>
+          <w:sz w:val="24"/>
+          <w:szCs w:val="24"/>
+          <w:shd w:val="clear" w:fill="FFFFFF"/>
+          <w:lang w:val="en-US"/>
+        </w:rPr>
+      </w:pPr>
+      <w:r>
+        <w:rPr>
+          <w:rFonts w:hint="default" w:ascii="Times New Roman" w:hAnsi="Times New Roman" w:eastAsia="Lucida Console"/>
+          <w:b w:val="0"/>
+          <w:bCs w:val="0"/>
+          <w:i w:val="0"/>
+          <w:iCs w:val="0"/>
+          <w:caps w:val="0"/>
+          <w:color w:val="000000"/>
+          <w:spacing w:val="0"/>
+          <w:sz w:val="24"/>
+          <w:szCs w:val="24"/>
+          <w:shd w:val="clear" w:fill="FFFFFF"/>
+          <w:lang w:val="en-US"/>
+        </w:rPr>
+        <w:t>Correlational analysis has two main methods</w:t>
+      </w:r>
+    </w:p>
+    <w:p>
+      <w:pPr>
+        <w:pStyle w:val="4"/>
+        <w:keepNext w:val="0"/>
+        <w:keepLines w:val="0"/>
+        <w:widowControl/>
+        <w:suppressLineNumbers w:val="0"/>
+        <w:pBdr>
+          <w:top w:val="none" w:color="auto" w:sz="0" w:space="0"/>
+          <w:left w:val="none" w:color="auto" w:sz="0" w:space="0"/>
+          <w:bottom w:val="none" w:color="auto" w:sz="0" w:space="0"/>
+          <w:right w:val="none" w:color="auto" w:sz="0" w:space="0"/>
+        </w:pBdr>
+        <w:shd w:val="clear" w:fill="FFFFFF"/>
+        <w:wordWrap w:val="0"/>
+        <w:spacing w:before="0" w:beforeAutospacing="0" w:after="0" w:afterAutospacing="0" w:line="360" w:lineRule="auto"/>
+        <w:ind w:left="0" w:right="0" w:firstLine="1560" w:firstLineChars="650"/>
+        <w:jc w:val="both"/>
+        <w:rPr>
+          <w:rFonts w:hint="default" w:ascii="Times New Roman" w:hAnsi="Times New Roman" w:eastAsia="Lucida Console"/>
+          <w:b w:val="0"/>
+          <w:bCs w:val="0"/>
+          <w:i w:val="0"/>
+          <w:iCs w:val="0"/>
+          <w:caps w:val="0"/>
+          <w:color w:val="000000"/>
+          <w:spacing w:val="0"/>
+          <w:sz w:val="24"/>
+          <w:szCs w:val="24"/>
+          <w:shd w:val="clear" w:fill="FFFFFF"/>
+          <w:lang w:val="en-US"/>
+        </w:rPr>
+      </w:pPr>
+      <w:r>
+        <w:rPr>
+          <w:rFonts w:hint="default" w:ascii="Times New Roman" w:hAnsi="Times New Roman" w:eastAsia="Lucida Console"/>
+          <w:b w:val="0"/>
+          <w:bCs w:val="0"/>
+          <w:i w:val="0"/>
+          <w:iCs w:val="0"/>
+          <w:caps w:val="0"/>
+          <w:color w:val="000000"/>
+          <w:spacing w:val="0"/>
+          <w:sz w:val="24"/>
+          <w:szCs w:val="24"/>
+          <w:shd w:val="clear" w:fill="FFFFFF"/>
+          <w:lang w:val="en-US"/>
+        </w:rPr>
+        <w:t xml:space="preserve">1.Pearson method </w:t>
+      </w:r>
+    </w:p>
+    <w:p>
+      <w:pPr>
+        <w:pStyle w:val="4"/>
+        <w:keepNext w:val="0"/>
+        <w:keepLines w:val="0"/>
+        <w:widowControl/>
+        <w:suppressLineNumbers w:val="0"/>
+        <w:pBdr>
+          <w:top w:val="none" w:color="auto" w:sz="0" w:space="0"/>
+          <w:left w:val="none" w:color="auto" w:sz="0" w:space="0"/>
+          <w:bottom w:val="none" w:color="auto" w:sz="0" w:space="0"/>
+          <w:right w:val="none" w:color="auto" w:sz="0" w:space="0"/>
+        </w:pBdr>
+        <w:shd w:val="clear" w:fill="FFFFFF"/>
+        <w:wordWrap w:val="0"/>
+        <w:spacing w:before="0" w:beforeAutospacing="0" w:after="0" w:afterAutospacing="0" w:line="360" w:lineRule="auto"/>
+        <w:ind w:left="0" w:right="0" w:firstLine="0"/>
+        <w:jc w:val="both"/>
+        <w:rPr>
+          <w:rFonts w:hint="default" w:ascii="Times New Roman" w:hAnsi="Times New Roman" w:eastAsia="Lucida Console"/>
+          <w:b w:val="0"/>
+          <w:bCs w:val="0"/>
+          <w:i w:val="0"/>
+          <w:iCs w:val="0"/>
+          <w:caps w:val="0"/>
+          <w:color w:val="000000"/>
+          <w:spacing w:val="0"/>
+          <w:sz w:val="24"/>
+          <w:szCs w:val="24"/>
+          <w:shd w:val="clear" w:fill="FFFFFF"/>
+          <w:lang w:val="en-US"/>
+        </w:rPr>
+      </w:pPr>
+      <w:r>
+        <w:rPr>
+          <w:rFonts w:hint="default" w:ascii="Times New Roman" w:hAnsi="Times New Roman" w:eastAsia="Lucida Console"/>
+          <w:b w:val="0"/>
+          <w:bCs w:val="0"/>
+          <w:i w:val="0"/>
+          <w:iCs w:val="0"/>
+          <w:caps w:val="0"/>
+          <w:color w:val="000000"/>
+          <w:spacing w:val="0"/>
+          <w:sz w:val="24"/>
+          <w:szCs w:val="24"/>
+          <w:shd w:val="clear" w:fill="FFFFFF"/>
+          <w:lang w:val="en-US"/>
+        </w:rPr>
+        <w:t xml:space="preserve">                                After completing the normality testing. that test results are shown </w:t>
+      </w:r>
       <w:bookmarkStart w:id="0" w:name="_GoBack"/>
       <w:bookmarkEnd w:id="0"/>
+      <w:r>
+        <w:rPr>
+          <w:rFonts w:hint="default" w:ascii="Times New Roman" w:hAnsi="Times New Roman" w:eastAsia="Lucida Console"/>
+          <w:b w:val="0"/>
+          <w:bCs w:val="0"/>
+          <w:i w:val="0"/>
+          <w:iCs w:val="0"/>
+          <w:caps w:val="0"/>
+          <w:color w:val="000000"/>
+          <w:spacing w:val="0"/>
+          <w:sz w:val="24"/>
+          <w:szCs w:val="24"/>
+          <w:shd w:val="clear" w:fill="FFFFFF"/>
+          <w:lang w:val="en-US"/>
+        </w:rPr>
+        <w:t>as “data is normally distributed”. which means most suitable method is Pearson method.</w:t>
+      </w:r>
+    </w:p>
+    <w:p>
+      <w:pPr>
+        <w:pStyle w:val="4"/>
+        <w:keepNext w:val="0"/>
+        <w:keepLines w:val="0"/>
+        <w:widowControl/>
+        <w:suppressLineNumbers w:val="0"/>
+        <w:pBdr>
+          <w:top w:val="none" w:color="auto" w:sz="0" w:space="0"/>
+          <w:left w:val="none" w:color="auto" w:sz="0" w:space="0"/>
+          <w:bottom w:val="none" w:color="auto" w:sz="0" w:space="0"/>
+          <w:right w:val="none" w:color="auto" w:sz="0" w:space="0"/>
+        </w:pBdr>
+        <w:shd w:val="clear" w:fill="FFFFFF"/>
+        <w:wordWrap w:val="0"/>
+        <w:spacing w:before="0" w:beforeAutospacing="0" w:after="0" w:afterAutospacing="0" w:line="360" w:lineRule="auto"/>
+        <w:ind w:right="0" w:firstLine="1560" w:firstLineChars="650"/>
+        <w:jc w:val="both"/>
+        <w:rPr>
+          <w:rFonts w:hint="default" w:ascii="Times New Roman" w:hAnsi="Times New Roman" w:eastAsia="Lucida Console"/>
+          <w:b w:val="0"/>
+          <w:bCs w:val="0"/>
+          <w:i w:val="0"/>
+          <w:iCs w:val="0"/>
+          <w:caps w:val="0"/>
+          <w:color w:val="000000"/>
+          <w:spacing w:val="0"/>
+          <w:sz w:val="24"/>
+          <w:szCs w:val="24"/>
+          <w:shd w:val="clear" w:fill="FFFFFF"/>
+          <w:lang w:val="en-US"/>
+        </w:rPr>
+      </w:pPr>
+      <w:r>
+        <w:rPr>
+          <w:rFonts w:hint="default" w:ascii="Times New Roman" w:hAnsi="Times New Roman" w:eastAsia="Lucida Console"/>
+          <w:b w:val="0"/>
+          <w:bCs w:val="0"/>
+          <w:i w:val="0"/>
+          <w:iCs w:val="0"/>
+          <w:caps w:val="0"/>
+          <w:color w:val="000000"/>
+          <w:spacing w:val="0"/>
+          <w:sz w:val="24"/>
+          <w:szCs w:val="24"/>
+          <w:shd w:val="clear" w:fill="FFFFFF"/>
+          <w:lang w:val="en-US"/>
+        </w:rPr>
+        <w:t>2.Spearman method</w:t>
+      </w:r>
+    </w:p>
+    <w:p>
+      <w:pPr>
+        <w:pStyle w:val="4"/>
+        <w:keepNext w:val="0"/>
+        <w:keepLines w:val="0"/>
+        <w:widowControl/>
+        <w:suppressLineNumbers w:val="0"/>
+        <w:pBdr>
+          <w:top w:val="none" w:color="auto" w:sz="0" w:space="0"/>
+          <w:left w:val="none" w:color="auto" w:sz="0" w:space="0"/>
+          <w:bottom w:val="none" w:color="auto" w:sz="0" w:space="0"/>
+          <w:right w:val="none" w:color="auto" w:sz="0" w:space="0"/>
+        </w:pBdr>
+        <w:shd w:val="clear" w:fill="FFFFFF"/>
+        <w:wordWrap w:val="0"/>
+        <w:spacing w:before="0" w:beforeAutospacing="0" w:after="0" w:afterAutospacing="0" w:line="360" w:lineRule="auto"/>
+        <w:ind w:left="0" w:right="0" w:firstLine="0"/>
+        <w:jc w:val="both"/>
+        <w:rPr>
+          <w:rFonts w:hint="default" w:ascii="Times New Roman" w:hAnsi="Times New Roman" w:eastAsia="Lucida Console" w:cs="Times New Roman"/>
+          <w:b w:val="0"/>
+          <w:bCs w:val="0"/>
+          <w:i w:val="0"/>
+          <w:iCs w:val="0"/>
+          <w:caps w:val="0"/>
+          <w:color w:val="000000"/>
+          <w:spacing w:val="0"/>
+          <w:sz w:val="24"/>
+          <w:szCs w:val="24"/>
+          <w:shd w:val="clear" w:fill="FFFFFF"/>
+          <w:lang w:val="en-US"/>
+        </w:rPr>
+      </w:pPr>
+      <w:r>
+        <w:rPr>
+          <w:rFonts w:hint="default" w:ascii="Times New Roman" w:hAnsi="Times New Roman" w:eastAsia="Lucida Console"/>
+          <w:b w:val="0"/>
+          <w:bCs w:val="0"/>
+          <w:i w:val="0"/>
+          <w:iCs w:val="0"/>
+          <w:caps w:val="0"/>
+          <w:color w:val="000000"/>
+          <w:spacing w:val="0"/>
+          <w:sz w:val="24"/>
+          <w:szCs w:val="24"/>
+          <w:shd w:val="clear" w:fill="FFFFFF"/>
+          <w:lang w:val="en-US"/>
+        </w:rPr>
+        <w:t xml:space="preserve">                                         After completing the normality testing, if that test results are shown as “data is not normally distributed ” most suitable method is Spearman method. And also  for doing the normality testing convert the text oriented data into numeric values (type conversion). For doing the correlational analysis  based on this  converted data “spearman” method is the best method. According to this “salary_new” dataset “job_title”, “Job_title_category”, “location_state”, and “location_country” data columns of salaries dataset converted into the numeric (type conversion) values and created the new dataset called “salary new”. and as well as according to the above mentioned normality testing, most of the test results are shown as “data is not normally distributed”. Consequently  for this “salary_new” dataset, doing the correlational analysis spearman method is the best method.</w:t>
+      </w:r>
     </w:p>
     <w:p>
       <w:pPr>
@@ -19101,6 +19542,29 @@
       </w:r>
       <w:r>
         <w:t xml:space="preserve">. Available at: https://www.investopedia.com/terms/n/normaldistribution.asp (Accessed: 12 May 2024). </w:t>
+      </w:r>
+    </w:p>
+    <w:p>
+      <w:pPr>
+        <w:pStyle w:val="5"/>
+        <w:keepNext w:val="0"/>
+        <w:keepLines w:val="0"/>
+        <w:widowControl/>
+        <w:suppressLineNumbers w:val="0"/>
+        <w:ind w:left="567" w:hanging="567"/>
+      </w:pPr>
+      <w:r>
+        <w:t xml:space="preserve">Miksza, P. and Elpus, K. (2018) ‘Correlational design and analysis’, </w:t>
+      </w:r>
+      <w:r>
+        <w:rPr>
+          <w:i/>
+          <w:iCs/>
+        </w:rPr>
+        <w:t>Oxford Scholarship Online</w:t>
+      </w:r>
+      <w:r>
+        <w:t xml:space="preserve"> [Preprint]. doi:10.1093/oso/9780199391905.003.0006. </w:t>
       </w:r>
     </w:p>
     <w:p>

</xml_diff>

<commit_message>
Complete the correlational coefficiency spectrum part
</commit_message>
<xml_diff>
--- a/EmployeeSalaryAnalysis.docx
+++ b/EmployeeSalaryAnalysis.docx
@@ -19169,128 +19169,2131 @@
           <w:shd w:val="clear" w:fill="FFFFFF"/>
           <w:lang w:val="en-US"/>
         </w:rPr>
-        <w:t xml:space="preserve">                                After completing the normality testing. that test results are shown </w:t>
+        <w:t xml:space="preserve">                                After completing the normality testing. that test results are shown as “data is normally distributed”. which means most suitable method is Pearson method.</w:t>
+      </w:r>
+    </w:p>
+    <w:p>
+      <w:pPr>
+        <w:pStyle w:val="4"/>
+        <w:keepNext w:val="0"/>
+        <w:keepLines w:val="0"/>
+        <w:widowControl/>
+        <w:suppressLineNumbers w:val="0"/>
+        <w:pBdr>
+          <w:top w:val="none" w:color="auto" w:sz="0" w:space="0"/>
+          <w:left w:val="none" w:color="auto" w:sz="0" w:space="0"/>
+          <w:bottom w:val="none" w:color="auto" w:sz="0" w:space="0"/>
+          <w:right w:val="none" w:color="auto" w:sz="0" w:space="0"/>
+        </w:pBdr>
+        <w:shd w:val="clear" w:fill="FFFFFF"/>
+        <w:wordWrap w:val="0"/>
+        <w:spacing w:before="0" w:beforeAutospacing="0" w:after="0" w:afterAutospacing="0" w:line="360" w:lineRule="auto"/>
+        <w:ind w:right="0" w:firstLine="1560" w:firstLineChars="650"/>
+        <w:jc w:val="both"/>
+        <w:rPr>
+          <w:rFonts w:hint="default" w:ascii="Times New Roman" w:hAnsi="Times New Roman" w:eastAsia="Lucida Console"/>
+          <w:b w:val="0"/>
+          <w:bCs w:val="0"/>
+          <w:i w:val="0"/>
+          <w:iCs w:val="0"/>
+          <w:caps w:val="0"/>
+          <w:color w:val="000000"/>
+          <w:spacing w:val="0"/>
+          <w:sz w:val="24"/>
+          <w:szCs w:val="24"/>
+          <w:shd w:val="clear" w:fill="FFFFFF"/>
+          <w:lang w:val="en-US"/>
+        </w:rPr>
+      </w:pPr>
+      <w:r>
+        <w:rPr>
+          <w:rFonts w:hint="default" w:ascii="Times New Roman" w:hAnsi="Times New Roman" w:eastAsia="Lucida Console"/>
+          <w:b w:val="0"/>
+          <w:bCs w:val="0"/>
+          <w:i w:val="0"/>
+          <w:iCs w:val="0"/>
+          <w:caps w:val="0"/>
+          <w:color w:val="000000"/>
+          <w:spacing w:val="0"/>
+          <w:sz w:val="24"/>
+          <w:szCs w:val="24"/>
+          <w:shd w:val="clear" w:fill="FFFFFF"/>
+          <w:lang w:val="en-US"/>
+        </w:rPr>
+        <w:t>2.Spearman method</w:t>
+      </w:r>
+    </w:p>
+    <w:p>
+      <w:pPr>
+        <w:pStyle w:val="4"/>
+        <w:keepNext w:val="0"/>
+        <w:keepLines w:val="0"/>
+        <w:widowControl/>
+        <w:suppressLineNumbers w:val="0"/>
+        <w:pBdr>
+          <w:top w:val="none" w:color="auto" w:sz="0" w:space="0"/>
+          <w:left w:val="none" w:color="auto" w:sz="0" w:space="0"/>
+          <w:bottom w:val="none" w:color="auto" w:sz="0" w:space="0"/>
+          <w:right w:val="none" w:color="auto" w:sz="0" w:space="0"/>
+        </w:pBdr>
+        <w:shd w:val="clear" w:fill="FFFFFF"/>
+        <w:wordWrap w:val="0"/>
+        <w:spacing w:before="0" w:beforeAutospacing="0" w:after="0" w:afterAutospacing="0" w:line="360" w:lineRule="auto"/>
+        <w:ind w:left="0" w:right="0" w:firstLine="0"/>
+        <w:jc w:val="both"/>
+        <w:rPr>
+          <w:rFonts w:hint="default" w:ascii="Times New Roman" w:hAnsi="Times New Roman" w:eastAsia="Lucida Console" w:cs="Times New Roman"/>
+          <w:b w:val="0"/>
+          <w:bCs w:val="0"/>
+          <w:i w:val="0"/>
+          <w:iCs w:val="0"/>
+          <w:caps w:val="0"/>
+          <w:color w:val="000000"/>
+          <w:spacing w:val="0"/>
+          <w:sz w:val="24"/>
+          <w:szCs w:val="24"/>
+          <w:shd w:val="clear" w:fill="FFFFFF"/>
+          <w:lang w:val="en-US"/>
+        </w:rPr>
+      </w:pPr>
+      <w:r>
+        <w:rPr>
+          <w:rFonts w:hint="default" w:ascii="Times New Roman" w:hAnsi="Times New Roman" w:eastAsia="Lucida Console"/>
+          <w:b w:val="0"/>
+          <w:bCs w:val="0"/>
+          <w:i w:val="0"/>
+          <w:iCs w:val="0"/>
+          <w:caps w:val="0"/>
+          <w:color w:val="000000"/>
+          <w:spacing w:val="0"/>
+          <w:sz w:val="24"/>
+          <w:szCs w:val="24"/>
+          <w:shd w:val="clear" w:fill="FFFFFF"/>
+          <w:lang w:val="en-US"/>
+        </w:rPr>
+        <w:t xml:space="preserve">                                         After completing the normality testing, if that test results are shown as “data is not normally distributed ” most suitable method is Spearman method. And also  for doing the normality testing convert the text oriented data into numeric values (type conversion). For doing the correlational analysis  based on this  converted data “spearman” method is the best method. According to this “salary_new” dataset “job_title”, “Job_title_category”, “location_state”, and “location_country” data columns of salaries dataset converted into the numeric (type conversion) values and created the new dataset called “salary new”. and as well as according to the above mentioned normality testing, most of the test results are shown as “data is not normally distributed”. Consequently  for this “salary_new” dataset, doing the correlational analysis spearman method is the best method.</w:t>
+      </w:r>
+    </w:p>
+    <w:p>
+      <w:pPr>
+        <w:pStyle w:val="4"/>
+        <w:keepNext w:val="0"/>
+        <w:keepLines w:val="0"/>
+        <w:widowControl/>
+        <w:suppressLineNumbers w:val="0"/>
+        <w:pBdr>
+          <w:top w:val="none" w:color="auto" w:sz="0" w:space="0"/>
+          <w:left w:val="none" w:color="auto" w:sz="0" w:space="0"/>
+          <w:bottom w:val="none" w:color="auto" w:sz="0" w:space="0"/>
+          <w:right w:val="none" w:color="auto" w:sz="0" w:space="0"/>
+        </w:pBdr>
+        <w:shd w:val="clear" w:fill="FFFFFF"/>
+        <w:wordWrap w:val="0"/>
+        <w:spacing w:before="0" w:beforeAutospacing="0" w:after="0" w:afterAutospacing="0" w:line="360" w:lineRule="auto"/>
+        <w:ind w:left="0" w:right="0" w:firstLine="0"/>
+        <w:jc w:val="both"/>
+        <w:rPr>
+          <w:rFonts w:hint="default" w:ascii="Times New Roman" w:hAnsi="Times New Roman" w:eastAsia="Lucida Console" w:cs="Times New Roman"/>
+          <w:b/>
+          <w:bCs/>
+          <w:i w:val="0"/>
+          <w:iCs w:val="0"/>
+          <w:caps w:val="0"/>
+          <w:color w:val="000000"/>
+          <w:spacing w:val="0"/>
+          <w:sz w:val="28"/>
+          <w:szCs w:val="28"/>
+          <w:shd w:val="clear" w:fill="FFFFFF"/>
+          <w:lang w:val="en-US"/>
+        </w:rPr>
+      </w:pPr>
+      <w:r>
+        <w:rPr>
+          <w:rFonts w:hint="default" w:ascii="Times New Roman" w:hAnsi="Times New Roman" w:eastAsia="Lucida Console" w:cs="Times New Roman"/>
+          <w:b/>
+          <w:bCs/>
+          <w:i w:val="0"/>
+          <w:iCs w:val="0"/>
+          <w:caps w:val="0"/>
+          <w:color w:val="000000"/>
+          <w:spacing w:val="0"/>
+          <w:sz w:val="28"/>
+          <w:szCs w:val="28"/>
+          <w:shd w:val="clear" w:fill="FFFFFF"/>
+          <w:lang w:val="en-US"/>
+        </w:rPr>
+        <w:t>Correlational coefficiency spectrum</w:t>
+      </w:r>
+    </w:p>
+    <w:p>
+      <w:pPr>
+        <w:pStyle w:val="4"/>
+        <w:keepNext w:val="0"/>
+        <w:keepLines w:val="0"/>
+        <w:widowControl/>
+        <w:suppressLineNumbers w:val="0"/>
+        <w:pBdr>
+          <w:top w:val="none" w:color="auto" w:sz="0" w:space="0"/>
+          <w:left w:val="none" w:color="auto" w:sz="0" w:space="0"/>
+          <w:bottom w:val="none" w:color="auto" w:sz="0" w:space="0"/>
+          <w:right w:val="none" w:color="auto" w:sz="0" w:space="0"/>
+        </w:pBdr>
+        <w:shd w:val="clear" w:fill="FFFFFF"/>
+        <w:wordWrap w:val="0"/>
+        <w:spacing w:before="0" w:beforeAutospacing="0" w:after="0" w:afterAutospacing="0" w:line="360" w:lineRule="auto"/>
+        <w:ind w:left="0" w:right="0" w:firstLine="0"/>
+        <w:jc w:val="both"/>
+        <w:rPr>
+          <w:rFonts w:hint="default" w:ascii="Times New Roman" w:hAnsi="Times New Roman" w:eastAsia="Lucida Console" w:cs="Times New Roman"/>
+          <w:b/>
+          <w:bCs/>
+          <w:i w:val="0"/>
+          <w:iCs w:val="0"/>
+          <w:caps w:val="0"/>
+          <w:color w:val="000000"/>
+          <w:spacing w:val="0"/>
+          <w:sz w:val="28"/>
+          <w:szCs w:val="28"/>
+          <w:shd w:val="clear" w:fill="FFFFFF"/>
+          <w:lang w:val="en-US"/>
+        </w:rPr>
+      </w:pPr>
+    </w:p>
+    <w:p>
+      <w:pPr>
+        <w:pStyle w:val="4"/>
+        <w:keepNext w:val="0"/>
+        <w:keepLines w:val="0"/>
+        <w:widowControl/>
+        <w:suppressLineNumbers w:val="0"/>
+        <w:pBdr>
+          <w:top w:val="none" w:color="auto" w:sz="0" w:space="0"/>
+          <w:left w:val="none" w:color="auto" w:sz="0" w:space="0"/>
+          <w:bottom w:val="none" w:color="auto" w:sz="0" w:space="0"/>
+          <w:right w:val="none" w:color="auto" w:sz="0" w:space="0"/>
+        </w:pBdr>
+        <w:shd w:val="clear" w:fill="FFFFFF"/>
+        <w:wordWrap w:val="0"/>
+        <w:spacing w:before="0" w:beforeAutospacing="0" w:after="0" w:afterAutospacing="0" w:line="360" w:lineRule="auto"/>
+        <w:ind w:left="0" w:right="0" w:firstLine="0"/>
+        <w:jc w:val="both"/>
+        <w:rPr>
+          <w:rFonts w:hint="default" w:ascii="Times New Roman" w:hAnsi="Times New Roman" w:eastAsia="Lucida Console" w:cs="Times New Roman"/>
+          <w:b w:val="0"/>
+          <w:bCs w:val="0"/>
+          <w:i w:val="0"/>
+          <w:iCs w:val="0"/>
+          <w:caps w:val="0"/>
+          <w:color w:val="000000"/>
+          <w:spacing w:val="0"/>
+          <w:sz w:val="24"/>
+          <w:szCs w:val="24"/>
+          <w:shd w:val="clear" w:fill="FFFFFF"/>
+          <w:lang w:val="en-US"/>
+        </w:rPr>
+      </w:pPr>
+      <w:r>
+        <w:rPr>
+          <w:rFonts w:hint="default" w:ascii="Times New Roman" w:hAnsi="Times New Roman" w:eastAsia="Lucida Console" w:cs="Times New Roman"/>
+          <w:b w:val="0"/>
+          <w:bCs w:val="0"/>
+          <w:i w:val="0"/>
+          <w:iCs w:val="0"/>
+          <w:caps w:val="0"/>
+          <w:color w:val="000000"/>
+          <w:spacing w:val="0"/>
+          <w:sz w:val="24"/>
+          <w:szCs w:val="24"/>
+          <w:shd w:val="clear" w:fill="FFFFFF"/>
+          <w:lang w:val="en-US"/>
+        </w:rPr>
+        <w:t>According to  above mentioned tests,  there is a correlational coefficiency spectrum is available to  identify what are kind of variables having  strongest, moderate (intermediate), and weak relationship with dependent variable.</w:t>
+      </w:r>
+    </w:p>
+    <w:p>
+      <w:pPr>
+        <w:pStyle w:val="4"/>
+        <w:keepNext w:val="0"/>
+        <w:keepLines w:val="0"/>
+        <w:widowControl/>
+        <w:suppressLineNumbers w:val="0"/>
+        <w:pBdr>
+          <w:top w:val="none" w:color="auto" w:sz="0" w:space="0"/>
+          <w:left w:val="none" w:color="auto" w:sz="0" w:space="0"/>
+          <w:bottom w:val="none" w:color="auto" w:sz="0" w:space="0"/>
+          <w:right w:val="none" w:color="auto" w:sz="0" w:space="0"/>
+        </w:pBdr>
+        <w:shd w:val="clear" w:fill="FFFFFF"/>
+        <w:wordWrap w:val="0"/>
+        <w:spacing w:before="0" w:beforeAutospacing="0" w:after="0" w:afterAutospacing="0" w:line="360" w:lineRule="auto"/>
+        <w:ind w:left="0" w:right="0" w:firstLine="0"/>
+        <w:jc w:val="both"/>
+        <w:rPr>
+          <w:rFonts w:hint="default" w:ascii="Times New Roman" w:hAnsi="Times New Roman" w:eastAsia="Lucida Console" w:cs="Times New Roman"/>
+          <w:b w:val="0"/>
+          <w:bCs w:val="0"/>
+          <w:i w:val="0"/>
+          <w:iCs w:val="0"/>
+          <w:caps w:val="0"/>
+          <w:color w:val="000000"/>
+          <w:spacing w:val="0"/>
+          <w:sz w:val="24"/>
+          <w:szCs w:val="24"/>
+          <w:shd w:val="clear" w:fill="FFFFFF"/>
+          <w:lang w:val="en-US"/>
+        </w:rPr>
+      </w:pPr>
+    </w:p>
+    <w:p>
+      <w:pPr>
+        <w:pStyle w:val="4"/>
+        <w:keepNext w:val="0"/>
+        <w:keepLines w:val="0"/>
+        <w:widowControl/>
+        <w:suppressLineNumbers w:val="0"/>
+        <w:pBdr>
+          <w:top w:val="none" w:color="auto" w:sz="0" w:space="0"/>
+          <w:left w:val="none" w:color="auto" w:sz="0" w:space="0"/>
+          <w:bottom w:val="none" w:color="auto" w:sz="0" w:space="0"/>
+          <w:right w:val="none" w:color="auto" w:sz="0" w:space="0"/>
+        </w:pBdr>
+        <w:shd w:val="clear" w:fill="FFFFFF"/>
+        <w:wordWrap w:val="0"/>
+        <w:spacing w:before="0" w:beforeAutospacing="0" w:after="0" w:afterAutospacing="0" w:line="360" w:lineRule="auto"/>
+        <w:ind w:left="0" w:right="0" w:firstLine="0"/>
+        <w:jc w:val="both"/>
+        <w:rPr>
+          <w:rFonts w:hint="default" w:ascii="Times New Roman" w:hAnsi="Times New Roman" w:eastAsia="Lucida Console" w:cs="Times New Roman"/>
+          <w:b w:val="0"/>
+          <w:bCs w:val="0"/>
+          <w:i w:val="0"/>
+          <w:iCs w:val="0"/>
+          <w:caps w:val="0"/>
+          <w:color w:val="000000"/>
+          <w:spacing w:val="0"/>
+          <w:sz w:val="24"/>
+          <w:szCs w:val="24"/>
+          <w:shd w:val="clear" w:fill="FFFFFF"/>
+          <w:lang w:val="en-US"/>
+        </w:rPr>
+      </w:pPr>
+      <w:r>
+        <w:rPr>
+          <w:rFonts w:hint="default" w:ascii="Times New Roman" w:hAnsi="Times New Roman" w:eastAsia="Lucida Console" w:cs="Times New Roman"/>
+          <w:b w:val="0"/>
+          <w:bCs w:val="0"/>
+          <w:i w:val="0"/>
+          <w:iCs w:val="0"/>
+          <w:caps w:val="0"/>
+          <w:color w:val="000000"/>
+          <w:spacing w:val="0"/>
+          <w:sz w:val="24"/>
+          <w:szCs w:val="24"/>
+          <w:shd w:val="clear" w:fill="FFFFFF"/>
+          <w:lang w:val="en-US"/>
+        </w:rPr>
+        <w:t>Normally according to the correlational coefficiency spectrum,  there is two sides, first one is positive, second one is negative</w:t>
+      </w:r>
+    </w:p>
+    <w:p>
+      <w:pPr>
+        <w:pStyle w:val="4"/>
+        <w:keepNext w:val="0"/>
+        <w:keepLines w:val="0"/>
+        <w:widowControl/>
+        <w:suppressLineNumbers w:val="0"/>
+        <w:pBdr>
+          <w:top w:val="none" w:color="auto" w:sz="0" w:space="0"/>
+          <w:left w:val="none" w:color="auto" w:sz="0" w:space="0"/>
+          <w:bottom w:val="none" w:color="auto" w:sz="0" w:space="0"/>
+          <w:right w:val="none" w:color="auto" w:sz="0" w:space="0"/>
+        </w:pBdr>
+        <w:shd w:val="clear" w:fill="FFFFFF"/>
+        <w:wordWrap w:val="0"/>
+        <w:spacing w:before="0" w:beforeAutospacing="0" w:after="0" w:afterAutospacing="0" w:line="360" w:lineRule="auto"/>
+        <w:ind w:left="0" w:right="0" w:firstLine="0"/>
+        <w:jc w:val="both"/>
+        <w:rPr>
+          <w:rFonts w:hint="default" w:ascii="Times New Roman" w:hAnsi="Times New Roman" w:eastAsia="Lucida Console" w:cs="Times New Roman"/>
+          <w:b w:val="0"/>
+          <w:bCs w:val="0"/>
+          <w:i w:val="0"/>
+          <w:iCs w:val="0"/>
+          <w:caps w:val="0"/>
+          <w:color w:val="000000"/>
+          <w:spacing w:val="0"/>
+          <w:sz w:val="24"/>
+          <w:szCs w:val="24"/>
+          <w:shd w:val="clear" w:fill="FFFFFF"/>
+          <w:lang w:val="en-US"/>
+        </w:rPr>
+      </w:pPr>
+      <w:r>
+        <w:rPr>
+          <w:rFonts w:hint="default" w:ascii="Times New Roman" w:hAnsi="Times New Roman" w:eastAsia="Lucida Console" w:cs="Times New Roman"/>
+          <w:b w:val="0"/>
+          <w:bCs w:val="0"/>
+          <w:i w:val="0"/>
+          <w:iCs w:val="0"/>
+          <w:caps w:val="0"/>
+          <w:color w:val="000000"/>
+          <w:spacing w:val="0"/>
+          <w:sz w:val="24"/>
+          <w:szCs w:val="24"/>
+          <w:shd w:val="clear" w:fill="FFFFFF"/>
+          <w:lang w:val="en-US"/>
+        </w:rPr>
+        <w:t>0  means there is not correlational coefficiency</w:t>
+      </w:r>
+    </w:p>
+    <w:p>
+      <w:pPr>
+        <w:pStyle w:val="4"/>
+        <w:keepNext w:val="0"/>
+        <w:keepLines w:val="0"/>
+        <w:widowControl/>
+        <w:suppressLineNumbers w:val="0"/>
+        <w:pBdr>
+          <w:top w:val="none" w:color="auto" w:sz="0" w:space="0"/>
+          <w:left w:val="none" w:color="auto" w:sz="0" w:space="0"/>
+          <w:bottom w:val="none" w:color="auto" w:sz="0" w:space="0"/>
+          <w:right w:val="none" w:color="auto" w:sz="0" w:space="0"/>
+        </w:pBdr>
+        <w:shd w:val="clear" w:fill="FFFFFF"/>
+        <w:wordWrap w:val="0"/>
+        <w:spacing w:before="0" w:beforeAutospacing="0" w:after="0" w:afterAutospacing="0" w:line="360" w:lineRule="auto"/>
+        <w:ind w:left="0" w:right="0" w:firstLine="0"/>
+        <w:jc w:val="both"/>
+        <w:rPr>
+          <w:rFonts w:hint="default" w:ascii="Times New Roman" w:hAnsi="Times New Roman" w:eastAsia="Lucida Console" w:cs="Times New Roman"/>
+          <w:b w:val="0"/>
+          <w:bCs w:val="0"/>
+          <w:i w:val="0"/>
+          <w:iCs w:val="0"/>
+          <w:color w:val="000000"/>
+          <w:spacing w:val="0"/>
+          <w:sz w:val="24"/>
+          <w:szCs w:val="24"/>
+          <w:shd w:val="clear" w:fill="FFFFFF"/>
+          <w:lang w:val="en-US"/>
+        </w:rPr>
+      </w:pPr>
+    </w:p>
+    <w:p>
+      <w:pPr>
+        <w:pStyle w:val="4"/>
+        <w:keepNext w:val="0"/>
+        <w:keepLines w:val="0"/>
+        <w:widowControl/>
+        <w:suppressLineNumbers w:val="0"/>
+        <w:pBdr>
+          <w:top w:val="none" w:color="auto" w:sz="0" w:space="0"/>
+          <w:left w:val="none" w:color="auto" w:sz="0" w:space="0"/>
+          <w:bottom w:val="none" w:color="auto" w:sz="0" w:space="0"/>
+          <w:right w:val="none" w:color="auto" w:sz="0" w:space="0"/>
+        </w:pBdr>
+        <w:shd w:val="clear" w:fill="FFFFFF"/>
+        <w:wordWrap w:val="0"/>
+        <w:spacing w:before="0" w:beforeAutospacing="0" w:after="0" w:afterAutospacing="0" w:line="360" w:lineRule="auto"/>
+        <w:ind w:left="0" w:right="0" w:firstLine="0"/>
+        <w:jc w:val="both"/>
+        <w:rPr>
+          <w:rFonts w:hint="default" w:ascii="Times New Roman" w:hAnsi="Times New Roman" w:eastAsia="Lucida Console" w:cs="Times New Roman"/>
+          <w:b w:val="0"/>
+          <w:bCs w:val="0"/>
+          <w:i w:val="0"/>
+          <w:iCs w:val="0"/>
+          <w:caps w:val="0"/>
+          <w:color w:val="000000"/>
+          <w:spacing w:val="0"/>
+          <w:sz w:val="24"/>
+          <w:szCs w:val="24"/>
+          <w:shd w:val="clear" w:fill="FFFFFF"/>
+          <w:lang w:val="en-US"/>
+        </w:rPr>
+      </w:pPr>
+      <w:r>
+        <w:rPr>
+          <w:rFonts w:hint="default" w:ascii="Times New Roman" w:hAnsi="Times New Roman" w:eastAsia="Lucida Console" w:cs="Times New Roman"/>
+          <w:b w:val="0"/>
+          <w:bCs w:val="0"/>
+          <w:i w:val="0"/>
+          <w:iCs w:val="0"/>
+          <w:color w:val="000000"/>
+          <w:spacing w:val="0"/>
+          <w:sz w:val="24"/>
+          <w:szCs w:val="24"/>
+          <w:shd w:val="clear" w:fill="FFFFFF"/>
+          <w:lang w:val="en-US"/>
+        </w:rPr>
+        <w:t>W</w:t>
+      </w:r>
+      <w:r>
+        <w:rPr>
+          <w:rFonts w:hint="default" w:ascii="Times New Roman" w:hAnsi="Times New Roman" w:eastAsia="Lucida Console" w:cs="Times New Roman"/>
+          <w:b w:val="0"/>
+          <w:bCs w:val="0"/>
+          <w:i w:val="0"/>
+          <w:iCs w:val="0"/>
+          <w:caps w:val="0"/>
+          <w:color w:val="000000"/>
+          <w:spacing w:val="0"/>
+          <w:sz w:val="24"/>
+          <w:szCs w:val="24"/>
+          <w:shd w:val="clear" w:fill="FFFFFF"/>
+          <w:lang w:val="en-US"/>
+        </w:rPr>
+        <w:t>hen we consider the  positive side</w:t>
+      </w:r>
+    </w:p>
+    <w:p>
+      <w:pPr>
+        <w:pStyle w:val="4"/>
+        <w:keepNext w:val="0"/>
+        <w:keepLines w:val="0"/>
+        <w:widowControl/>
+        <w:suppressLineNumbers w:val="0"/>
+        <w:pBdr>
+          <w:top w:val="none" w:color="auto" w:sz="0" w:space="0"/>
+          <w:left w:val="none" w:color="auto" w:sz="0" w:space="0"/>
+          <w:bottom w:val="none" w:color="auto" w:sz="0" w:space="0"/>
+          <w:right w:val="none" w:color="auto" w:sz="0" w:space="0"/>
+        </w:pBdr>
+        <w:shd w:val="clear" w:fill="FFFFFF"/>
+        <w:wordWrap w:val="0"/>
+        <w:spacing w:before="0" w:beforeAutospacing="0" w:after="0" w:afterAutospacing="0" w:line="360" w:lineRule="auto"/>
+        <w:ind w:left="0" w:right="0" w:firstLine="0"/>
+        <w:jc w:val="both"/>
+        <w:rPr>
+          <w:rFonts w:hint="default" w:ascii="Times New Roman" w:hAnsi="Times New Roman" w:eastAsia="Lucida Console" w:cs="Times New Roman"/>
+          <w:b w:val="0"/>
+          <w:bCs w:val="0"/>
+          <w:i w:val="0"/>
+          <w:iCs w:val="0"/>
+          <w:caps w:val="0"/>
+          <w:color w:val="000000"/>
+          <w:spacing w:val="0"/>
+          <w:sz w:val="24"/>
+          <w:szCs w:val="24"/>
+          <w:shd w:val="clear" w:fill="FFFFFF"/>
+          <w:lang w:val="en-US"/>
+        </w:rPr>
+      </w:pPr>
+      <w:r>
+        <w:rPr>
+          <w:rFonts w:hint="default" w:ascii="Times New Roman" w:hAnsi="Times New Roman" w:eastAsia="Lucida Console" w:cs="Times New Roman"/>
+          <w:b w:val="0"/>
+          <w:bCs w:val="0"/>
+          <w:i w:val="0"/>
+          <w:iCs w:val="0"/>
+          <w:caps w:val="0"/>
+          <w:color w:val="000000"/>
+          <w:spacing w:val="0"/>
+          <w:sz w:val="24"/>
+          <w:szCs w:val="24"/>
+          <w:shd w:val="clear" w:fill="FFFFFF"/>
+          <w:lang w:val="en-US"/>
+        </w:rPr>
+        <w:t>From 0 to + 0.25 means there is positive (direct) weak correlational coefficiency</w:t>
+      </w:r>
+    </w:p>
+    <w:p>
+      <w:pPr>
+        <w:pStyle w:val="4"/>
+        <w:keepNext w:val="0"/>
+        <w:keepLines w:val="0"/>
+        <w:widowControl/>
+        <w:suppressLineNumbers w:val="0"/>
+        <w:pBdr>
+          <w:top w:val="none" w:color="auto" w:sz="0" w:space="0"/>
+          <w:left w:val="none" w:color="auto" w:sz="0" w:space="0"/>
+          <w:bottom w:val="none" w:color="auto" w:sz="0" w:space="0"/>
+          <w:right w:val="none" w:color="auto" w:sz="0" w:space="0"/>
+        </w:pBdr>
+        <w:shd w:val="clear" w:fill="FFFFFF"/>
+        <w:wordWrap w:val="0"/>
+        <w:spacing w:before="0" w:beforeAutospacing="0" w:after="0" w:afterAutospacing="0" w:line="360" w:lineRule="auto"/>
+        <w:ind w:left="0" w:right="0" w:firstLine="0"/>
+        <w:jc w:val="both"/>
+        <w:rPr>
+          <w:rFonts w:hint="default" w:ascii="Times New Roman" w:hAnsi="Times New Roman" w:eastAsia="Lucida Console" w:cs="Times New Roman"/>
+          <w:b w:val="0"/>
+          <w:bCs w:val="0"/>
+          <w:i w:val="0"/>
+          <w:iCs w:val="0"/>
+          <w:caps w:val="0"/>
+          <w:color w:val="000000"/>
+          <w:spacing w:val="0"/>
+          <w:sz w:val="24"/>
+          <w:szCs w:val="24"/>
+          <w:shd w:val="clear" w:fill="FFFFFF"/>
+          <w:lang w:val="en-US"/>
+        </w:rPr>
+      </w:pPr>
+      <w:r>
+        <w:rPr>
+          <w:rFonts w:hint="default" w:ascii="Times New Roman" w:hAnsi="Times New Roman" w:eastAsia="Lucida Console" w:cs="Times New Roman"/>
+          <w:b w:val="0"/>
+          <w:bCs w:val="0"/>
+          <w:i w:val="0"/>
+          <w:iCs w:val="0"/>
+          <w:caps w:val="0"/>
+          <w:color w:val="000000"/>
+          <w:spacing w:val="0"/>
+          <w:sz w:val="24"/>
+          <w:szCs w:val="24"/>
+          <w:shd w:val="clear" w:fill="FFFFFF"/>
+          <w:lang w:val="en-US"/>
+        </w:rPr>
+        <w:t>From + 0.25 to +  0.75 means there is positive (direct) moderate (intermediate) correlational coefficiency</w:t>
+      </w:r>
+    </w:p>
+    <w:p>
+      <w:pPr>
+        <w:pStyle w:val="4"/>
+        <w:keepNext w:val="0"/>
+        <w:keepLines w:val="0"/>
+        <w:widowControl/>
+        <w:suppressLineNumbers w:val="0"/>
+        <w:pBdr>
+          <w:top w:val="none" w:color="auto" w:sz="0" w:space="0"/>
+          <w:left w:val="none" w:color="auto" w:sz="0" w:space="0"/>
+          <w:bottom w:val="none" w:color="auto" w:sz="0" w:space="0"/>
+          <w:right w:val="none" w:color="auto" w:sz="0" w:space="0"/>
+        </w:pBdr>
+        <w:shd w:val="clear" w:fill="FFFFFF"/>
+        <w:wordWrap w:val="0"/>
+        <w:spacing w:before="0" w:beforeAutospacing="0" w:after="0" w:afterAutospacing="0" w:line="360" w:lineRule="auto"/>
+        <w:ind w:left="0" w:right="0" w:firstLine="0"/>
+        <w:jc w:val="both"/>
+        <w:rPr>
+          <w:rFonts w:hint="default" w:ascii="Times New Roman" w:hAnsi="Times New Roman" w:eastAsia="Lucida Console" w:cs="Times New Roman"/>
+          <w:b w:val="0"/>
+          <w:bCs w:val="0"/>
+          <w:i w:val="0"/>
+          <w:iCs w:val="0"/>
+          <w:caps w:val="0"/>
+          <w:color w:val="000000"/>
+          <w:spacing w:val="0"/>
+          <w:sz w:val="24"/>
+          <w:szCs w:val="24"/>
+          <w:shd w:val="clear" w:fill="FFFFFF"/>
+          <w:lang w:val="en-US"/>
+        </w:rPr>
+      </w:pPr>
+      <w:r>
+        <w:rPr>
+          <w:rFonts w:hint="default" w:ascii="Times New Roman" w:hAnsi="Times New Roman" w:eastAsia="Lucida Console" w:cs="Times New Roman"/>
+          <w:b w:val="0"/>
+          <w:bCs w:val="0"/>
+          <w:i w:val="0"/>
+          <w:iCs w:val="0"/>
+          <w:caps w:val="0"/>
+          <w:color w:val="000000"/>
+          <w:spacing w:val="0"/>
+          <w:sz w:val="24"/>
+          <w:szCs w:val="24"/>
+          <w:shd w:val="clear" w:fill="FFFFFF"/>
+          <w:lang w:val="en-US"/>
+        </w:rPr>
+        <w:t>From + 0.75 to 1 means there is positive (direct) strong correlational coefficiency</w:t>
+      </w:r>
+    </w:p>
+    <w:p>
+      <w:pPr>
+        <w:pStyle w:val="4"/>
+        <w:keepNext w:val="0"/>
+        <w:keepLines w:val="0"/>
+        <w:widowControl/>
+        <w:suppressLineNumbers w:val="0"/>
+        <w:pBdr>
+          <w:top w:val="none" w:color="auto" w:sz="0" w:space="0"/>
+          <w:left w:val="none" w:color="auto" w:sz="0" w:space="0"/>
+          <w:bottom w:val="none" w:color="auto" w:sz="0" w:space="0"/>
+          <w:right w:val="none" w:color="auto" w:sz="0" w:space="0"/>
+        </w:pBdr>
+        <w:shd w:val="clear" w:fill="FFFFFF"/>
+        <w:wordWrap w:val="0"/>
+        <w:spacing w:before="0" w:beforeAutospacing="0" w:after="0" w:afterAutospacing="0" w:line="360" w:lineRule="auto"/>
+        <w:ind w:left="0" w:right="0" w:firstLine="0"/>
+        <w:jc w:val="both"/>
+        <w:rPr>
+          <w:rFonts w:hint="default" w:ascii="Times New Roman" w:hAnsi="Times New Roman" w:eastAsia="Lucida Console" w:cs="Times New Roman"/>
+          <w:b w:val="0"/>
+          <w:bCs w:val="0"/>
+          <w:i w:val="0"/>
+          <w:iCs w:val="0"/>
+          <w:caps w:val="0"/>
+          <w:color w:val="000000"/>
+          <w:spacing w:val="0"/>
+          <w:sz w:val="24"/>
+          <w:szCs w:val="24"/>
+          <w:shd w:val="clear" w:fill="FFFFFF"/>
+          <w:lang w:val="en-US"/>
+        </w:rPr>
+      </w:pPr>
+      <w:r>
+        <w:rPr>
+          <w:rFonts w:hint="default" w:ascii="Times New Roman" w:hAnsi="Times New Roman" w:eastAsia="Lucida Console" w:cs="Times New Roman"/>
+          <w:b w:val="0"/>
+          <w:bCs w:val="0"/>
+          <w:i w:val="0"/>
+          <w:iCs w:val="0"/>
+          <w:caps w:val="0"/>
+          <w:color w:val="000000"/>
+          <w:spacing w:val="0"/>
+          <w:sz w:val="24"/>
+          <w:szCs w:val="24"/>
+          <w:shd w:val="clear" w:fill="FFFFFF"/>
+          <w:lang w:val="en-US"/>
+        </w:rPr>
+        <w:t>1 means positive (direct) perfect correlational coefficiency.</w:t>
+      </w:r>
+    </w:p>
+    <w:p>
+      <w:pPr>
+        <w:pStyle w:val="4"/>
+        <w:keepNext w:val="0"/>
+        <w:keepLines w:val="0"/>
+        <w:widowControl/>
+        <w:suppressLineNumbers w:val="0"/>
+        <w:pBdr>
+          <w:top w:val="none" w:color="auto" w:sz="0" w:space="0"/>
+          <w:left w:val="none" w:color="auto" w:sz="0" w:space="0"/>
+          <w:bottom w:val="none" w:color="auto" w:sz="0" w:space="0"/>
+          <w:right w:val="none" w:color="auto" w:sz="0" w:space="0"/>
+        </w:pBdr>
+        <w:shd w:val="clear" w:fill="FFFFFF"/>
+        <w:wordWrap w:val="0"/>
+        <w:spacing w:before="0" w:beforeAutospacing="0" w:after="0" w:afterAutospacing="0" w:line="360" w:lineRule="auto"/>
+        <w:ind w:left="0" w:right="0" w:firstLine="0"/>
+        <w:jc w:val="both"/>
+        <w:rPr>
+          <w:rFonts w:hint="default" w:ascii="Times New Roman" w:hAnsi="Times New Roman" w:eastAsia="Lucida Console" w:cs="Times New Roman"/>
+          <w:b w:val="0"/>
+          <w:bCs w:val="0"/>
+          <w:i w:val="0"/>
+          <w:iCs w:val="0"/>
+          <w:caps w:val="0"/>
+          <w:color w:val="000000"/>
+          <w:spacing w:val="0"/>
+          <w:sz w:val="24"/>
+          <w:szCs w:val="24"/>
+          <w:shd w:val="clear" w:fill="FFFFFF"/>
+          <w:lang w:val="en-US"/>
+        </w:rPr>
+      </w:pPr>
+    </w:p>
+    <w:p>
+      <w:pPr>
+        <w:pStyle w:val="4"/>
+        <w:keepNext w:val="0"/>
+        <w:keepLines w:val="0"/>
+        <w:widowControl/>
+        <w:suppressLineNumbers w:val="0"/>
+        <w:pBdr>
+          <w:top w:val="none" w:color="auto" w:sz="0" w:space="0"/>
+          <w:left w:val="none" w:color="auto" w:sz="0" w:space="0"/>
+          <w:bottom w:val="none" w:color="auto" w:sz="0" w:space="0"/>
+          <w:right w:val="none" w:color="auto" w:sz="0" w:space="0"/>
+        </w:pBdr>
+        <w:shd w:val="clear" w:fill="FFFFFF"/>
+        <w:wordWrap w:val="0"/>
+        <w:spacing w:before="0" w:beforeAutospacing="0" w:after="0" w:afterAutospacing="0" w:line="360" w:lineRule="auto"/>
+        <w:ind w:left="0" w:right="0" w:firstLine="0"/>
+        <w:jc w:val="both"/>
+        <w:rPr>
+          <w:rFonts w:hint="default" w:ascii="Times New Roman" w:hAnsi="Times New Roman" w:eastAsia="Lucida Console" w:cs="Times New Roman"/>
+          <w:b w:val="0"/>
+          <w:bCs w:val="0"/>
+          <w:i w:val="0"/>
+          <w:iCs w:val="0"/>
+          <w:caps w:val="0"/>
+          <w:color w:val="000000"/>
+          <w:spacing w:val="0"/>
+          <w:sz w:val="24"/>
+          <w:szCs w:val="24"/>
+          <w:shd w:val="clear" w:fill="FFFFFF"/>
+          <w:lang w:val="en-US"/>
+        </w:rPr>
+      </w:pPr>
+      <w:r>
+        <w:rPr>
+          <w:rFonts w:hint="default" w:ascii="Times New Roman" w:hAnsi="Times New Roman" w:eastAsia="Lucida Console" w:cs="Times New Roman"/>
+          <w:b w:val="0"/>
+          <w:bCs w:val="0"/>
+          <w:i w:val="0"/>
+          <w:iCs w:val="0"/>
+          <w:color w:val="000000"/>
+          <w:spacing w:val="0"/>
+          <w:sz w:val="24"/>
+          <w:szCs w:val="24"/>
+          <w:shd w:val="clear" w:fill="FFFFFF"/>
+          <w:lang w:val="en-US"/>
+        </w:rPr>
+        <w:t>W</w:t>
+      </w:r>
+      <w:r>
+        <w:rPr>
+          <w:rFonts w:hint="default" w:ascii="Times New Roman" w:hAnsi="Times New Roman" w:eastAsia="Lucida Console" w:cs="Times New Roman"/>
+          <w:b w:val="0"/>
+          <w:bCs w:val="0"/>
+          <w:i w:val="0"/>
+          <w:iCs w:val="0"/>
+          <w:caps w:val="0"/>
+          <w:color w:val="000000"/>
+          <w:spacing w:val="0"/>
+          <w:sz w:val="24"/>
+          <w:szCs w:val="24"/>
+          <w:shd w:val="clear" w:fill="FFFFFF"/>
+          <w:lang w:val="en-US"/>
+        </w:rPr>
+        <w:t>hen we consider the negative side</w:t>
+      </w:r>
+    </w:p>
+    <w:p>
+      <w:pPr>
+        <w:pStyle w:val="4"/>
+        <w:keepNext w:val="0"/>
+        <w:keepLines w:val="0"/>
+        <w:widowControl/>
+        <w:suppressLineNumbers w:val="0"/>
+        <w:pBdr>
+          <w:top w:val="none" w:color="auto" w:sz="0" w:space="0"/>
+          <w:left w:val="none" w:color="auto" w:sz="0" w:space="0"/>
+          <w:bottom w:val="none" w:color="auto" w:sz="0" w:space="0"/>
+          <w:right w:val="none" w:color="auto" w:sz="0" w:space="0"/>
+        </w:pBdr>
+        <w:shd w:val="clear" w:fill="FFFFFF"/>
+        <w:wordWrap w:val="0"/>
+        <w:spacing w:before="0" w:beforeAutospacing="0" w:after="0" w:afterAutospacing="0" w:line="360" w:lineRule="auto"/>
+        <w:ind w:left="0" w:right="0" w:firstLine="0"/>
+        <w:jc w:val="both"/>
+        <w:rPr>
+          <w:rFonts w:hint="default" w:ascii="Times New Roman" w:hAnsi="Times New Roman" w:eastAsia="Lucida Console" w:cs="Times New Roman"/>
+          <w:b w:val="0"/>
+          <w:bCs w:val="0"/>
+          <w:i w:val="0"/>
+          <w:iCs w:val="0"/>
+          <w:caps w:val="0"/>
+          <w:color w:val="000000"/>
+          <w:spacing w:val="0"/>
+          <w:sz w:val="24"/>
+          <w:szCs w:val="24"/>
+          <w:shd w:val="clear" w:fill="FFFFFF"/>
+          <w:lang w:val="en-US"/>
+        </w:rPr>
+      </w:pPr>
+      <w:r>
+        <w:rPr>
+          <w:rFonts w:hint="default" w:ascii="Times New Roman" w:hAnsi="Times New Roman" w:eastAsia="Lucida Console" w:cs="Times New Roman"/>
+          <w:b w:val="0"/>
+          <w:bCs w:val="0"/>
+          <w:i w:val="0"/>
+          <w:iCs w:val="0"/>
+          <w:caps w:val="0"/>
+          <w:color w:val="000000"/>
+          <w:spacing w:val="0"/>
+          <w:sz w:val="24"/>
+          <w:szCs w:val="24"/>
+          <w:shd w:val="clear" w:fill="FFFFFF"/>
+          <w:lang w:val="en-US"/>
+        </w:rPr>
+        <w:t>From 0 to -0.25 means there is negative (indirect) weak correlational coefficiency</w:t>
+      </w:r>
+    </w:p>
+    <w:p>
+      <w:pPr>
+        <w:pStyle w:val="4"/>
+        <w:keepNext w:val="0"/>
+        <w:keepLines w:val="0"/>
+        <w:widowControl/>
+        <w:suppressLineNumbers w:val="0"/>
+        <w:pBdr>
+          <w:top w:val="none" w:color="auto" w:sz="0" w:space="0"/>
+          <w:left w:val="none" w:color="auto" w:sz="0" w:space="0"/>
+          <w:bottom w:val="none" w:color="auto" w:sz="0" w:space="0"/>
+          <w:right w:val="none" w:color="auto" w:sz="0" w:space="0"/>
+        </w:pBdr>
+        <w:shd w:val="clear" w:fill="FFFFFF"/>
+        <w:wordWrap w:val="0"/>
+        <w:spacing w:before="0" w:beforeAutospacing="0" w:after="0" w:afterAutospacing="0" w:line="360" w:lineRule="auto"/>
+        <w:ind w:left="0" w:right="0" w:firstLine="0"/>
+        <w:jc w:val="both"/>
+        <w:rPr>
+          <w:rFonts w:hint="default" w:ascii="Times New Roman" w:hAnsi="Times New Roman" w:eastAsia="Lucida Console" w:cs="Times New Roman"/>
+          <w:b w:val="0"/>
+          <w:bCs w:val="0"/>
+          <w:i w:val="0"/>
+          <w:iCs w:val="0"/>
+          <w:caps w:val="0"/>
+          <w:color w:val="000000"/>
+          <w:spacing w:val="0"/>
+          <w:sz w:val="24"/>
+          <w:szCs w:val="24"/>
+          <w:shd w:val="clear" w:fill="FFFFFF"/>
+          <w:lang w:val="en-US"/>
+        </w:rPr>
+      </w:pPr>
+      <w:r>
+        <w:rPr>
+          <w:rFonts w:hint="default" w:ascii="Times New Roman" w:hAnsi="Times New Roman" w:eastAsia="Lucida Console" w:cs="Times New Roman"/>
+          <w:b w:val="0"/>
+          <w:bCs w:val="0"/>
+          <w:i w:val="0"/>
+          <w:iCs w:val="0"/>
+          <w:caps w:val="0"/>
+          <w:color w:val="000000"/>
+          <w:spacing w:val="0"/>
+          <w:sz w:val="24"/>
+          <w:szCs w:val="24"/>
+          <w:shd w:val="clear" w:fill="FFFFFF"/>
+          <w:lang w:val="en-US"/>
+        </w:rPr>
+        <w:t>From -0.25 to -0.75 means there is negative (indirect) moderate (intermediate) correlational coefficiency</w:t>
+      </w:r>
+    </w:p>
+    <w:p>
+      <w:pPr>
+        <w:pStyle w:val="4"/>
+        <w:keepNext w:val="0"/>
+        <w:keepLines w:val="0"/>
+        <w:widowControl/>
+        <w:suppressLineNumbers w:val="0"/>
+        <w:pBdr>
+          <w:top w:val="none" w:color="auto" w:sz="0" w:space="0"/>
+          <w:left w:val="none" w:color="auto" w:sz="0" w:space="0"/>
+          <w:bottom w:val="none" w:color="auto" w:sz="0" w:space="0"/>
+          <w:right w:val="none" w:color="auto" w:sz="0" w:space="0"/>
+        </w:pBdr>
+        <w:shd w:val="clear" w:fill="FFFFFF"/>
+        <w:wordWrap w:val="0"/>
+        <w:spacing w:before="0" w:beforeAutospacing="0" w:after="0" w:afterAutospacing="0" w:line="360" w:lineRule="auto"/>
+        <w:ind w:left="0" w:right="0" w:firstLine="0"/>
+        <w:jc w:val="both"/>
+        <w:rPr>
+          <w:rFonts w:hint="default" w:ascii="Times New Roman" w:hAnsi="Times New Roman" w:eastAsia="Lucida Console" w:cs="Times New Roman"/>
+          <w:b w:val="0"/>
+          <w:bCs w:val="0"/>
+          <w:i w:val="0"/>
+          <w:iCs w:val="0"/>
+          <w:caps w:val="0"/>
+          <w:color w:val="000000"/>
+          <w:spacing w:val="0"/>
+          <w:sz w:val="24"/>
+          <w:szCs w:val="24"/>
+          <w:shd w:val="clear" w:fill="FFFFFF"/>
+          <w:lang w:val="en-US"/>
+        </w:rPr>
+      </w:pPr>
+      <w:r>
+        <w:rPr>
+          <w:rFonts w:hint="default" w:ascii="Times New Roman" w:hAnsi="Times New Roman" w:eastAsia="Lucida Console" w:cs="Times New Roman"/>
+          <w:b w:val="0"/>
+          <w:bCs w:val="0"/>
+          <w:i w:val="0"/>
+          <w:iCs w:val="0"/>
+          <w:caps w:val="0"/>
+          <w:color w:val="000000"/>
+          <w:spacing w:val="0"/>
+          <w:sz w:val="24"/>
+          <w:szCs w:val="24"/>
+          <w:shd w:val="clear" w:fill="FFFFFF"/>
+          <w:lang w:val="en-US"/>
+        </w:rPr>
+        <w:t>From -0.75 to -1 means there is negative (indirect)strong correlational coefficiency</w:t>
+      </w:r>
+    </w:p>
+    <w:p>
+      <w:pPr>
+        <w:pStyle w:val="4"/>
+        <w:keepNext w:val="0"/>
+        <w:keepLines w:val="0"/>
+        <w:widowControl/>
+        <w:suppressLineNumbers w:val="0"/>
+        <w:pBdr>
+          <w:top w:val="none" w:color="auto" w:sz="0" w:space="0"/>
+          <w:left w:val="none" w:color="auto" w:sz="0" w:space="0"/>
+          <w:bottom w:val="none" w:color="auto" w:sz="0" w:space="0"/>
+          <w:right w:val="none" w:color="auto" w:sz="0" w:space="0"/>
+        </w:pBdr>
+        <w:shd w:val="clear" w:fill="FFFFFF"/>
+        <w:wordWrap w:val="0"/>
+        <w:spacing w:before="0" w:beforeAutospacing="0" w:after="0" w:afterAutospacing="0" w:line="360" w:lineRule="auto"/>
+        <w:ind w:left="0" w:right="0" w:firstLine="0"/>
+        <w:jc w:val="both"/>
+        <w:rPr>
+          <w:rFonts w:hint="default" w:ascii="Times New Roman" w:hAnsi="Times New Roman" w:eastAsia="Lucida Console" w:cs="Times New Roman"/>
+          <w:b w:val="0"/>
+          <w:bCs w:val="0"/>
+          <w:i w:val="0"/>
+          <w:iCs w:val="0"/>
+          <w:caps w:val="0"/>
+          <w:color w:val="000000"/>
+          <w:spacing w:val="0"/>
+          <w:sz w:val="24"/>
+          <w:szCs w:val="24"/>
+          <w:shd w:val="clear" w:fill="FFFFFF"/>
+          <w:lang w:val="en-US"/>
+        </w:rPr>
+      </w:pPr>
+      <w:r>
+        <w:rPr>
+          <w:rFonts w:hint="default" w:ascii="Times New Roman" w:hAnsi="Times New Roman" w:eastAsia="Lucida Console" w:cs="Times New Roman"/>
+          <w:b w:val="0"/>
+          <w:bCs w:val="0"/>
+          <w:i w:val="0"/>
+          <w:iCs w:val="0"/>
+          <w:caps w:val="0"/>
+          <w:color w:val="000000"/>
+          <w:spacing w:val="0"/>
+          <w:sz w:val="24"/>
+          <w:szCs w:val="24"/>
+          <w:shd w:val="clear" w:fill="FFFFFF"/>
+          <w:lang w:val="en-US"/>
+        </w:rPr>
+        <w:t>-1 means negative (indirect) perfect correlational coefficiency.</w:t>
+      </w:r>
+    </w:p>
+    <w:p>
+      <w:pPr>
+        <w:pStyle w:val="4"/>
+        <w:keepNext w:val="0"/>
+        <w:keepLines w:val="0"/>
+        <w:widowControl/>
+        <w:suppressLineNumbers w:val="0"/>
+        <w:pBdr>
+          <w:top w:val="none" w:color="auto" w:sz="0" w:space="0"/>
+          <w:left w:val="none" w:color="auto" w:sz="0" w:space="0"/>
+          <w:bottom w:val="none" w:color="auto" w:sz="0" w:space="0"/>
+          <w:right w:val="none" w:color="auto" w:sz="0" w:space="0"/>
+        </w:pBdr>
+        <w:shd w:val="clear" w:fill="FFFFFF"/>
+        <w:wordWrap w:val="0"/>
+        <w:spacing w:before="0" w:beforeAutospacing="0" w:after="0" w:afterAutospacing="0" w:line="360" w:lineRule="auto"/>
+        <w:ind w:left="0" w:right="0" w:firstLine="0"/>
+        <w:jc w:val="both"/>
+        <w:rPr>
+          <w:rFonts w:hint="default" w:ascii="Times New Roman" w:hAnsi="Times New Roman" w:eastAsia="Lucida Console" w:cs="Times New Roman"/>
+          <w:b w:val="0"/>
+          <w:bCs w:val="0"/>
+          <w:i w:val="0"/>
+          <w:iCs w:val="0"/>
+          <w:caps w:val="0"/>
+          <w:color w:val="000000"/>
+          <w:spacing w:val="0"/>
+          <w:sz w:val="24"/>
+          <w:szCs w:val="24"/>
+          <w:shd w:val="clear" w:fill="FFFFFF"/>
+          <w:lang w:val="en-US"/>
+        </w:rPr>
+      </w:pPr>
+    </w:p>
+    <w:p>
+      <w:pPr>
+        <w:pStyle w:val="4"/>
+        <w:keepNext w:val="0"/>
+        <w:keepLines w:val="0"/>
+        <w:widowControl/>
+        <w:suppressLineNumbers w:val="0"/>
+        <w:pBdr>
+          <w:top w:val="none" w:color="auto" w:sz="0" w:space="0"/>
+          <w:left w:val="none" w:color="auto" w:sz="0" w:space="0"/>
+          <w:bottom w:val="none" w:color="auto" w:sz="0" w:space="0"/>
+          <w:right w:val="none" w:color="auto" w:sz="0" w:space="0"/>
+        </w:pBdr>
+        <w:shd w:val="clear" w:fill="FFFFFF"/>
+        <w:wordWrap w:val="0"/>
+        <w:spacing w:before="0" w:beforeAutospacing="0" w:after="0" w:afterAutospacing="0" w:line="360" w:lineRule="auto"/>
+        <w:ind w:left="0" w:right="0" w:firstLine="0"/>
+        <w:jc w:val="both"/>
+        <w:rPr>
+          <w:rFonts w:hint="default" w:ascii="Times New Roman" w:hAnsi="Times New Roman" w:eastAsia="Lucida Console" w:cs="Times New Roman"/>
+          <w:b w:val="0"/>
+          <w:bCs w:val="0"/>
+          <w:i w:val="0"/>
+          <w:iCs w:val="0"/>
+          <w:caps w:val="0"/>
+          <w:color w:val="000000"/>
+          <w:spacing w:val="0"/>
+          <w:sz w:val="24"/>
+          <w:szCs w:val="24"/>
+          <w:shd w:val="clear" w:fill="FFFFFF"/>
+          <w:lang w:val="en-US"/>
+        </w:rPr>
+      </w:pPr>
+      <w:r>
+        <w:rPr>
+          <w:rFonts w:hint="default" w:ascii="Times New Roman" w:hAnsi="Times New Roman" w:eastAsia="Lucida Console" w:cs="Times New Roman"/>
+          <w:b w:val="0"/>
+          <w:bCs w:val="0"/>
+          <w:i w:val="0"/>
+          <w:iCs w:val="0"/>
+          <w:caps w:val="0"/>
+          <w:color w:val="000000"/>
+          <w:spacing w:val="0"/>
+          <w:sz w:val="24"/>
+          <w:szCs w:val="24"/>
+          <w:shd w:val="clear" w:fill="FFFFFF"/>
+          <w:lang w:val="en-US"/>
+        </w:rPr>
+        <w:t>According to  above mentioned correlational coefficiency spectrum, for developing the model only consider the positive and negative strong, moderate correlational coefficiency. Because based on this strong and moderate correlational coefficiency, best predictive model can be created, otherwise develop model predictions have higher chances to incorrect.</w:t>
+      </w:r>
+    </w:p>
+    <w:p>
+      <w:pPr>
+        <w:pStyle w:val="4"/>
+        <w:keepNext w:val="0"/>
+        <w:keepLines w:val="0"/>
+        <w:widowControl/>
+        <w:suppressLineNumbers w:val="0"/>
+        <w:pBdr>
+          <w:top w:val="none" w:color="auto" w:sz="0" w:space="0"/>
+          <w:left w:val="none" w:color="auto" w:sz="0" w:space="0"/>
+          <w:bottom w:val="none" w:color="auto" w:sz="0" w:space="0"/>
+          <w:right w:val="none" w:color="auto" w:sz="0" w:space="0"/>
+        </w:pBdr>
+        <w:shd w:val="clear" w:fill="FFFFFF"/>
+        <w:wordWrap w:val="0"/>
+        <w:spacing w:before="0" w:beforeAutospacing="0" w:after="0" w:afterAutospacing="0" w:line="360" w:lineRule="auto"/>
+        <w:ind w:left="0" w:right="0" w:firstLine="0"/>
+        <w:jc w:val="both"/>
+        <w:rPr>
+          <w:rFonts w:hint="default" w:ascii="Times New Roman" w:hAnsi="Times New Roman" w:eastAsia="Lucida Console" w:cs="Times New Roman"/>
+          <w:b w:val="0"/>
+          <w:bCs w:val="0"/>
+          <w:i w:val="0"/>
+          <w:iCs w:val="0"/>
+          <w:caps w:val="0"/>
+          <w:color w:val="000000"/>
+          <w:spacing w:val="0"/>
+          <w:sz w:val="24"/>
+          <w:szCs w:val="24"/>
+          <w:shd w:val="clear" w:fill="FFFFFF"/>
+          <w:lang w:val="en-US"/>
+        </w:rPr>
+      </w:pPr>
+    </w:p>
+    <w:p>
+      <w:pPr>
+        <w:pStyle w:val="4"/>
+        <w:keepNext w:val="0"/>
+        <w:keepLines w:val="0"/>
+        <w:widowControl/>
+        <w:suppressLineNumbers w:val="0"/>
+        <w:pBdr>
+          <w:top w:val="none" w:color="auto" w:sz="0" w:space="0"/>
+          <w:left w:val="none" w:color="auto" w:sz="0" w:space="0"/>
+          <w:bottom w:val="none" w:color="auto" w:sz="0" w:space="0"/>
+          <w:right w:val="none" w:color="auto" w:sz="0" w:space="0"/>
+        </w:pBdr>
+        <w:shd w:val="clear" w:fill="FFFFFF"/>
+        <w:wordWrap w:val="0"/>
+        <w:spacing w:before="0" w:beforeAutospacing="0" w:after="0" w:afterAutospacing="0" w:line="360" w:lineRule="auto"/>
+        <w:ind w:left="0" w:right="0" w:firstLine="0"/>
+        <w:jc w:val="both"/>
+        <w:rPr>
+          <w:rFonts w:hint="default" w:ascii="Times New Roman" w:hAnsi="Times New Roman" w:eastAsia="Lucida Console" w:cs="Times New Roman"/>
+          <w:b w:val="0"/>
+          <w:bCs w:val="0"/>
+          <w:i w:val="0"/>
+          <w:iCs w:val="0"/>
+          <w:caps w:val="0"/>
+          <w:color w:val="000000"/>
+          <w:spacing w:val="0"/>
+          <w:sz w:val="24"/>
+          <w:szCs w:val="24"/>
+          <w:shd w:val="clear" w:fill="FFFFFF"/>
+          <w:lang w:val="en-US"/>
+        </w:rPr>
+      </w:pPr>
+    </w:p>
+    <w:p>
+      <w:pPr>
+        <w:pStyle w:val="4"/>
+        <w:keepNext w:val="0"/>
+        <w:keepLines w:val="0"/>
+        <w:widowControl/>
+        <w:suppressLineNumbers w:val="0"/>
+        <w:pBdr>
+          <w:top w:val="none" w:color="auto" w:sz="0" w:space="0"/>
+          <w:left w:val="none" w:color="auto" w:sz="0" w:space="0"/>
+          <w:bottom w:val="none" w:color="auto" w:sz="0" w:space="0"/>
+          <w:right w:val="none" w:color="auto" w:sz="0" w:space="0"/>
+        </w:pBdr>
+        <w:shd w:val="clear" w:fill="FFFFFF"/>
+        <w:wordWrap w:val="0"/>
+        <w:spacing w:before="0" w:beforeAutospacing="0" w:after="0" w:afterAutospacing="0" w:line="360" w:lineRule="auto"/>
+        <w:ind w:left="0" w:right="0" w:firstLine="0"/>
+        <w:jc w:val="both"/>
+        <w:rPr>
+          <w:rFonts w:hint="default" w:ascii="Times New Roman" w:hAnsi="Times New Roman" w:eastAsia="Lucida Console" w:cs="Times New Roman"/>
+          <w:b w:val="0"/>
+          <w:bCs w:val="0"/>
+          <w:i w:val="0"/>
+          <w:iCs w:val="0"/>
+          <w:caps w:val="0"/>
+          <w:color w:val="000000"/>
+          <w:spacing w:val="0"/>
+          <w:sz w:val="24"/>
+          <w:szCs w:val="24"/>
+          <w:shd w:val="clear" w:fill="FFFFFF"/>
+          <w:lang w:val="en-US"/>
+        </w:rPr>
+      </w:pPr>
+    </w:p>
+    <w:p>
+      <w:pPr>
+        <w:pStyle w:val="4"/>
+        <w:keepNext w:val="0"/>
+        <w:keepLines w:val="0"/>
+        <w:widowControl/>
+        <w:suppressLineNumbers w:val="0"/>
+        <w:pBdr>
+          <w:top w:val="none" w:color="auto" w:sz="0" w:space="0"/>
+          <w:left w:val="none" w:color="auto" w:sz="0" w:space="0"/>
+          <w:bottom w:val="none" w:color="auto" w:sz="0" w:space="0"/>
+          <w:right w:val="none" w:color="auto" w:sz="0" w:space="0"/>
+        </w:pBdr>
+        <w:shd w:val="clear" w:fill="FFFFFF"/>
+        <w:wordWrap w:val="0"/>
+        <w:spacing w:before="0" w:beforeAutospacing="0" w:after="0" w:afterAutospacing="0" w:line="360" w:lineRule="auto"/>
+        <w:ind w:left="0" w:right="0" w:firstLine="0"/>
+        <w:jc w:val="both"/>
+        <w:rPr>
+          <w:rFonts w:hint="default" w:ascii="Times New Roman" w:hAnsi="Times New Roman" w:eastAsia="Lucida Console" w:cs="Times New Roman"/>
+          <w:b w:val="0"/>
+          <w:bCs w:val="0"/>
+          <w:i w:val="0"/>
+          <w:iCs w:val="0"/>
+          <w:caps w:val="0"/>
+          <w:color w:val="000000"/>
+          <w:spacing w:val="0"/>
+          <w:sz w:val="24"/>
+          <w:szCs w:val="24"/>
+          <w:shd w:val="clear" w:fill="FFFFFF"/>
+          <w:lang w:val="en-US"/>
+        </w:rPr>
+      </w:pPr>
+    </w:p>
+    <w:p>
+      <w:pPr>
+        <w:pStyle w:val="4"/>
+        <w:keepNext w:val="0"/>
+        <w:keepLines w:val="0"/>
+        <w:widowControl/>
+        <w:suppressLineNumbers w:val="0"/>
+        <w:pBdr>
+          <w:top w:val="none" w:color="auto" w:sz="0" w:space="0"/>
+          <w:left w:val="none" w:color="auto" w:sz="0" w:space="0"/>
+          <w:bottom w:val="none" w:color="auto" w:sz="0" w:space="0"/>
+          <w:right w:val="none" w:color="auto" w:sz="0" w:space="0"/>
+        </w:pBdr>
+        <w:shd w:val="clear" w:fill="FFFFFF"/>
+        <w:wordWrap w:val="0"/>
+        <w:spacing w:before="0" w:beforeAutospacing="0" w:after="0" w:afterAutospacing="0" w:line="360" w:lineRule="auto"/>
+        <w:ind w:left="0" w:right="0" w:firstLine="0"/>
+        <w:jc w:val="both"/>
+        <w:rPr>
+          <w:rFonts w:hint="default" w:ascii="Times New Roman" w:hAnsi="Times New Roman" w:eastAsia="Lucida Console" w:cs="Times New Roman"/>
+          <w:b/>
+          <w:bCs/>
+          <w:i w:val="0"/>
+          <w:iCs w:val="0"/>
+          <w:caps w:val="0"/>
+          <w:color w:val="000000"/>
+          <w:spacing w:val="0"/>
+          <w:sz w:val="24"/>
+          <w:szCs w:val="24"/>
+          <w:shd w:val="clear" w:fill="FFFFFF"/>
+          <w:lang w:val="en-US"/>
+        </w:rPr>
+      </w:pPr>
+      <w:r>
+        <w:rPr>
+          <w:rFonts w:hint="default" w:ascii="Times New Roman" w:hAnsi="Times New Roman" w:eastAsia="Lucida Console" w:cs="Times New Roman"/>
+          <w:b/>
+          <w:bCs/>
+          <w:i w:val="0"/>
+          <w:iCs w:val="0"/>
+          <w:caps w:val="0"/>
+          <w:color w:val="000000"/>
+          <w:spacing w:val="0"/>
+          <w:sz w:val="24"/>
+          <w:szCs w:val="24"/>
+          <w:shd w:val="clear" w:fill="FFFFFF"/>
+          <w:lang w:val="en-US"/>
+        </w:rPr>
+        <w:t>Statistical Hypothetical Testing: Spearman test -for correlation analysis of Samples: Salary_new dataset</w:t>
+      </w:r>
+    </w:p>
+    <w:p>
+      <w:pPr>
+        <w:pStyle w:val="4"/>
+        <w:keepNext w:val="0"/>
+        <w:keepLines w:val="0"/>
+        <w:widowControl/>
+        <w:suppressLineNumbers w:val="0"/>
+        <w:pBdr>
+          <w:top w:val="none" w:color="auto" w:sz="0" w:space="0"/>
+          <w:left w:val="none" w:color="auto" w:sz="0" w:space="0"/>
+          <w:bottom w:val="none" w:color="auto" w:sz="0" w:space="0"/>
+          <w:right w:val="none" w:color="auto" w:sz="0" w:space="0"/>
+        </w:pBdr>
+        <w:shd w:val="clear" w:fill="FFFFFF"/>
+        <w:wordWrap w:val="0"/>
+        <w:spacing w:before="0" w:beforeAutospacing="0" w:after="0" w:afterAutospacing="0" w:line="360" w:lineRule="auto"/>
+        <w:ind w:left="0" w:right="0" w:firstLine="0"/>
+        <w:jc w:val="both"/>
+        <w:rPr>
+          <w:rFonts w:hint="default" w:ascii="Times New Roman" w:hAnsi="Times New Roman" w:eastAsia="Lucida Console" w:cs="Times New Roman"/>
+          <w:b w:val="0"/>
+          <w:bCs w:val="0"/>
+          <w:i w:val="0"/>
+          <w:iCs w:val="0"/>
+          <w:caps w:val="0"/>
+          <w:color w:val="000000"/>
+          <w:spacing w:val="0"/>
+          <w:sz w:val="24"/>
+          <w:szCs w:val="24"/>
+          <w:shd w:val="clear" w:fill="FFFFFF"/>
+          <w:lang w:val="en-US"/>
+        </w:rPr>
+      </w:pPr>
+      <w:r>
+        <w:rPr>
+          <w:rFonts w:hint="default" w:ascii="Times New Roman" w:hAnsi="Times New Roman" w:eastAsia="Lucida Console" w:cs="Times New Roman"/>
+          <w:b w:val="0"/>
+          <w:bCs w:val="0"/>
+          <w:i w:val="0"/>
+          <w:iCs w:val="0"/>
+          <w:caps w:val="0"/>
+          <w:color w:val="000000"/>
+          <w:spacing w:val="0"/>
+          <w:sz w:val="24"/>
+          <w:szCs w:val="24"/>
+          <w:shd w:val="clear" w:fill="FFFFFF"/>
+          <w:lang w:val="en-US"/>
+        </w:rPr>
+        <w:t>Sample field: annual_base_pay, location_latitude</w:t>
+      </w:r>
+    </w:p>
+    <w:p>
+      <w:pPr>
+        <w:pStyle w:val="4"/>
+        <w:keepNext w:val="0"/>
+        <w:keepLines w:val="0"/>
+        <w:widowControl/>
+        <w:suppressLineNumbers w:val="0"/>
+        <w:pBdr>
+          <w:top w:val="none" w:color="auto" w:sz="0" w:space="0"/>
+          <w:left w:val="none" w:color="auto" w:sz="0" w:space="0"/>
+          <w:bottom w:val="none" w:color="auto" w:sz="0" w:space="0"/>
+          <w:right w:val="none" w:color="auto" w:sz="0" w:space="0"/>
+        </w:pBdr>
+        <w:shd w:val="clear" w:fill="FFFFFF"/>
+        <w:wordWrap w:val="0"/>
+        <w:spacing w:before="0" w:beforeAutospacing="0" w:after="0" w:afterAutospacing="0" w:line="360" w:lineRule="auto"/>
+        <w:ind w:left="0" w:right="0" w:firstLine="0"/>
+        <w:jc w:val="both"/>
+        <w:rPr>
+          <w:rFonts w:hint="default" w:ascii="Times New Roman" w:hAnsi="Times New Roman" w:eastAsia="Lucida Console" w:cs="Times New Roman"/>
+          <w:b w:val="0"/>
+          <w:bCs w:val="0"/>
+          <w:i w:val="0"/>
+          <w:iCs w:val="0"/>
+          <w:caps w:val="0"/>
+          <w:color w:val="000000"/>
+          <w:spacing w:val="0"/>
+          <w:sz w:val="24"/>
+          <w:szCs w:val="24"/>
+          <w:shd w:val="clear" w:fill="FFFFFF"/>
+          <w:lang w:val="en-US"/>
+        </w:rPr>
+      </w:pPr>
+      <w:r>
+        <w:rPr>
+          <w:rFonts w:hint="default" w:ascii="Times New Roman" w:hAnsi="Times New Roman" w:eastAsia="Lucida Console" w:cs="Times New Roman"/>
+          <w:b w:val="0"/>
+          <w:bCs w:val="0"/>
+          <w:i w:val="0"/>
+          <w:iCs w:val="0"/>
+          <w:caps w:val="0"/>
+          <w:color w:val="000000"/>
+          <w:spacing w:val="0"/>
+          <w:sz w:val="24"/>
+          <w:szCs w:val="24"/>
+          <w:shd w:val="clear" w:fill="FFFFFF"/>
+          <w:lang w:val="en-US"/>
+        </w:rPr>
+        <w:t>Significant level (α) = 0.05</w:t>
+      </w:r>
+    </w:p>
+    <w:p>
+      <w:pPr>
+        <w:pStyle w:val="4"/>
+        <w:keepNext w:val="0"/>
+        <w:keepLines w:val="0"/>
+        <w:widowControl/>
+        <w:suppressLineNumbers w:val="0"/>
+        <w:pBdr>
+          <w:top w:val="none" w:color="auto" w:sz="0" w:space="0"/>
+          <w:left w:val="none" w:color="auto" w:sz="0" w:space="0"/>
+          <w:bottom w:val="none" w:color="auto" w:sz="0" w:space="0"/>
+          <w:right w:val="none" w:color="auto" w:sz="0" w:space="0"/>
+        </w:pBdr>
+        <w:shd w:val="clear" w:fill="FFFFFF"/>
+        <w:wordWrap w:val="0"/>
+        <w:spacing w:before="0" w:beforeAutospacing="0" w:after="0" w:afterAutospacing="0" w:line="360" w:lineRule="auto"/>
+        <w:ind w:left="0" w:right="0" w:firstLine="0"/>
+        <w:jc w:val="both"/>
+        <w:rPr>
+          <w:rFonts w:hint="default" w:ascii="Times New Roman" w:hAnsi="Times New Roman" w:eastAsia="Lucida Console" w:cs="Times New Roman"/>
+          <w:b w:val="0"/>
+          <w:bCs w:val="0"/>
+          <w:i w:val="0"/>
+          <w:iCs w:val="0"/>
+          <w:caps w:val="0"/>
+          <w:color w:val="000000"/>
+          <w:spacing w:val="0"/>
+          <w:sz w:val="24"/>
+          <w:szCs w:val="24"/>
+          <w:shd w:val="clear" w:fill="FFFFFF"/>
+          <w:lang w:val="en-US"/>
+        </w:rPr>
+      </w:pPr>
+      <w:r>
+        <w:rPr>
+          <w:rFonts w:hint="default" w:ascii="Times New Roman" w:hAnsi="Times New Roman" w:eastAsia="Lucida Console" w:cs="Times New Roman"/>
+          <w:b w:val="0"/>
+          <w:bCs w:val="0"/>
+          <w:i w:val="0"/>
+          <w:iCs w:val="0"/>
+          <w:caps w:val="0"/>
+          <w:color w:val="000000"/>
+          <w:spacing w:val="0"/>
+          <w:sz w:val="24"/>
+          <w:szCs w:val="24"/>
+          <w:shd w:val="clear" w:fill="FFFFFF"/>
+          <w:lang w:val="en-US"/>
+        </w:rPr>
+        <w:t>Confidence level =95%</w:t>
+      </w:r>
+    </w:p>
+    <w:p>
+      <w:pPr>
+        <w:pStyle w:val="4"/>
+        <w:keepNext w:val="0"/>
+        <w:keepLines w:val="0"/>
+        <w:widowControl/>
+        <w:suppressLineNumbers w:val="0"/>
+        <w:pBdr>
+          <w:top w:val="none" w:color="auto" w:sz="0" w:space="0"/>
+          <w:left w:val="none" w:color="auto" w:sz="0" w:space="0"/>
+          <w:bottom w:val="none" w:color="auto" w:sz="0" w:space="0"/>
+          <w:right w:val="none" w:color="auto" w:sz="0" w:space="0"/>
+        </w:pBdr>
+        <w:shd w:val="clear" w:fill="FFFFFF"/>
+        <w:wordWrap w:val="0"/>
+        <w:spacing w:before="0" w:beforeAutospacing="0" w:after="0" w:afterAutospacing="0" w:line="360" w:lineRule="auto"/>
+        <w:ind w:left="0" w:right="0" w:firstLine="0"/>
+        <w:jc w:val="both"/>
+        <w:rPr>
+          <w:rFonts w:hint="default" w:ascii="Times New Roman" w:hAnsi="Times New Roman" w:eastAsia="Lucida Console" w:cs="Times New Roman"/>
+          <w:b w:val="0"/>
+          <w:bCs w:val="0"/>
+          <w:i w:val="0"/>
+          <w:iCs w:val="0"/>
+          <w:caps w:val="0"/>
+          <w:color w:val="000000"/>
+          <w:spacing w:val="0"/>
+          <w:sz w:val="24"/>
+          <w:szCs w:val="24"/>
+          <w:shd w:val="clear" w:fill="FFFFFF"/>
+          <w:lang w:val="en-US"/>
+        </w:rPr>
+      </w:pPr>
+      <w:r>
+        <w:rPr>
+          <w:rFonts w:hint="default" w:ascii="Times New Roman" w:hAnsi="Times New Roman" w:eastAsia="Lucida Console" w:cs="Times New Roman"/>
+          <w:b w:val="0"/>
+          <w:bCs w:val="0"/>
+          <w:i w:val="0"/>
+          <w:iCs w:val="0"/>
+          <w:caps w:val="0"/>
+          <w:color w:val="000000"/>
+          <w:spacing w:val="0"/>
+          <w:sz w:val="24"/>
+          <w:szCs w:val="24"/>
+          <w:shd w:val="clear" w:fill="FFFFFF"/>
+          <w:lang w:val="en-US"/>
+        </w:rPr>
+        <w:t>Let ῤ =the true po</w:t>
       </w:r>
       <w:bookmarkStart w:id="0" w:name="_GoBack"/>
       <w:bookmarkEnd w:id="0"/>
       <w:r>
         <w:rPr>
-          <w:rFonts w:hint="default" w:ascii="Times New Roman" w:hAnsi="Times New Roman" w:eastAsia="Lucida Console"/>
-          <w:b w:val="0"/>
-          <w:bCs w:val="0"/>
-          <w:i w:val="0"/>
-          <w:iCs w:val="0"/>
-          <w:caps w:val="0"/>
-          <w:color w:val="000000"/>
-          <w:spacing w:val="0"/>
-          <w:sz w:val="24"/>
-          <w:szCs w:val="24"/>
-          <w:shd w:val="clear" w:fill="FFFFFF"/>
-          <w:lang w:val="en-US"/>
-        </w:rPr>
-        <w:t>as “data is normally distributed”. which means most suitable method is Pearson method.</w:t>
-      </w:r>
-    </w:p>
-    <w:p>
-      <w:pPr>
-        <w:pStyle w:val="4"/>
-        <w:keepNext w:val="0"/>
-        <w:keepLines w:val="0"/>
-        <w:widowControl/>
-        <w:suppressLineNumbers w:val="0"/>
-        <w:pBdr>
-          <w:top w:val="none" w:color="auto" w:sz="0" w:space="0"/>
-          <w:left w:val="none" w:color="auto" w:sz="0" w:space="0"/>
-          <w:bottom w:val="none" w:color="auto" w:sz="0" w:space="0"/>
-          <w:right w:val="none" w:color="auto" w:sz="0" w:space="0"/>
-        </w:pBdr>
-        <w:shd w:val="clear" w:fill="FFFFFF"/>
-        <w:wordWrap w:val="0"/>
-        <w:spacing w:before="0" w:beforeAutospacing="0" w:after="0" w:afterAutospacing="0" w:line="360" w:lineRule="auto"/>
-        <w:ind w:right="0" w:firstLine="1560" w:firstLineChars="650"/>
-        <w:jc w:val="both"/>
-        <w:rPr>
-          <w:rFonts w:hint="default" w:ascii="Times New Roman" w:hAnsi="Times New Roman" w:eastAsia="Lucida Console"/>
-          <w:b w:val="0"/>
-          <w:bCs w:val="0"/>
-          <w:i w:val="0"/>
-          <w:iCs w:val="0"/>
-          <w:caps w:val="0"/>
-          <w:color w:val="000000"/>
-          <w:spacing w:val="0"/>
-          <w:sz w:val="24"/>
-          <w:szCs w:val="24"/>
-          <w:shd w:val="clear" w:fill="FFFFFF"/>
-          <w:lang w:val="en-US"/>
-        </w:rPr>
-      </w:pPr>
-      <w:r>
-        <w:rPr>
-          <w:rFonts w:hint="default" w:ascii="Times New Roman" w:hAnsi="Times New Roman" w:eastAsia="Lucida Console"/>
-          <w:b w:val="0"/>
-          <w:bCs w:val="0"/>
-          <w:i w:val="0"/>
-          <w:iCs w:val="0"/>
-          <w:caps w:val="0"/>
-          <w:color w:val="000000"/>
-          <w:spacing w:val="0"/>
-          <w:sz w:val="24"/>
-          <w:szCs w:val="24"/>
-          <w:shd w:val="clear" w:fill="FFFFFF"/>
-          <w:lang w:val="en-US"/>
-        </w:rPr>
-        <w:t>2.Spearman method</w:t>
-      </w:r>
-    </w:p>
-    <w:p>
-      <w:pPr>
-        <w:pStyle w:val="4"/>
-        <w:keepNext w:val="0"/>
-        <w:keepLines w:val="0"/>
-        <w:widowControl/>
-        <w:suppressLineNumbers w:val="0"/>
-        <w:pBdr>
-          <w:top w:val="none" w:color="auto" w:sz="0" w:space="0"/>
-          <w:left w:val="none" w:color="auto" w:sz="0" w:space="0"/>
-          <w:bottom w:val="none" w:color="auto" w:sz="0" w:space="0"/>
-          <w:right w:val="none" w:color="auto" w:sz="0" w:space="0"/>
-        </w:pBdr>
-        <w:shd w:val="clear" w:fill="FFFFFF"/>
-        <w:wordWrap w:val="0"/>
-        <w:spacing w:before="0" w:beforeAutospacing="0" w:after="0" w:afterAutospacing="0" w:line="360" w:lineRule="auto"/>
-        <w:ind w:left="0" w:right="0" w:firstLine="0"/>
-        <w:jc w:val="both"/>
-        <w:rPr>
-          <w:rFonts w:hint="default" w:ascii="Times New Roman" w:hAnsi="Times New Roman" w:eastAsia="Lucida Console" w:cs="Times New Roman"/>
-          <w:b w:val="0"/>
-          <w:bCs w:val="0"/>
-          <w:i w:val="0"/>
-          <w:iCs w:val="0"/>
-          <w:caps w:val="0"/>
-          <w:color w:val="000000"/>
-          <w:spacing w:val="0"/>
-          <w:sz w:val="24"/>
-          <w:szCs w:val="24"/>
-          <w:shd w:val="clear" w:fill="FFFFFF"/>
-          <w:lang w:val="en-US"/>
-        </w:rPr>
-      </w:pPr>
-      <w:r>
-        <w:rPr>
-          <w:rFonts w:hint="default" w:ascii="Times New Roman" w:hAnsi="Times New Roman" w:eastAsia="Lucida Console"/>
-          <w:b w:val="0"/>
-          <w:bCs w:val="0"/>
-          <w:i w:val="0"/>
-          <w:iCs w:val="0"/>
-          <w:caps w:val="0"/>
-          <w:color w:val="000000"/>
-          <w:spacing w:val="0"/>
-          <w:sz w:val="24"/>
-          <w:szCs w:val="24"/>
-          <w:shd w:val="clear" w:fill="FFFFFF"/>
-          <w:lang w:val="en-US"/>
-        </w:rPr>
-        <w:t xml:space="preserve">                                         After completing the normality testing, if that test results are shown as “data is not normally distributed ” most suitable method is Spearman method. And also  for doing the normality testing convert the text oriented data into numeric values (type conversion). For doing the correlational analysis  based on this  converted data “spearman” method is the best method. According to this “salary_new” dataset “job_title”, “Job_title_category”, “location_state”, and “location_country” data columns of salaries dataset converted into the numeric (type conversion) values and created the new dataset called “salary new”. and as well as according to the above mentioned normality testing, most of the test results are shown as “data is not normally distributed”. Consequently  for this “salary_new” dataset, doing the correlational analysis spearman method is the best method.</w:t>
+          <w:rFonts w:hint="default" w:ascii="Times New Roman" w:hAnsi="Times New Roman" w:eastAsia="Lucida Console" w:cs="Times New Roman"/>
+          <w:b w:val="0"/>
+          <w:bCs w:val="0"/>
+          <w:i w:val="0"/>
+          <w:iCs w:val="0"/>
+          <w:caps w:val="0"/>
+          <w:color w:val="000000"/>
+          <w:spacing w:val="0"/>
+          <w:sz w:val="24"/>
+          <w:szCs w:val="24"/>
+          <w:shd w:val="clear" w:fill="FFFFFF"/>
+          <w:lang w:val="en-US"/>
+        </w:rPr>
+        <w:t>pulation correlation coefficient between location_latitude and employee annual base salary</w:t>
+      </w:r>
+    </w:p>
+    <w:p>
+      <w:pPr>
+        <w:pStyle w:val="4"/>
+        <w:keepNext w:val="0"/>
+        <w:keepLines w:val="0"/>
+        <w:widowControl/>
+        <w:suppressLineNumbers w:val="0"/>
+        <w:pBdr>
+          <w:top w:val="none" w:color="auto" w:sz="0" w:space="0"/>
+          <w:left w:val="none" w:color="auto" w:sz="0" w:space="0"/>
+          <w:bottom w:val="none" w:color="auto" w:sz="0" w:space="0"/>
+          <w:right w:val="none" w:color="auto" w:sz="0" w:space="0"/>
+        </w:pBdr>
+        <w:shd w:val="clear" w:fill="FFFFFF"/>
+        <w:wordWrap w:val="0"/>
+        <w:spacing w:before="0" w:beforeAutospacing="0" w:after="0" w:afterAutospacing="0" w:line="360" w:lineRule="auto"/>
+        <w:ind w:left="0" w:right="0" w:firstLine="0"/>
+        <w:jc w:val="both"/>
+        <w:rPr>
+          <w:rFonts w:hint="default" w:ascii="Times New Roman" w:hAnsi="Times New Roman" w:eastAsia="Lucida Console" w:cs="Times New Roman"/>
+          <w:b w:val="0"/>
+          <w:bCs w:val="0"/>
+          <w:i w:val="0"/>
+          <w:iCs w:val="0"/>
+          <w:caps w:val="0"/>
+          <w:color w:val="000000"/>
+          <w:spacing w:val="0"/>
+          <w:sz w:val="24"/>
+          <w:szCs w:val="24"/>
+          <w:shd w:val="clear" w:fill="FFFFFF"/>
+          <w:lang w:val="en-US"/>
+        </w:rPr>
+      </w:pPr>
+      <w:r>
+        <w:rPr>
+          <w:rFonts w:hint="default" w:ascii="Times New Roman" w:hAnsi="Times New Roman" w:eastAsia="Lucida Console" w:cs="Times New Roman"/>
+          <w:b w:val="0"/>
+          <w:bCs w:val="0"/>
+          <w:i w:val="0"/>
+          <w:iCs w:val="0"/>
+          <w:caps w:val="0"/>
+          <w:color w:val="000000"/>
+          <w:spacing w:val="0"/>
+          <w:sz w:val="24"/>
+          <w:szCs w:val="24"/>
+          <w:shd w:val="clear" w:fill="FFFFFF"/>
+          <w:lang w:val="en-US"/>
+        </w:rPr>
+        <w:t>(*) Whether or not there is a correlation found between professors’ rank and salary?</w:t>
+      </w:r>
+    </w:p>
+    <w:p>
+      <w:pPr>
+        <w:pStyle w:val="4"/>
+        <w:keepNext w:val="0"/>
+        <w:keepLines w:val="0"/>
+        <w:widowControl/>
+        <w:suppressLineNumbers w:val="0"/>
+        <w:pBdr>
+          <w:top w:val="none" w:color="auto" w:sz="0" w:space="0"/>
+          <w:left w:val="none" w:color="auto" w:sz="0" w:space="0"/>
+          <w:bottom w:val="none" w:color="auto" w:sz="0" w:space="0"/>
+          <w:right w:val="none" w:color="auto" w:sz="0" w:space="0"/>
+        </w:pBdr>
+        <w:shd w:val="clear" w:fill="FFFFFF"/>
+        <w:wordWrap w:val="0"/>
+        <w:spacing w:before="0" w:beforeAutospacing="0" w:after="0" w:afterAutospacing="0" w:line="360" w:lineRule="auto"/>
+        <w:ind w:left="0" w:right="0" w:firstLine="0"/>
+        <w:jc w:val="both"/>
+        <w:rPr>
+          <w:rFonts w:hint="default" w:ascii="Times New Roman" w:hAnsi="Times New Roman" w:eastAsia="Lucida Console" w:cs="Times New Roman"/>
+          <w:b w:val="0"/>
+          <w:bCs w:val="0"/>
+          <w:i w:val="0"/>
+          <w:iCs w:val="0"/>
+          <w:caps w:val="0"/>
+          <w:color w:val="000000"/>
+          <w:spacing w:val="0"/>
+          <w:sz w:val="24"/>
+          <w:szCs w:val="24"/>
+          <w:shd w:val="clear" w:fill="FFFFFF"/>
+          <w:lang w:val="en-US"/>
+        </w:rPr>
+      </w:pPr>
+    </w:p>
+    <w:p>
+      <w:pPr>
+        <w:pStyle w:val="4"/>
+        <w:keepNext w:val="0"/>
+        <w:keepLines w:val="0"/>
+        <w:widowControl/>
+        <w:suppressLineNumbers w:val="0"/>
+        <w:pBdr>
+          <w:top w:val="none" w:color="auto" w:sz="0" w:space="0"/>
+          <w:left w:val="none" w:color="auto" w:sz="0" w:space="0"/>
+          <w:bottom w:val="none" w:color="auto" w:sz="0" w:space="0"/>
+          <w:right w:val="none" w:color="auto" w:sz="0" w:space="0"/>
+        </w:pBdr>
+        <w:shd w:val="clear" w:fill="FFFFFF"/>
+        <w:wordWrap w:val="0"/>
+        <w:spacing w:before="0" w:beforeAutospacing="0" w:after="0" w:afterAutospacing="0" w:line="360" w:lineRule="auto"/>
+        <w:ind w:left="0" w:right="0" w:firstLine="0"/>
+        <w:jc w:val="both"/>
+        <w:rPr>
+          <w:rFonts w:hint="default" w:ascii="Times New Roman" w:hAnsi="Times New Roman" w:eastAsia="Lucida Console" w:cs="Times New Roman"/>
+          <w:b w:val="0"/>
+          <w:bCs w:val="0"/>
+          <w:i w:val="0"/>
+          <w:iCs w:val="0"/>
+          <w:caps w:val="0"/>
+          <w:color w:val="000000"/>
+          <w:spacing w:val="0"/>
+          <w:sz w:val="24"/>
+          <w:szCs w:val="24"/>
+          <w:shd w:val="clear" w:fill="FFFFFF"/>
+          <w:lang w:val="en-US"/>
+        </w:rPr>
+      </w:pPr>
+      <w:r>
+        <w:rPr>
+          <w:rFonts w:hint="default" w:ascii="Times New Roman" w:hAnsi="Times New Roman" w:eastAsia="Lucida Console" w:cs="Times New Roman"/>
+          <w:b w:val="0"/>
+          <w:bCs w:val="0"/>
+          <w:i w:val="0"/>
+          <w:iCs w:val="0"/>
+          <w:caps w:val="0"/>
+          <w:color w:val="000000"/>
+          <w:spacing w:val="0"/>
+          <w:sz w:val="24"/>
+          <w:szCs w:val="24"/>
+          <w:shd w:val="clear" w:fill="FFFFFF"/>
+          <w:lang w:val="en-US"/>
+        </w:rPr>
+        <w:t xml:space="preserve">H0: There is no correlation (ῤ =0) between Professors’ rank and professor’s salary </w:t>
+      </w:r>
+    </w:p>
+    <w:p>
+      <w:pPr>
+        <w:pStyle w:val="4"/>
+        <w:keepNext w:val="0"/>
+        <w:keepLines w:val="0"/>
+        <w:widowControl/>
+        <w:suppressLineNumbers w:val="0"/>
+        <w:pBdr>
+          <w:top w:val="none" w:color="auto" w:sz="0" w:space="0"/>
+          <w:left w:val="none" w:color="auto" w:sz="0" w:space="0"/>
+          <w:bottom w:val="none" w:color="auto" w:sz="0" w:space="0"/>
+          <w:right w:val="none" w:color="auto" w:sz="0" w:space="0"/>
+        </w:pBdr>
+        <w:shd w:val="clear" w:fill="FFFFFF"/>
+        <w:wordWrap w:val="0"/>
+        <w:spacing w:before="0" w:beforeAutospacing="0" w:after="0" w:afterAutospacing="0" w:line="360" w:lineRule="auto"/>
+        <w:ind w:left="0" w:right="0" w:firstLine="0"/>
+        <w:jc w:val="both"/>
+        <w:rPr>
+          <w:rFonts w:hint="default" w:ascii="Times New Roman" w:hAnsi="Times New Roman" w:eastAsia="Lucida Console" w:cs="Times New Roman"/>
+          <w:b w:val="0"/>
+          <w:bCs w:val="0"/>
+          <w:i w:val="0"/>
+          <w:iCs w:val="0"/>
+          <w:caps w:val="0"/>
+          <w:color w:val="000000"/>
+          <w:spacing w:val="0"/>
+          <w:sz w:val="24"/>
+          <w:szCs w:val="24"/>
+          <w:shd w:val="clear" w:fill="FFFFFF"/>
+          <w:lang w:val="en-US"/>
+        </w:rPr>
+      </w:pPr>
+      <w:r>
+        <w:rPr>
+          <w:rFonts w:hint="default" w:ascii="Times New Roman" w:hAnsi="Times New Roman" w:eastAsia="Lucida Console" w:cs="Times New Roman"/>
+          <w:b w:val="0"/>
+          <w:bCs w:val="0"/>
+          <w:i w:val="0"/>
+          <w:iCs w:val="0"/>
+          <w:caps w:val="0"/>
+          <w:color w:val="000000"/>
+          <w:spacing w:val="0"/>
+          <w:sz w:val="24"/>
+          <w:szCs w:val="24"/>
+          <w:shd w:val="clear" w:fill="FFFFFF"/>
+          <w:lang w:val="en-US"/>
+        </w:rPr>
+        <w:t xml:space="preserve">H1: There is a correlation (ῤ ≠0) between Professors’ rank and professor’s salary </w:t>
+      </w:r>
+    </w:p>
+    <w:p>
+      <w:pPr>
+        <w:pStyle w:val="4"/>
+        <w:keepNext w:val="0"/>
+        <w:keepLines w:val="0"/>
+        <w:widowControl/>
+        <w:suppressLineNumbers w:val="0"/>
+        <w:pBdr>
+          <w:top w:val="none" w:color="auto" w:sz="0" w:space="0"/>
+          <w:left w:val="none" w:color="auto" w:sz="0" w:space="0"/>
+          <w:bottom w:val="none" w:color="auto" w:sz="0" w:space="0"/>
+          <w:right w:val="none" w:color="auto" w:sz="0" w:space="0"/>
+        </w:pBdr>
+        <w:shd w:val="clear" w:fill="FFFFFF"/>
+        <w:wordWrap w:val="0"/>
+        <w:spacing w:before="0" w:beforeAutospacing="0" w:after="0" w:afterAutospacing="0" w:line="360" w:lineRule="auto"/>
+        <w:ind w:left="0" w:right="0" w:firstLine="0"/>
+        <w:jc w:val="both"/>
+        <w:rPr>
+          <w:rFonts w:hint="default" w:ascii="Times New Roman" w:hAnsi="Times New Roman" w:eastAsia="Lucida Console" w:cs="Times New Roman"/>
+          <w:b w:val="0"/>
+          <w:bCs w:val="0"/>
+          <w:i w:val="0"/>
+          <w:iCs w:val="0"/>
+          <w:caps w:val="0"/>
+          <w:color w:val="000000"/>
+          <w:spacing w:val="0"/>
+          <w:sz w:val="24"/>
+          <w:szCs w:val="24"/>
+          <w:shd w:val="clear" w:fill="FFFFFF"/>
+          <w:lang w:val="en-US"/>
+        </w:rPr>
+      </w:pPr>
+    </w:p>
+    <w:p>
+      <w:pPr>
+        <w:pStyle w:val="4"/>
+        <w:keepNext w:val="0"/>
+        <w:keepLines w:val="0"/>
+        <w:widowControl/>
+        <w:suppressLineNumbers w:val="0"/>
+        <w:pBdr>
+          <w:top w:val="none" w:color="auto" w:sz="0" w:space="0"/>
+          <w:left w:val="none" w:color="auto" w:sz="0" w:space="0"/>
+          <w:bottom w:val="none" w:color="auto" w:sz="0" w:space="0"/>
+          <w:right w:val="none" w:color="auto" w:sz="0" w:space="0"/>
+        </w:pBdr>
+        <w:shd w:val="clear" w:fill="FFFFFF"/>
+        <w:wordWrap w:val="0"/>
+        <w:spacing w:before="0" w:beforeAutospacing="0" w:after="0" w:afterAutospacing="0" w:line="360" w:lineRule="auto"/>
+        <w:ind w:left="0" w:right="0" w:firstLine="0"/>
+        <w:jc w:val="both"/>
+        <w:rPr>
+          <w:rFonts w:hint="default" w:ascii="Times New Roman" w:hAnsi="Times New Roman" w:eastAsia="Lucida Console" w:cs="Times New Roman"/>
+          <w:b w:val="0"/>
+          <w:bCs w:val="0"/>
+          <w:i w:val="0"/>
+          <w:iCs w:val="0"/>
+          <w:caps w:val="0"/>
+          <w:color w:val="000000"/>
+          <w:spacing w:val="0"/>
+          <w:sz w:val="24"/>
+          <w:szCs w:val="24"/>
+          <w:shd w:val="clear" w:fill="FFFFFF"/>
+          <w:lang w:val="en-US"/>
+        </w:rPr>
+      </w:pPr>
+    </w:p>
+    <w:p>
+      <w:pPr>
+        <w:pStyle w:val="4"/>
+        <w:keepNext w:val="0"/>
+        <w:keepLines w:val="0"/>
+        <w:widowControl/>
+        <w:suppressLineNumbers w:val="0"/>
+        <w:pBdr>
+          <w:top w:val="none" w:color="auto" w:sz="0" w:space="0"/>
+          <w:left w:val="none" w:color="auto" w:sz="0" w:space="0"/>
+          <w:bottom w:val="none" w:color="auto" w:sz="0" w:space="0"/>
+          <w:right w:val="none" w:color="auto" w:sz="0" w:space="0"/>
+        </w:pBdr>
+        <w:shd w:val="clear" w:fill="FFFFFF"/>
+        <w:wordWrap w:val="0"/>
+        <w:spacing w:before="0" w:beforeAutospacing="0" w:after="0" w:afterAutospacing="0" w:line="360" w:lineRule="auto"/>
+        <w:ind w:left="0" w:right="0" w:firstLine="0"/>
+        <w:jc w:val="both"/>
+        <w:rPr>
+          <w:rFonts w:hint="default" w:ascii="Times New Roman" w:hAnsi="Times New Roman" w:eastAsia="Lucida Console" w:cs="Times New Roman"/>
+          <w:b w:val="0"/>
+          <w:bCs w:val="0"/>
+          <w:i w:val="0"/>
+          <w:iCs w:val="0"/>
+          <w:caps w:val="0"/>
+          <w:color w:val="000000"/>
+          <w:spacing w:val="0"/>
+          <w:sz w:val="24"/>
+          <w:szCs w:val="24"/>
+          <w:shd w:val="clear" w:fill="FFFFFF"/>
+          <w:lang w:val="en-US"/>
+        </w:rPr>
+      </w:pPr>
+      <w:r>
+        <w:rPr>
+          <w:rFonts w:hint="default" w:ascii="Times New Roman" w:hAnsi="Times New Roman" w:eastAsia="Lucida Console" w:cs="Times New Roman"/>
+          <w:b w:val="0"/>
+          <w:bCs w:val="0"/>
+          <w:i w:val="0"/>
+          <w:iCs w:val="0"/>
+          <w:caps w:val="0"/>
+          <w:color w:val="000000"/>
+          <w:spacing w:val="0"/>
+          <w:sz w:val="24"/>
+          <w:szCs w:val="24"/>
+          <w:shd w:val="clear" w:fill="FFFFFF"/>
+          <w:lang w:val="en-US"/>
+        </w:rPr>
+        <w:t>Spearman's rank correlation rho</w:t>
+      </w:r>
+    </w:p>
+    <w:p>
+      <w:pPr>
+        <w:pStyle w:val="4"/>
+        <w:keepNext w:val="0"/>
+        <w:keepLines w:val="0"/>
+        <w:widowControl/>
+        <w:suppressLineNumbers w:val="0"/>
+        <w:pBdr>
+          <w:top w:val="none" w:color="auto" w:sz="0" w:space="0"/>
+          <w:left w:val="none" w:color="auto" w:sz="0" w:space="0"/>
+          <w:bottom w:val="none" w:color="auto" w:sz="0" w:space="0"/>
+          <w:right w:val="none" w:color="auto" w:sz="0" w:space="0"/>
+        </w:pBdr>
+        <w:shd w:val="clear" w:fill="FFFFFF"/>
+        <w:wordWrap w:val="0"/>
+        <w:spacing w:before="0" w:beforeAutospacing="0" w:after="0" w:afterAutospacing="0" w:line="360" w:lineRule="auto"/>
+        <w:ind w:left="0" w:right="0" w:firstLine="0"/>
+        <w:jc w:val="both"/>
+        <w:rPr>
+          <w:rFonts w:hint="default" w:ascii="Times New Roman" w:hAnsi="Times New Roman" w:eastAsia="Lucida Console" w:cs="Times New Roman"/>
+          <w:b w:val="0"/>
+          <w:bCs w:val="0"/>
+          <w:i w:val="0"/>
+          <w:iCs w:val="0"/>
+          <w:caps w:val="0"/>
+          <w:color w:val="000000"/>
+          <w:spacing w:val="0"/>
+          <w:sz w:val="24"/>
+          <w:szCs w:val="24"/>
+          <w:shd w:val="clear" w:fill="FFFFFF"/>
+          <w:lang w:val="en-US"/>
+        </w:rPr>
+      </w:pPr>
+    </w:p>
+    <w:p>
+      <w:pPr>
+        <w:pStyle w:val="4"/>
+        <w:keepNext w:val="0"/>
+        <w:keepLines w:val="0"/>
+        <w:widowControl/>
+        <w:suppressLineNumbers w:val="0"/>
+        <w:pBdr>
+          <w:top w:val="none" w:color="auto" w:sz="0" w:space="0"/>
+          <w:left w:val="none" w:color="auto" w:sz="0" w:space="0"/>
+          <w:bottom w:val="none" w:color="auto" w:sz="0" w:space="0"/>
+          <w:right w:val="none" w:color="auto" w:sz="0" w:space="0"/>
+        </w:pBdr>
+        <w:shd w:val="clear" w:fill="FFFFFF"/>
+        <w:wordWrap w:val="0"/>
+        <w:spacing w:before="0" w:beforeAutospacing="0" w:after="0" w:afterAutospacing="0" w:line="360" w:lineRule="auto"/>
+        <w:ind w:left="0" w:right="0" w:firstLine="0"/>
+        <w:jc w:val="both"/>
+        <w:rPr>
+          <w:rFonts w:hint="default" w:ascii="Times New Roman" w:hAnsi="Times New Roman" w:eastAsia="Lucida Console" w:cs="Times New Roman"/>
+          <w:b w:val="0"/>
+          <w:bCs w:val="0"/>
+          <w:i w:val="0"/>
+          <w:iCs w:val="0"/>
+          <w:caps w:val="0"/>
+          <w:color w:val="000000"/>
+          <w:spacing w:val="0"/>
+          <w:sz w:val="24"/>
+          <w:szCs w:val="24"/>
+          <w:shd w:val="clear" w:fill="FFFFFF"/>
+          <w:lang w:val="en-US"/>
+        </w:rPr>
+      </w:pPr>
+      <w:r>
+        <w:rPr>
+          <w:rFonts w:hint="default" w:ascii="Times New Roman" w:hAnsi="Times New Roman" w:eastAsia="Lucida Console" w:cs="Times New Roman"/>
+          <w:b w:val="0"/>
+          <w:bCs w:val="0"/>
+          <w:i w:val="0"/>
+          <w:iCs w:val="0"/>
+          <w:caps w:val="0"/>
+          <w:color w:val="000000"/>
+          <w:spacing w:val="0"/>
+          <w:sz w:val="24"/>
+          <w:szCs w:val="24"/>
+          <w:shd w:val="clear" w:fill="FFFFFF"/>
+          <w:lang w:val="en-US"/>
+        </w:rPr>
+        <w:t>data:  annual_base_pay and location_latitude</w:t>
+      </w:r>
+    </w:p>
+    <w:p>
+      <w:pPr>
+        <w:pStyle w:val="4"/>
+        <w:keepNext w:val="0"/>
+        <w:keepLines w:val="0"/>
+        <w:widowControl/>
+        <w:suppressLineNumbers w:val="0"/>
+        <w:pBdr>
+          <w:top w:val="none" w:color="auto" w:sz="0" w:space="0"/>
+          <w:left w:val="none" w:color="auto" w:sz="0" w:space="0"/>
+          <w:bottom w:val="none" w:color="auto" w:sz="0" w:space="0"/>
+          <w:right w:val="none" w:color="auto" w:sz="0" w:space="0"/>
+        </w:pBdr>
+        <w:shd w:val="clear" w:fill="FFFFFF"/>
+        <w:wordWrap w:val="0"/>
+        <w:spacing w:before="0" w:beforeAutospacing="0" w:after="0" w:afterAutospacing="0" w:line="360" w:lineRule="auto"/>
+        <w:ind w:left="0" w:right="0" w:firstLine="0"/>
+        <w:jc w:val="both"/>
+        <w:rPr>
+          <w:rFonts w:hint="default" w:ascii="Times New Roman" w:hAnsi="Times New Roman" w:eastAsia="Lucida Console" w:cs="Times New Roman"/>
+          <w:b w:val="0"/>
+          <w:bCs w:val="0"/>
+          <w:i w:val="0"/>
+          <w:iCs w:val="0"/>
+          <w:caps w:val="0"/>
+          <w:color w:val="000000"/>
+          <w:spacing w:val="0"/>
+          <w:sz w:val="24"/>
+          <w:szCs w:val="24"/>
+          <w:shd w:val="clear" w:fill="FFFFFF"/>
+          <w:lang w:val="en-US"/>
+        </w:rPr>
+      </w:pPr>
+      <w:r>
+        <w:rPr>
+          <w:rFonts w:hint="default" w:ascii="Times New Roman" w:hAnsi="Times New Roman" w:eastAsia="Lucida Console" w:cs="Times New Roman"/>
+          <w:b w:val="0"/>
+          <w:bCs w:val="0"/>
+          <w:i w:val="0"/>
+          <w:iCs w:val="0"/>
+          <w:caps w:val="0"/>
+          <w:color w:val="000000"/>
+          <w:spacing w:val="0"/>
+          <w:sz w:val="24"/>
+          <w:szCs w:val="24"/>
+          <w:shd w:val="clear" w:fill="FFFFFF"/>
+          <w:lang w:val="en-US"/>
+        </w:rPr>
+        <w:t>S = 1194.5, p-value = 0.3528</w:t>
+      </w:r>
+    </w:p>
+    <w:p>
+      <w:pPr>
+        <w:pStyle w:val="4"/>
+        <w:keepNext w:val="0"/>
+        <w:keepLines w:val="0"/>
+        <w:widowControl/>
+        <w:suppressLineNumbers w:val="0"/>
+        <w:pBdr>
+          <w:top w:val="none" w:color="auto" w:sz="0" w:space="0"/>
+          <w:left w:val="none" w:color="auto" w:sz="0" w:space="0"/>
+          <w:bottom w:val="none" w:color="auto" w:sz="0" w:space="0"/>
+          <w:right w:val="none" w:color="auto" w:sz="0" w:space="0"/>
+        </w:pBdr>
+        <w:shd w:val="clear" w:fill="FFFFFF"/>
+        <w:wordWrap w:val="0"/>
+        <w:spacing w:before="0" w:beforeAutospacing="0" w:after="0" w:afterAutospacing="0" w:line="360" w:lineRule="auto"/>
+        <w:ind w:left="0" w:right="0" w:firstLine="0"/>
+        <w:jc w:val="both"/>
+        <w:rPr>
+          <w:rFonts w:hint="default" w:ascii="Times New Roman" w:hAnsi="Times New Roman" w:eastAsia="Lucida Console" w:cs="Times New Roman"/>
+          <w:b w:val="0"/>
+          <w:bCs w:val="0"/>
+          <w:i w:val="0"/>
+          <w:iCs w:val="0"/>
+          <w:caps w:val="0"/>
+          <w:color w:val="000000"/>
+          <w:spacing w:val="0"/>
+          <w:sz w:val="24"/>
+          <w:szCs w:val="24"/>
+          <w:shd w:val="clear" w:fill="FFFFFF"/>
+          <w:lang w:val="en-US"/>
+        </w:rPr>
+      </w:pPr>
+      <w:r>
+        <w:rPr>
+          <w:rFonts w:hint="default" w:ascii="Times New Roman" w:hAnsi="Times New Roman" w:eastAsia="Lucida Console" w:cs="Times New Roman"/>
+          <w:b w:val="0"/>
+          <w:bCs w:val="0"/>
+          <w:i w:val="0"/>
+          <w:iCs w:val="0"/>
+          <w:caps w:val="0"/>
+          <w:color w:val="000000"/>
+          <w:spacing w:val="0"/>
+          <w:sz w:val="24"/>
+          <w:szCs w:val="24"/>
+          <w:shd w:val="clear" w:fill="FFFFFF"/>
+          <w:lang w:val="en-US"/>
+        </w:rPr>
+        <w:t>alternative hypothesis: true rho is not equal to 0</w:t>
+      </w:r>
+    </w:p>
+    <w:p>
+      <w:pPr>
+        <w:pStyle w:val="4"/>
+        <w:keepNext w:val="0"/>
+        <w:keepLines w:val="0"/>
+        <w:widowControl/>
+        <w:suppressLineNumbers w:val="0"/>
+        <w:pBdr>
+          <w:top w:val="none" w:color="auto" w:sz="0" w:space="0"/>
+          <w:left w:val="none" w:color="auto" w:sz="0" w:space="0"/>
+          <w:bottom w:val="none" w:color="auto" w:sz="0" w:space="0"/>
+          <w:right w:val="none" w:color="auto" w:sz="0" w:space="0"/>
+        </w:pBdr>
+        <w:shd w:val="clear" w:fill="FFFFFF"/>
+        <w:wordWrap w:val="0"/>
+        <w:spacing w:before="0" w:beforeAutospacing="0" w:after="0" w:afterAutospacing="0" w:line="360" w:lineRule="auto"/>
+        <w:ind w:left="0" w:right="0" w:firstLine="0"/>
+        <w:jc w:val="both"/>
+        <w:rPr>
+          <w:rFonts w:hint="default" w:ascii="Times New Roman" w:hAnsi="Times New Roman" w:eastAsia="Lucida Console" w:cs="Times New Roman"/>
+          <w:b w:val="0"/>
+          <w:bCs w:val="0"/>
+          <w:i w:val="0"/>
+          <w:iCs w:val="0"/>
+          <w:caps w:val="0"/>
+          <w:color w:val="000000"/>
+          <w:spacing w:val="0"/>
+          <w:sz w:val="24"/>
+          <w:szCs w:val="24"/>
+          <w:shd w:val="clear" w:fill="FFFFFF"/>
+          <w:lang w:val="en-US"/>
+        </w:rPr>
+      </w:pPr>
+      <w:r>
+        <w:rPr>
+          <w:rFonts w:hint="default" w:ascii="Times New Roman" w:hAnsi="Times New Roman" w:eastAsia="Lucida Console" w:cs="Times New Roman"/>
+          <w:b w:val="0"/>
+          <w:bCs w:val="0"/>
+          <w:i w:val="0"/>
+          <w:iCs w:val="0"/>
+          <w:caps w:val="0"/>
+          <w:color w:val="000000"/>
+          <w:spacing w:val="0"/>
+          <w:sz w:val="24"/>
+          <w:szCs w:val="24"/>
+          <w:shd w:val="clear" w:fill="FFFFFF"/>
+          <w:lang w:val="en-US"/>
+        </w:rPr>
+        <w:t>sample estimates:</w:t>
+      </w:r>
+    </w:p>
+    <w:p>
+      <w:pPr>
+        <w:pStyle w:val="4"/>
+        <w:keepNext w:val="0"/>
+        <w:keepLines w:val="0"/>
+        <w:widowControl/>
+        <w:suppressLineNumbers w:val="0"/>
+        <w:pBdr>
+          <w:top w:val="none" w:color="auto" w:sz="0" w:space="0"/>
+          <w:left w:val="none" w:color="auto" w:sz="0" w:space="0"/>
+          <w:bottom w:val="none" w:color="auto" w:sz="0" w:space="0"/>
+          <w:right w:val="none" w:color="auto" w:sz="0" w:space="0"/>
+        </w:pBdr>
+        <w:shd w:val="clear" w:fill="FFFFFF"/>
+        <w:wordWrap w:val="0"/>
+        <w:spacing w:before="0" w:beforeAutospacing="0" w:after="0" w:afterAutospacing="0" w:line="360" w:lineRule="auto"/>
+        <w:ind w:left="0" w:right="0" w:firstLine="0"/>
+        <w:jc w:val="both"/>
+        <w:rPr>
+          <w:rFonts w:hint="default" w:ascii="Times New Roman" w:hAnsi="Times New Roman" w:eastAsia="Lucida Console" w:cs="Times New Roman"/>
+          <w:b w:val="0"/>
+          <w:bCs w:val="0"/>
+          <w:i w:val="0"/>
+          <w:iCs w:val="0"/>
+          <w:caps w:val="0"/>
+          <w:color w:val="000000"/>
+          <w:spacing w:val="0"/>
+          <w:sz w:val="24"/>
+          <w:szCs w:val="24"/>
+          <w:shd w:val="clear" w:fill="FFFFFF"/>
+          <w:lang w:val="en-US"/>
+        </w:rPr>
+      </w:pPr>
+      <w:r>
+        <w:rPr>
+          <w:rFonts w:hint="default" w:ascii="Times New Roman" w:hAnsi="Times New Roman" w:eastAsia="Lucida Console" w:cs="Times New Roman"/>
+          <w:b w:val="0"/>
+          <w:bCs w:val="0"/>
+          <w:i w:val="0"/>
+          <w:iCs w:val="0"/>
+          <w:caps w:val="0"/>
+          <w:color w:val="000000"/>
+          <w:spacing w:val="0"/>
+          <w:sz w:val="24"/>
+          <w:szCs w:val="24"/>
+          <w:shd w:val="clear" w:fill="FFFFFF"/>
+          <w:lang w:val="en-US"/>
+        </w:rPr>
+        <w:t xml:space="preserve">       rho </w:t>
+      </w:r>
+    </w:p>
+    <w:p>
+      <w:pPr>
+        <w:pStyle w:val="4"/>
+        <w:keepNext w:val="0"/>
+        <w:keepLines w:val="0"/>
+        <w:widowControl/>
+        <w:suppressLineNumbers w:val="0"/>
+        <w:pBdr>
+          <w:top w:val="none" w:color="auto" w:sz="0" w:space="0"/>
+          <w:left w:val="none" w:color="auto" w:sz="0" w:space="0"/>
+          <w:bottom w:val="none" w:color="auto" w:sz="0" w:space="0"/>
+          <w:right w:val="none" w:color="auto" w:sz="0" w:space="0"/>
+        </w:pBdr>
+        <w:shd w:val="clear" w:fill="FFFFFF"/>
+        <w:wordWrap w:val="0"/>
+        <w:spacing w:before="0" w:beforeAutospacing="0" w:after="0" w:afterAutospacing="0" w:line="360" w:lineRule="auto"/>
+        <w:ind w:left="0" w:right="0" w:firstLine="0"/>
+        <w:jc w:val="both"/>
+        <w:rPr>
+          <w:rFonts w:hint="default" w:ascii="Times New Roman" w:hAnsi="Times New Roman" w:eastAsia="Lucida Console" w:cs="Times New Roman"/>
+          <w:b w:val="0"/>
+          <w:bCs w:val="0"/>
+          <w:i w:val="0"/>
+          <w:iCs w:val="0"/>
+          <w:caps w:val="0"/>
+          <w:color w:val="000000"/>
+          <w:spacing w:val="0"/>
+          <w:sz w:val="24"/>
+          <w:szCs w:val="24"/>
+          <w:shd w:val="clear" w:fill="FFFFFF"/>
+          <w:lang w:val="en-US"/>
+        </w:rPr>
+      </w:pPr>
+      <w:r>
+        <w:rPr>
+          <w:rFonts w:hint="default" w:ascii="Times New Roman" w:hAnsi="Times New Roman" w:eastAsia="Lucida Console" w:cs="Times New Roman"/>
+          <w:b w:val="0"/>
+          <w:bCs w:val="0"/>
+          <w:i w:val="0"/>
+          <w:iCs w:val="0"/>
+          <w:caps w:val="0"/>
+          <w:color w:val="000000"/>
+          <w:spacing w:val="0"/>
+          <w:sz w:val="24"/>
+          <w:szCs w:val="24"/>
+          <w:shd w:val="clear" w:fill="FFFFFF"/>
+          <w:lang w:val="en-US"/>
+        </w:rPr>
+        <w:t xml:space="preserve">-0.2326966 </w:t>
       </w:r>
     </w:p>
     <w:p>

</xml_diff>

<commit_message>
Started the regression analysis part
</commit_message>
<xml_diff>
--- a/EmployeeSalaryAnalysis.docx
+++ b/EmployeeSalaryAnalysis.docx
@@ -36427,6 +36427,162 @@
         <w:jc w:val="both"/>
         <w:rPr>
           <w:rFonts w:hint="default" w:ascii="Times New Roman" w:hAnsi="Times New Roman" w:eastAsia="Lucida Console" w:cs="Times New Roman"/>
+          <w:b w:val="0"/>
+          <w:bCs w:val="0"/>
+          <w:i w:val="0"/>
+          <w:iCs w:val="0"/>
+          <w:caps w:val="0"/>
+          <w:color w:val="000000"/>
+          <w:spacing w:val="0"/>
+          <w:sz w:val="24"/>
+          <w:szCs w:val="24"/>
+          <w:shd w:val="clear" w:fill="FFFFFF"/>
+          <w:lang w:val="en-US"/>
+        </w:rPr>
+      </w:pPr>
+    </w:p>
+    <w:p>
+      <w:pPr>
+        <w:pStyle w:val="4"/>
+        <w:keepNext w:val="0"/>
+        <w:keepLines w:val="0"/>
+        <w:widowControl/>
+        <w:suppressLineNumbers w:val="0"/>
+        <w:pBdr>
+          <w:top w:val="none" w:color="auto" w:sz="0" w:space="0"/>
+          <w:left w:val="none" w:color="auto" w:sz="0" w:space="0"/>
+          <w:bottom w:val="none" w:color="auto" w:sz="0" w:space="0"/>
+          <w:right w:val="none" w:color="auto" w:sz="0" w:space="0"/>
+        </w:pBdr>
+        <w:shd w:val="clear" w:fill="FFFFFF"/>
+        <w:wordWrap w:val="0"/>
+        <w:spacing w:before="0" w:beforeAutospacing="0" w:after="0" w:afterAutospacing="0" w:line="360" w:lineRule="auto"/>
+        <w:ind w:left="0" w:right="0" w:firstLine="0"/>
+        <w:jc w:val="both"/>
+        <w:rPr>
+          <w:rFonts w:hint="default" w:ascii="Times New Roman" w:hAnsi="Times New Roman" w:eastAsia="Lucida Console" w:cs="Times New Roman"/>
+          <w:b w:val="0"/>
+          <w:bCs w:val="0"/>
+          <w:i w:val="0"/>
+          <w:iCs w:val="0"/>
+          <w:caps w:val="0"/>
+          <w:color w:val="000000"/>
+          <w:spacing w:val="0"/>
+          <w:sz w:val="24"/>
+          <w:szCs w:val="24"/>
+          <w:shd w:val="clear" w:fill="FFFFFF"/>
+          <w:lang w:val="en-US"/>
+        </w:rPr>
+      </w:pPr>
+    </w:p>
+    <w:p>
+      <w:pPr>
+        <w:pStyle w:val="4"/>
+        <w:keepNext w:val="0"/>
+        <w:keepLines w:val="0"/>
+        <w:widowControl/>
+        <w:numPr>
+          <w:numId w:val="0"/>
+        </w:numPr>
+        <w:suppressLineNumbers w:val="0"/>
+        <w:pBdr>
+          <w:top w:val="none" w:color="auto" w:sz="0" w:space="0"/>
+          <w:left w:val="none" w:color="auto" w:sz="0" w:space="0"/>
+          <w:bottom w:val="none" w:color="auto" w:sz="0" w:space="0"/>
+          <w:right w:val="none" w:color="auto" w:sz="0" w:space="0"/>
+        </w:pBdr>
+        <w:shd w:val="clear" w:fill="FFFFFF"/>
+        <w:wordWrap w:val="0"/>
+        <w:spacing w:before="0" w:beforeAutospacing="0" w:after="0" w:afterAutospacing="0" w:line="360" w:lineRule="auto"/>
+        <w:ind w:right="0" w:rightChars="0"/>
+        <w:jc w:val="both"/>
+        <w:rPr>
+          <w:rFonts w:hint="default" w:ascii="Times New Roman" w:hAnsi="Times New Roman" w:eastAsia="Lucida Console" w:cs="Times New Roman"/>
+          <w:b w:val="0"/>
+          <w:bCs w:val="0"/>
+          <w:i w:val="0"/>
+          <w:iCs w:val="0"/>
+          <w:caps w:val="0"/>
+          <w:color w:val="000000"/>
+          <w:spacing w:val="0"/>
+          <w:sz w:val="24"/>
+          <w:szCs w:val="24"/>
+          <w:shd w:val="clear" w:fill="FFFFFF"/>
+          <w:lang w:val="en-US"/>
+        </w:rPr>
+      </w:pPr>
+      <w:r>
+        <w:rPr>
+          <w:rFonts w:hint="default" w:ascii="Times New Roman" w:hAnsi="Times New Roman" w:eastAsia="Lucida Console" w:cs="Times New Roman"/>
+          <w:b w:val="0"/>
+          <w:bCs w:val="0"/>
+          <w:i w:val="0"/>
+          <w:iCs w:val="0"/>
+          <w:caps w:val="0"/>
+          <w:color w:val="000000"/>
+          <w:spacing w:val="0"/>
+          <w:sz w:val="24"/>
+          <w:szCs w:val="24"/>
+          <w:shd w:val="clear" w:fill="FFFFFF"/>
+          <w:lang w:val="en-US"/>
+        </w:rPr>
+        <w:t xml:space="preserve">              </w:t>
+      </w:r>
+    </w:p>
+    <w:p>
+      <w:pPr>
+        <w:pStyle w:val="4"/>
+        <w:keepNext w:val="0"/>
+        <w:keepLines w:val="0"/>
+        <w:widowControl/>
+        <w:suppressLineNumbers w:val="0"/>
+        <w:pBdr>
+          <w:top w:val="none" w:color="auto" w:sz="0" w:space="0"/>
+          <w:left w:val="none" w:color="auto" w:sz="0" w:space="0"/>
+          <w:bottom w:val="none" w:color="auto" w:sz="0" w:space="0"/>
+          <w:right w:val="none" w:color="auto" w:sz="0" w:space="0"/>
+        </w:pBdr>
+        <w:shd w:val="clear" w:fill="FFFFFF"/>
+        <w:wordWrap w:val="0"/>
+        <w:spacing w:before="0" w:beforeAutospacing="0" w:after="0" w:afterAutospacing="0" w:line="360" w:lineRule="auto"/>
+        <w:ind w:left="0" w:right="0" w:firstLine="0"/>
+        <w:jc w:val="both"/>
+        <w:rPr>
+          <w:rFonts w:hint="default" w:ascii="Times New Roman" w:hAnsi="Times New Roman" w:eastAsia="Lucida Console" w:cs="Times New Roman"/>
+          <w:b w:val="0"/>
+          <w:bCs w:val="0"/>
+          <w:i w:val="0"/>
+          <w:iCs w:val="0"/>
+          <w:caps w:val="0"/>
+          <w:color w:val="000000"/>
+          <w:spacing w:val="0"/>
+          <w:sz w:val="24"/>
+          <w:szCs w:val="24"/>
+          <w:shd w:val="clear" w:fill="FFFFFF"/>
+          <w:lang w:val="en-US"/>
+        </w:rPr>
+      </w:pPr>
+    </w:p>
+    <w:p>
+      <w:pPr>
+        <w:pStyle w:val="4"/>
+        <w:keepNext w:val="0"/>
+        <w:keepLines w:val="0"/>
+        <w:widowControl/>
+        <w:suppressLineNumbers w:val="0"/>
+        <w:pBdr>
+          <w:top w:val="none" w:color="auto" w:sz="0" w:space="0"/>
+          <w:left w:val="none" w:color="auto" w:sz="0" w:space="0"/>
+          <w:bottom w:val="none" w:color="auto" w:sz="0" w:space="0"/>
+          <w:right w:val="none" w:color="auto" w:sz="0" w:space="0"/>
+        </w:pBdr>
+        <w:shd w:val="clear" w:fill="FFFFFF"/>
+        <w:wordWrap w:val="0"/>
+        <w:spacing w:before="0" w:beforeAutospacing="0" w:after="0" w:afterAutospacing="0" w:line="360" w:lineRule="auto"/>
+        <w:ind w:left="0" w:right="0" w:firstLine="0"/>
+        <w:jc w:val="both"/>
+        <w:rPr>
+          <w:rFonts w:hint="default" w:ascii="Times New Roman" w:hAnsi="Times New Roman" w:eastAsia="Lucida Console" w:cs="Times New Roman"/>
           <w:b/>
           <w:bCs/>
           <w:i w:val="0"/>
@@ -38822,25 +38978,7 @@
           <w:lang w:val="en-US"/>
         </w:rPr>
       </w:pPr>
-    </w:p>
-    <w:p>
-      <w:pPr>
-        <w:pStyle w:val="4"/>
-        <w:keepNext w:val="0"/>
-        <w:keepLines w:val="0"/>
-        <w:widowControl/>
-        <w:suppressLineNumbers w:val="0"/>
-        <w:pBdr>
-          <w:top w:val="none" w:color="auto" w:sz="0" w:space="0"/>
-          <w:left w:val="none" w:color="auto" w:sz="0" w:space="0"/>
-          <w:bottom w:val="none" w:color="auto" w:sz="0" w:space="0"/>
-          <w:right w:val="none" w:color="auto" w:sz="0" w:space="0"/>
-        </w:pBdr>
-        <w:shd w:val="clear" w:fill="FFFFFF"/>
-        <w:wordWrap w:val="0"/>
-        <w:spacing w:before="0" w:beforeAutospacing="0" w:after="0" w:afterAutospacing="0" w:line="360" w:lineRule="auto"/>
-        <w:ind w:left="0" w:right="0" w:firstLine="0"/>
-        <w:jc w:val="both"/>
+      <w:r>
         <w:rPr>
           <w:rFonts w:hint="default" w:ascii="Times New Roman" w:hAnsi="Times New Roman" w:eastAsia="Lucida Console" w:cs="Times New Roman"/>
           <w:b/>
@@ -38855,9 +38993,606 @@
           <w:shd w:val="clear" w:fill="FFFFFF"/>
           <w:lang w:val="en-US"/>
         </w:rPr>
+        <w:t>Regression Analysis</w:t>
+      </w:r>
+    </w:p>
+    <w:p>
+      <w:pPr>
+        <w:pStyle w:val="4"/>
+        <w:keepNext w:val="0"/>
+        <w:keepLines w:val="0"/>
+        <w:widowControl/>
+        <w:suppressLineNumbers w:val="0"/>
+        <w:pBdr>
+          <w:top w:val="none" w:color="auto" w:sz="0" w:space="0"/>
+          <w:left w:val="none" w:color="auto" w:sz="0" w:space="0"/>
+          <w:bottom w:val="none" w:color="auto" w:sz="0" w:space="0"/>
+          <w:right w:val="none" w:color="auto" w:sz="0" w:space="0"/>
+        </w:pBdr>
+        <w:shd w:val="clear" w:fill="FFFFFF"/>
+        <w:wordWrap w:val="0"/>
+        <w:spacing w:before="0" w:beforeAutospacing="0" w:after="0" w:afterAutospacing="0" w:line="360" w:lineRule="auto"/>
+        <w:ind w:left="0" w:right="0" w:firstLine="0"/>
+        <w:jc w:val="both"/>
+        <w:rPr>
+          <w:rFonts w:hint="default" w:ascii="Times New Roman" w:hAnsi="Times New Roman" w:eastAsia="Lucida Console" w:cs="Times New Roman"/>
+          <w:b w:val="0"/>
+          <w:bCs w:val="0"/>
+          <w:i w:val="0"/>
+          <w:iCs w:val="0"/>
+          <w:caps w:val="0"/>
+          <w:color w:val="000000"/>
+          <w:spacing w:val="0"/>
+          <w:sz w:val="24"/>
+          <w:szCs w:val="24"/>
+          <w:shd w:val="clear" w:fill="FFFFFF"/>
+          <w:lang w:val="en-US"/>
+        </w:rPr>
+      </w:pPr>
+      <w:r>
+        <w:rPr>
+          <w:rFonts w:hint="default" w:ascii="Times New Roman" w:hAnsi="Times New Roman" w:eastAsia="Lucida Console" w:cs="Times New Roman"/>
+          <w:b w:val="0"/>
+          <w:bCs w:val="0"/>
+          <w:i w:val="0"/>
+          <w:iCs w:val="0"/>
+          <w:caps w:val="0"/>
+          <w:color w:val="000000"/>
+          <w:spacing w:val="0"/>
+          <w:sz w:val="24"/>
+          <w:szCs w:val="24"/>
+          <w:shd w:val="clear" w:fill="FFFFFF"/>
+          <w:lang w:val="en-US"/>
+        </w:rPr>
+        <w:t xml:space="preserve">Regression analysis used for developing the predictive model. </w:t>
+      </w:r>
+      <w:r>
+        <w:rPr>
+          <w:rFonts w:hint="default" w:ascii="Times New Roman" w:hAnsi="Times New Roman" w:eastAsia="Lucida Console" w:cs="Times New Roman"/>
+          <w:b w:val="0"/>
+          <w:bCs w:val="0"/>
+          <w:i w:val="0"/>
+          <w:iCs w:val="0"/>
+          <w:color w:val="000000"/>
+          <w:spacing w:val="0"/>
+          <w:sz w:val="24"/>
+          <w:szCs w:val="24"/>
+          <w:shd w:val="clear" w:fill="FFFFFF"/>
+          <w:lang w:val="en-US"/>
+        </w:rPr>
+        <w:t>W</w:t>
+      </w:r>
+      <w:r>
+        <w:rPr>
+          <w:rFonts w:hint="default" w:ascii="Times New Roman" w:hAnsi="Times New Roman" w:eastAsia="Lucida Console" w:cs="Times New Roman"/>
+          <w:b w:val="0"/>
+          <w:bCs w:val="0"/>
+          <w:i w:val="0"/>
+          <w:iCs w:val="0"/>
+          <w:caps w:val="0"/>
+          <w:color w:val="000000"/>
+          <w:spacing w:val="0"/>
+          <w:sz w:val="24"/>
+          <w:szCs w:val="24"/>
+          <w:shd w:val="clear" w:fill="FFFFFF"/>
+          <w:lang w:val="en-US"/>
+        </w:rPr>
+        <w:t>hen it comes to the regression analysis, there are two main types</w:t>
+      </w:r>
+    </w:p>
+    <w:p>
+      <w:pPr>
+        <w:pStyle w:val="4"/>
+        <w:keepNext w:val="0"/>
+        <w:keepLines w:val="0"/>
+        <w:widowControl/>
+        <w:numPr>
+          <w:ilvl w:val="0"/>
+          <w:numId w:val="1"/>
+        </w:numPr>
+        <w:suppressLineNumbers w:val="0"/>
+        <w:pBdr>
+          <w:top w:val="none" w:color="auto" w:sz="0" w:space="0"/>
+          <w:left w:val="none" w:color="auto" w:sz="0" w:space="0"/>
+          <w:bottom w:val="none" w:color="auto" w:sz="0" w:space="0"/>
+          <w:right w:val="none" w:color="auto" w:sz="0" w:space="0"/>
+        </w:pBdr>
+        <w:shd w:val="clear" w:fill="FFFFFF"/>
+        <w:wordWrap w:val="0"/>
+        <w:spacing w:before="0" w:beforeAutospacing="0" w:after="0" w:afterAutospacing="0" w:line="360" w:lineRule="auto"/>
+        <w:ind w:left="840" w:leftChars="0" w:right="0" w:firstLine="0" w:firstLineChars="0"/>
+        <w:jc w:val="both"/>
+        <w:rPr>
+          <w:rFonts w:hint="default" w:ascii="Times New Roman" w:hAnsi="Times New Roman" w:eastAsia="Lucida Console" w:cs="Times New Roman"/>
+          <w:b w:val="0"/>
+          <w:bCs w:val="0"/>
+          <w:i w:val="0"/>
+          <w:iCs w:val="0"/>
+          <w:caps w:val="0"/>
+          <w:color w:val="000000"/>
+          <w:spacing w:val="0"/>
+          <w:sz w:val="24"/>
+          <w:szCs w:val="24"/>
+          <w:shd w:val="clear" w:fill="FFFFFF"/>
+          <w:lang w:val="en-US"/>
+        </w:rPr>
+      </w:pPr>
+      <w:r>
+        <w:rPr>
+          <w:rFonts w:hint="default" w:ascii="Times New Roman" w:hAnsi="Times New Roman" w:eastAsia="Lucida Console" w:cs="Times New Roman"/>
+          <w:b w:val="0"/>
+          <w:bCs w:val="0"/>
+          <w:i w:val="0"/>
+          <w:iCs w:val="0"/>
+          <w:caps w:val="0"/>
+          <w:color w:val="000000"/>
+          <w:spacing w:val="0"/>
+          <w:sz w:val="24"/>
+          <w:szCs w:val="24"/>
+          <w:shd w:val="clear" w:fill="FFFFFF"/>
+          <w:lang w:val="en-US"/>
+        </w:rPr>
+        <w:t xml:space="preserve"> Simple linear regression analysis</w:t>
+      </w:r>
+    </w:p>
+    <w:p>
+      <w:pPr>
+        <w:pStyle w:val="4"/>
+        <w:keepNext w:val="0"/>
+        <w:keepLines w:val="0"/>
+        <w:widowControl/>
+        <w:numPr>
+          <w:ilvl w:val="0"/>
+          <w:numId w:val="1"/>
+        </w:numPr>
+        <w:suppressLineNumbers w:val="0"/>
+        <w:pBdr>
+          <w:top w:val="none" w:color="auto" w:sz="0" w:space="0"/>
+          <w:left w:val="none" w:color="auto" w:sz="0" w:space="0"/>
+          <w:bottom w:val="none" w:color="auto" w:sz="0" w:space="0"/>
+          <w:right w:val="none" w:color="auto" w:sz="0" w:space="0"/>
+        </w:pBdr>
+        <w:shd w:val="clear" w:fill="FFFFFF"/>
+        <w:wordWrap w:val="0"/>
+        <w:spacing w:before="0" w:beforeAutospacing="0" w:after="0" w:afterAutospacing="0" w:line="360" w:lineRule="auto"/>
+        <w:ind w:left="840" w:leftChars="0" w:right="0" w:rightChars="0" w:firstLine="0" w:firstLineChars="0"/>
+        <w:jc w:val="both"/>
+        <w:rPr>
+          <w:rFonts w:hint="default" w:ascii="Times New Roman" w:hAnsi="Times New Roman" w:eastAsia="Lucida Console" w:cs="Times New Roman"/>
+          <w:b w:val="0"/>
+          <w:bCs w:val="0"/>
+          <w:i w:val="0"/>
+          <w:iCs w:val="0"/>
+          <w:caps w:val="0"/>
+          <w:color w:val="000000"/>
+          <w:spacing w:val="0"/>
+          <w:sz w:val="24"/>
+          <w:szCs w:val="24"/>
+          <w:shd w:val="clear" w:fill="FFFFFF"/>
+          <w:lang w:val="en-US"/>
+        </w:rPr>
+      </w:pPr>
+      <w:r>
+        <w:rPr>
+          <w:rFonts w:hint="default" w:ascii="Times New Roman" w:hAnsi="Times New Roman" w:eastAsia="Lucida Console" w:cs="Times New Roman"/>
+          <w:b w:val="0"/>
+          <w:bCs w:val="0"/>
+          <w:i w:val="0"/>
+          <w:iCs w:val="0"/>
+          <w:caps w:val="0"/>
+          <w:color w:val="000000"/>
+          <w:spacing w:val="0"/>
+          <w:sz w:val="24"/>
+          <w:szCs w:val="24"/>
+          <w:shd w:val="clear" w:fill="FFFFFF"/>
+          <w:lang w:val="en-US"/>
+        </w:rPr>
+        <w:t xml:space="preserve"> Multi linear regression analysis</w:t>
+      </w:r>
+    </w:p>
+    <w:p>
+      <w:pPr>
+        <w:pStyle w:val="4"/>
+        <w:keepNext w:val="0"/>
+        <w:keepLines w:val="0"/>
+        <w:widowControl/>
+        <w:numPr>
+          <w:ilvl w:val="0"/>
+          <w:numId w:val="0"/>
+        </w:numPr>
+        <w:suppressLineNumbers w:val="0"/>
+        <w:pBdr>
+          <w:top w:val="none" w:color="auto" w:sz="0" w:space="0"/>
+          <w:left w:val="none" w:color="auto" w:sz="0" w:space="0"/>
+          <w:bottom w:val="none" w:color="auto" w:sz="0" w:space="0"/>
+          <w:right w:val="none" w:color="auto" w:sz="0" w:space="0"/>
+        </w:pBdr>
+        <w:shd w:val="clear" w:fill="FFFFFF"/>
+        <w:wordWrap w:val="0"/>
+        <w:spacing w:before="0" w:beforeAutospacing="0" w:after="0" w:afterAutospacing="0" w:line="360" w:lineRule="auto"/>
+        <w:ind w:right="0" w:rightChars="0"/>
+        <w:jc w:val="both"/>
+        <w:rPr>
+          <w:rFonts w:hint="default" w:ascii="Times New Roman" w:hAnsi="Times New Roman" w:eastAsia="Lucida Console" w:cs="Times New Roman"/>
+          <w:b w:val="0"/>
+          <w:bCs w:val="0"/>
+          <w:i w:val="0"/>
+          <w:iCs w:val="0"/>
+          <w:caps w:val="0"/>
+          <w:color w:val="000000"/>
+          <w:spacing w:val="0"/>
+          <w:sz w:val="24"/>
+          <w:szCs w:val="24"/>
+          <w:shd w:val="clear" w:fill="FFFFFF"/>
+          <w:lang w:val="en-US"/>
+        </w:rPr>
+      </w:pPr>
+    </w:p>
+    <w:p>
+      <w:pPr>
+        <w:pStyle w:val="4"/>
+        <w:keepNext w:val="0"/>
+        <w:keepLines w:val="0"/>
+        <w:widowControl/>
+        <w:numPr>
+          <w:ilvl w:val="0"/>
+          <w:numId w:val="0"/>
+        </w:numPr>
+        <w:suppressLineNumbers w:val="0"/>
+        <w:pBdr>
+          <w:top w:val="none" w:color="auto" w:sz="0" w:space="0"/>
+          <w:left w:val="none" w:color="auto" w:sz="0" w:space="0"/>
+          <w:bottom w:val="none" w:color="auto" w:sz="0" w:space="0"/>
+          <w:right w:val="none" w:color="auto" w:sz="0" w:space="0"/>
+        </w:pBdr>
+        <w:shd w:val="clear" w:fill="FFFFFF"/>
+        <w:wordWrap w:val="0"/>
+        <w:spacing w:before="0" w:beforeAutospacing="0" w:after="0" w:afterAutospacing="0" w:line="360" w:lineRule="auto"/>
+        <w:ind w:right="0" w:rightChars="0"/>
+        <w:jc w:val="both"/>
+        <w:rPr>
+          <w:rFonts w:hint="default" w:ascii="Times New Roman" w:hAnsi="Times New Roman" w:eastAsia="Lucida Console" w:cs="Times New Roman"/>
+          <w:b w:val="0"/>
+          <w:bCs w:val="0"/>
+          <w:i w:val="0"/>
+          <w:iCs w:val="0"/>
+          <w:caps w:val="0"/>
+          <w:color w:val="000000"/>
+          <w:spacing w:val="0"/>
+          <w:sz w:val="24"/>
+          <w:szCs w:val="24"/>
+          <w:shd w:val="clear" w:fill="FFFFFF"/>
+          <w:lang w:val="en-US"/>
+        </w:rPr>
+      </w:pPr>
+      <w:r>
+        <w:rPr>
+          <w:rFonts w:hint="default" w:ascii="Times New Roman" w:hAnsi="Times New Roman" w:eastAsia="Lucida Console" w:cs="Times New Roman"/>
+          <w:b w:val="0"/>
+          <w:bCs w:val="0"/>
+          <w:i w:val="0"/>
+          <w:iCs w:val="0"/>
+          <w:caps w:val="0"/>
+          <w:color w:val="000000"/>
+          <w:spacing w:val="0"/>
+          <w:sz w:val="24"/>
+          <w:szCs w:val="24"/>
+          <w:shd w:val="clear" w:fill="FFFFFF"/>
+          <w:lang w:val="en-US"/>
+        </w:rPr>
+        <w:t>Simple linear regression analysis</w:t>
+      </w:r>
+    </w:p>
+    <w:p>
+      <w:pPr>
+        <w:pStyle w:val="4"/>
+        <w:keepNext w:val="0"/>
+        <w:keepLines w:val="0"/>
+        <w:widowControl/>
+        <w:numPr>
+          <w:ilvl w:val="0"/>
+          <w:numId w:val="0"/>
+        </w:numPr>
+        <w:suppressLineNumbers w:val="0"/>
+        <w:pBdr>
+          <w:top w:val="none" w:color="auto" w:sz="0" w:space="0"/>
+          <w:left w:val="none" w:color="auto" w:sz="0" w:space="0"/>
+          <w:bottom w:val="none" w:color="auto" w:sz="0" w:space="0"/>
+          <w:right w:val="none" w:color="auto" w:sz="0" w:space="0"/>
+        </w:pBdr>
+        <w:shd w:val="clear" w:fill="FFFFFF"/>
+        <w:wordWrap w:val="0"/>
+        <w:spacing w:before="0" w:beforeAutospacing="0" w:after="0" w:afterAutospacing="0" w:line="360" w:lineRule="auto"/>
+        <w:ind w:right="0" w:rightChars="0"/>
+        <w:jc w:val="both"/>
+        <w:rPr>
+          <w:rFonts w:hint="default" w:ascii="Times New Roman" w:hAnsi="Times New Roman" w:eastAsia="Lucida Console" w:cs="Times New Roman"/>
+          <w:b w:val="0"/>
+          <w:bCs w:val="0"/>
+          <w:i w:val="0"/>
+          <w:iCs w:val="0"/>
+          <w:caps w:val="0"/>
+          <w:color w:val="000000"/>
+          <w:spacing w:val="0"/>
+          <w:sz w:val="24"/>
+          <w:szCs w:val="24"/>
+          <w:shd w:val="clear" w:fill="FFFFFF"/>
+          <w:lang w:val="en-US"/>
+        </w:rPr>
+      </w:pPr>
+    </w:p>
+    <w:p>
+      <w:pPr>
+        <w:pStyle w:val="4"/>
+        <w:keepNext w:val="0"/>
+        <w:keepLines w:val="0"/>
+        <w:widowControl/>
+        <w:numPr>
+          <w:ilvl w:val="0"/>
+          <w:numId w:val="0"/>
+        </w:numPr>
+        <w:suppressLineNumbers w:val="0"/>
+        <w:pBdr>
+          <w:top w:val="none" w:color="auto" w:sz="0" w:space="0"/>
+          <w:left w:val="none" w:color="auto" w:sz="0" w:space="0"/>
+          <w:bottom w:val="none" w:color="auto" w:sz="0" w:space="0"/>
+          <w:right w:val="none" w:color="auto" w:sz="0" w:space="0"/>
+        </w:pBdr>
+        <w:shd w:val="clear" w:fill="FFFFFF"/>
+        <w:wordWrap w:val="0"/>
+        <w:spacing w:before="0" w:beforeAutospacing="0" w:after="0" w:afterAutospacing="0" w:line="360" w:lineRule="auto"/>
+        <w:ind w:right="0" w:rightChars="0"/>
+        <w:jc w:val="both"/>
+        <w:rPr>
+          <w:rFonts w:hint="default" w:ascii="Times New Roman" w:hAnsi="Times New Roman" w:eastAsia="Lucida Console" w:cs="Times New Roman"/>
+          <w:b w:val="0"/>
+          <w:bCs w:val="0"/>
+          <w:i w:val="0"/>
+          <w:iCs w:val="0"/>
+          <w:caps w:val="0"/>
+          <w:color w:val="000000"/>
+          <w:spacing w:val="0"/>
+          <w:sz w:val="24"/>
+          <w:szCs w:val="24"/>
+          <w:shd w:val="clear" w:fill="FFFFFF"/>
+          <w:lang w:val="en-US"/>
+        </w:rPr>
+      </w:pPr>
+      <w:r>
+        <w:rPr>
+          <w:rFonts w:hint="default" w:ascii="Times New Roman" w:hAnsi="Times New Roman" w:eastAsia="Lucida Console" w:cs="Times New Roman"/>
+          <w:b w:val="0"/>
+          <w:bCs w:val="0"/>
+          <w:i w:val="0"/>
+          <w:iCs w:val="0"/>
+          <w:caps w:val="0"/>
+          <w:color w:val="000000"/>
+          <w:spacing w:val="0"/>
+          <w:sz w:val="24"/>
+          <w:szCs w:val="24"/>
+          <w:shd w:val="clear" w:fill="FFFFFF"/>
+          <w:lang w:val="en-US"/>
+        </w:rPr>
+        <w:t>Simple linear regression analysis means that model comprises of dependent variable (y)  and one independent variable (x).</w:t>
+      </w:r>
+    </w:p>
+    <w:p>
+      <w:pPr>
+        <w:pStyle w:val="4"/>
+        <w:keepNext w:val="0"/>
+        <w:keepLines w:val="0"/>
+        <w:widowControl/>
+        <w:numPr>
+          <w:ilvl w:val="0"/>
+          <w:numId w:val="0"/>
+        </w:numPr>
+        <w:suppressLineNumbers w:val="0"/>
+        <w:pBdr>
+          <w:top w:val="none" w:color="auto" w:sz="0" w:space="0"/>
+          <w:left w:val="none" w:color="auto" w:sz="0" w:space="0"/>
+          <w:bottom w:val="none" w:color="auto" w:sz="0" w:space="0"/>
+          <w:right w:val="none" w:color="auto" w:sz="0" w:space="0"/>
+        </w:pBdr>
+        <w:shd w:val="clear" w:fill="FFFFFF"/>
+        <w:wordWrap w:val="0"/>
+        <w:spacing w:before="0" w:beforeAutospacing="0" w:after="0" w:afterAutospacing="0" w:line="360" w:lineRule="auto"/>
+        <w:ind w:right="0" w:rightChars="0"/>
+        <w:jc w:val="both"/>
+        <w:rPr>
+          <w:rFonts w:hint="default" w:ascii="Times New Roman" w:hAnsi="Times New Roman" w:eastAsia="Lucida Console" w:cs="Times New Roman"/>
+          <w:b w:val="0"/>
+          <w:bCs w:val="0"/>
+          <w:i w:val="0"/>
+          <w:iCs w:val="0"/>
+          <w:caps w:val="0"/>
+          <w:color w:val="000000"/>
+          <w:spacing w:val="0"/>
+          <w:sz w:val="24"/>
+          <w:szCs w:val="24"/>
+          <w:shd w:val="clear" w:fill="FFFFFF"/>
+          <w:lang w:val="en-US"/>
+        </w:rPr>
       </w:pPr>
       <w:bookmarkStart w:id="0" w:name="_GoBack"/>
       <w:bookmarkEnd w:id="0"/>
+    </w:p>
+    <w:p>
+      <w:pPr>
+        <w:pStyle w:val="4"/>
+        <w:keepNext w:val="0"/>
+        <w:keepLines w:val="0"/>
+        <w:widowControl/>
+        <w:numPr>
+          <w:ilvl w:val="0"/>
+          <w:numId w:val="0"/>
+        </w:numPr>
+        <w:suppressLineNumbers w:val="0"/>
+        <w:pBdr>
+          <w:top w:val="none" w:color="auto" w:sz="0" w:space="0"/>
+          <w:left w:val="none" w:color="auto" w:sz="0" w:space="0"/>
+          <w:bottom w:val="none" w:color="auto" w:sz="0" w:space="0"/>
+          <w:right w:val="none" w:color="auto" w:sz="0" w:space="0"/>
+        </w:pBdr>
+        <w:shd w:val="clear" w:fill="FFFFFF"/>
+        <w:wordWrap w:val="0"/>
+        <w:spacing w:before="0" w:beforeAutospacing="0" w:after="0" w:afterAutospacing="0" w:line="360" w:lineRule="auto"/>
+        <w:ind w:right="0" w:rightChars="0"/>
+        <w:jc w:val="both"/>
+        <w:rPr>
+          <w:rFonts w:hint="default" w:ascii="Times New Roman" w:hAnsi="Times New Roman" w:eastAsia="Lucida Console" w:cs="Times New Roman"/>
+          <w:b w:val="0"/>
+          <w:bCs w:val="0"/>
+          <w:i w:val="0"/>
+          <w:iCs w:val="0"/>
+          <w:caps w:val="0"/>
+          <w:color w:val="000000"/>
+          <w:spacing w:val="0"/>
+          <w:sz w:val="24"/>
+          <w:szCs w:val="24"/>
+          <w:shd w:val="clear" w:fill="FFFFFF"/>
+          <w:lang w:val="en-US"/>
+        </w:rPr>
+      </w:pPr>
+      <w:r>
+        <w:rPr>
+          <w:rFonts w:hint="default" w:ascii="Times New Roman" w:hAnsi="Times New Roman" w:eastAsia="Lucida Console" w:cs="Times New Roman"/>
+          <w:b w:val="0"/>
+          <w:bCs w:val="0"/>
+          <w:i w:val="0"/>
+          <w:iCs w:val="0"/>
+          <w:caps w:val="0"/>
+          <w:color w:val="000000"/>
+          <w:spacing w:val="0"/>
+          <w:sz w:val="24"/>
+          <w:szCs w:val="24"/>
+          <w:shd w:val="clear" w:fill="FFFFFF"/>
+          <w:lang w:val="en-US"/>
+        </w:rPr>
+        <w:t>Multi linear regression analysis</w:t>
+      </w:r>
+    </w:p>
+    <w:p>
+      <w:pPr>
+        <w:pStyle w:val="4"/>
+        <w:keepNext w:val="0"/>
+        <w:keepLines w:val="0"/>
+        <w:widowControl/>
+        <w:numPr>
+          <w:ilvl w:val="0"/>
+          <w:numId w:val="0"/>
+        </w:numPr>
+        <w:suppressLineNumbers w:val="0"/>
+        <w:pBdr>
+          <w:top w:val="none" w:color="auto" w:sz="0" w:space="0"/>
+          <w:left w:val="none" w:color="auto" w:sz="0" w:space="0"/>
+          <w:bottom w:val="none" w:color="auto" w:sz="0" w:space="0"/>
+          <w:right w:val="none" w:color="auto" w:sz="0" w:space="0"/>
+        </w:pBdr>
+        <w:shd w:val="clear" w:fill="FFFFFF"/>
+        <w:wordWrap w:val="0"/>
+        <w:spacing w:before="0" w:beforeAutospacing="0" w:after="0" w:afterAutospacing="0" w:line="360" w:lineRule="auto"/>
+        <w:ind w:right="0" w:rightChars="0"/>
+        <w:jc w:val="both"/>
+        <w:rPr>
+          <w:rFonts w:hint="default" w:ascii="Times New Roman" w:hAnsi="Times New Roman" w:eastAsia="Lucida Console" w:cs="Times New Roman"/>
+          <w:b w:val="0"/>
+          <w:bCs w:val="0"/>
+          <w:i w:val="0"/>
+          <w:iCs w:val="0"/>
+          <w:caps w:val="0"/>
+          <w:color w:val="000000"/>
+          <w:spacing w:val="0"/>
+          <w:sz w:val="24"/>
+          <w:szCs w:val="24"/>
+          <w:shd w:val="clear" w:fill="FFFFFF"/>
+          <w:lang w:val="en-US"/>
+        </w:rPr>
+      </w:pPr>
+      <w:r>
+        <w:rPr>
+          <w:rFonts w:hint="default" w:ascii="Times New Roman" w:hAnsi="Times New Roman" w:eastAsia="Lucida Console" w:cs="Times New Roman"/>
+          <w:b w:val="0"/>
+          <w:bCs w:val="0"/>
+          <w:i w:val="0"/>
+          <w:iCs w:val="0"/>
+          <w:caps w:val="0"/>
+          <w:color w:val="000000"/>
+          <w:spacing w:val="0"/>
+          <w:sz w:val="24"/>
+          <w:szCs w:val="24"/>
+          <w:shd w:val="clear" w:fill="FFFFFF"/>
+          <w:lang w:val="en-US"/>
+        </w:rPr>
+        <w:t>Multi linear regression analysis means that model comprise of dependent variable  and more than one independent variables (x).</w:t>
+      </w:r>
+    </w:p>
+    <w:p>
+      <w:pPr>
+        <w:pStyle w:val="4"/>
+        <w:keepNext w:val="0"/>
+        <w:keepLines w:val="0"/>
+        <w:widowControl/>
+        <w:suppressLineNumbers w:val="0"/>
+        <w:pBdr>
+          <w:top w:val="none" w:color="auto" w:sz="0" w:space="0"/>
+          <w:left w:val="none" w:color="auto" w:sz="0" w:space="0"/>
+          <w:bottom w:val="none" w:color="auto" w:sz="0" w:space="0"/>
+          <w:right w:val="none" w:color="auto" w:sz="0" w:space="0"/>
+        </w:pBdr>
+        <w:shd w:val="clear" w:fill="FFFFFF"/>
+        <w:wordWrap w:val="0"/>
+        <w:spacing w:before="0" w:beforeAutospacing="0" w:after="0" w:afterAutospacing="0" w:line="360" w:lineRule="auto"/>
+        <w:ind w:left="0" w:right="0" w:firstLine="0"/>
+        <w:jc w:val="both"/>
+        <w:rPr>
+          <w:rFonts w:hint="default" w:ascii="Times New Roman" w:hAnsi="Times New Roman" w:eastAsia="Lucida Console" w:cs="Times New Roman"/>
+          <w:b/>
+          <w:bCs/>
+          <w:i w:val="0"/>
+          <w:iCs w:val="0"/>
+          <w:caps w:val="0"/>
+          <w:color w:val="000000"/>
+          <w:spacing w:val="0"/>
+          <w:sz w:val="40"/>
+          <w:szCs w:val="40"/>
+          <w:shd w:val="clear" w:fill="FFFFFF"/>
+          <w:lang w:val="en-US"/>
+        </w:rPr>
+      </w:pPr>
+    </w:p>
+    <w:p>
+      <w:pPr>
+        <w:pStyle w:val="4"/>
+        <w:keepNext w:val="0"/>
+        <w:keepLines w:val="0"/>
+        <w:widowControl/>
+        <w:suppressLineNumbers w:val="0"/>
+        <w:pBdr>
+          <w:top w:val="none" w:color="auto" w:sz="0" w:space="0"/>
+          <w:left w:val="none" w:color="auto" w:sz="0" w:space="0"/>
+          <w:bottom w:val="none" w:color="auto" w:sz="0" w:space="0"/>
+          <w:right w:val="none" w:color="auto" w:sz="0" w:space="0"/>
+        </w:pBdr>
+        <w:shd w:val="clear" w:fill="FFFFFF"/>
+        <w:wordWrap w:val="0"/>
+        <w:spacing w:before="0" w:beforeAutospacing="0" w:after="0" w:afterAutospacing="0" w:line="360" w:lineRule="auto"/>
+        <w:ind w:left="0" w:right="0" w:firstLine="0"/>
+        <w:jc w:val="both"/>
+        <w:rPr>
+          <w:rFonts w:hint="default" w:ascii="Times New Roman" w:hAnsi="Times New Roman" w:eastAsia="Lucida Console" w:cs="Times New Roman"/>
+          <w:b/>
+          <w:bCs/>
+          <w:i w:val="0"/>
+          <w:iCs w:val="0"/>
+          <w:caps w:val="0"/>
+          <w:color w:val="000000"/>
+          <w:spacing w:val="0"/>
+          <w:sz w:val="40"/>
+          <w:szCs w:val="40"/>
+          <w:shd w:val="clear" w:fill="FFFFFF"/>
+          <w:lang w:val="en-US"/>
+        </w:rPr>
+      </w:pPr>
     </w:p>
     <w:p>
       <w:pPr>
@@ -39017,6 +39752,29 @@
     </w:sectPr>
   </w:body>
 </w:document>
+</file>
+
+<file path=word/numbering.xml><?xml version="1.0" encoding="utf-8"?>
+<w:numbering xmlns:wpc="http://schemas.microsoft.com/office/word/2010/wordprocessingCanvas" xmlns:mc="http://schemas.openxmlformats.org/markup-compatibility/2006" xmlns:o="urn:schemas-microsoft-com:office:office" xmlns:r="http://schemas.openxmlformats.org/officeDocument/2006/relationships" xmlns:m="http://schemas.openxmlformats.org/officeDocument/2006/math" xmlns:v="urn:schemas-microsoft-com:vml" xmlns:wp14="http://schemas.microsoft.com/office/word/2010/wordprocessingDrawing" xmlns:wp="http://schemas.openxmlformats.org/drawingml/2006/wordprocessingDrawing" xmlns:w10="urn:schemas-microsoft-com:office:word" xmlns:w="http://schemas.openxmlformats.org/wordprocessingml/2006/main" xmlns:w14="http://schemas.microsoft.com/office/word/2010/wordml" xmlns:wpg="http://schemas.microsoft.com/office/word/2010/wordprocessingGroup" xmlns:wpi="http://schemas.microsoft.com/office/word/2010/wordprocessingInk" xmlns:wne="http://schemas.microsoft.com/office/word/2006/wordml" xmlns:wps="http://schemas.microsoft.com/office/word/2010/wordprocessingShape" xmlns:wpsCustomData="http://www.wps.cn/officeDocument/2013/wpsCustomData" mc:Ignorable="w14 wp14">
+  <w:abstractNum w:abstractNumId="0">
+    <w:nsid w:val="B8309124"/>
+    <w:multiLevelType w:val="singleLevel"/>
+    <w:tmpl w:val="B8309124"/>
+    <w:lvl w:ilvl="0" w:tentative="0">
+      <w:start w:val="1"/>
+      <w:numFmt w:val="decimal"/>
+      <w:suff w:val="space"/>
+      <w:lvlText w:val="%1."/>
+      <w:lvlJc w:val="left"/>
+      <w:pPr>
+        <w:ind w:left="840" w:leftChars="0" w:firstLine="0" w:firstLineChars="0"/>
+      </w:pPr>
+    </w:lvl>
+  </w:abstractNum>
+  <w:num w:numId="1">
+    <w:abstractNumId w:val="0"/>
+  </w:num>
+</w:numbering>
 </file>
 
 <file path=word/styles.xml><?xml version="1.0" encoding="utf-8"?>

</xml_diff>

<commit_message>
Complete the multi corr linearity effect part
</commit_message>
<xml_diff>
--- a/EmployeeSalaryAnalysis.docx
+++ b/EmployeeSalaryAnalysis.docx
@@ -13051,26 +13051,7 @@
             </w14:solidFill>
           </w14:textFill>
         </w:rPr>
-        <w:t>summary(signing_bonus)</w:t>
-      </w:r>
-      <w:r>
-        <w:rPr>
-          <w:rFonts w:hint="default" w:ascii="Times New Roman" w:hAnsi="Times New Roman" w:eastAsia="Lucida Console" w:cs="Times New Roman"/>
-          <w:i w:val="0"/>
-          <w:iCs w:val="0"/>
-          <w:caps w:val="0"/>
-          <w:color w:val="000000" w:themeColor="text1"/>
-          <w:spacing w:val="0"/>
-          <w:sz w:val="24"/>
-          <w:szCs w:val="24"/>
-          <w:shd w:val="clear" w:fill="FFFFFF"/>
-          <w14:textFill>
-            <w14:solidFill>
-              <w14:schemeClr w14:val="tx1"/>
-            </w14:solidFill>
-          </w14:textFill>
-        </w:rPr>
-        <w:t xml:space="preserve"> </w:t>
+        <w:t xml:space="preserve">summary(signing_bonus) </w:t>
       </w:r>
     </w:p>
     <w:p>
@@ -36482,6 +36463,7 @@
         <w:keepLines w:val="0"/>
         <w:widowControl/>
         <w:numPr>
+          <w:ilvl w:val="0"/>
           <w:numId w:val="0"/>
         </w:numPr>
         <w:suppressLineNumbers w:val="0"/>
@@ -39413,8 +39395,6 @@
           <w:lang w:val="en-US"/>
         </w:rPr>
       </w:pPr>
-      <w:bookmarkStart w:id="0" w:name="_GoBack"/>
-      <w:bookmarkEnd w:id="0"/>
     </w:p>
     <w:p>
       <w:pPr>
@@ -39532,6 +39512,1253 @@
         <w:keepNext w:val="0"/>
         <w:keepLines w:val="0"/>
         <w:widowControl/>
+        <w:numPr>
+          <w:ilvl w:val="0"/>
+          <w:numId w:val="0"/>
+        </w:numPr>
+        <w:suppressLineNumbers w:val="0"/>
+        <w:pBdr>
+          <w:top w:val="none" w:color="auto" w:sz="0" w:space="0"/>
+          <w:left w:val="none" w:color="auto" w:sz="0" w:space="0"/>
+          <w:bottom w:val="none" w:color="auto" w:sz="0" w:space="0"/>
+          <w:right w:val="none" w:color="auto" w:sz="0" w:space="0"/>
+        </w:pBdr>
+        <w:shd w:val="clear" w:fill="FFFFFF"/>
+        <w:wordWrap w:val="0"/>
+        <w:spacing w:before="0" w:beforeAutospacing="0" w:after="0" w:afterAutospacing="0" w:line="360" w:lineRule="auto"/>
+        <w:ind w:right="0" w:rightChars="0"/>
+        <w:jc w:val="both"/>
+        <w:rPr>
+          <w:rFonts w:hint="default" w:ascii="Times New Roman" w:hAnsi="Times New Roman" w:eastAsia="Lucida Console" w:cs="Times New Roman"/>
+          <w:b w:val="0"/>
+          <w:bCs w:val="0"/>
+          <w:i w:val="0"/>
+          <w:iCs w:val="0"/>
+          <w:caps w:val="0"/>
+          <w:color w:val="000000"/>
+          <w:spacing w:val="0"/>
+          <w:sz w:val="24"/>
+          <w:szCs w:val="24"/>
+          <w:shd w:val="clear" w:fill="FFFFFF"/>
+          <w:lang w:val="en-US"/>
+        </w:rPr>
+      </w:pPr>
+    </w:p>
+    <w:p>
+      <w:pPr>
+        <w:pStyle w:val="4"/>
+        <w:keepNext w:val="0"/>
+        <w:keepLines w:val="0"/>
+        <w:widowControl/>
+        <w:numPr>
+          <w:ilvl w:val="0"/>
+          <w:numId w:val="0"/>
+        </w:numPr>
+        <w:suppressLineNumbers w:val="0"/>
+        <w:pBdr>
+          <w:top w:val="none" w:color="auto" w:sz="0" w:space="0"/>
+          <w:left w:val="none" w:color="auto" w:sz="0" w:space="0"/>
+          <w:bottom w:val="none" w:color="auto" w:sz="0" w:space="0"/>
+          <w:right w:val="none" w:color="auto" w:sz="0" w:space="0"/>
+        </w:pBdr>
+        <w:shd w:val="clear" w:fill="FFFFFF"/>
+        <w:wordWrap w:val="0"/>
+        <w:spacing w:before="0" w:beforeAutospacing="0" w:after="0" w:afterAutospacing="0" w:line="360" w:lineRule="auto"/>
+        <w:ind w:right="0" w:rightChars="0"/>
+        <w:jc w:val="both"/>
+        <w:rPr>
+          <w:rFonts w:hint="default" w:ascii="Times New Roman" w:hAnsi="Times New Roman" w:eastAsia="Lucida Console" w:cs="Times New Roman"/>
+          <w:b w:val="0"/>
+          <w:bCs w:val="0"/>
+          <w:i w:val="0"/>
+          <w:iCs w:val="0"/>
+          <w:caps w:val="0"/>
+          <w:color w:val="000000"/>
+          <w:spacing w:val="0"/>
+          <w:sz w:val="24"/>
+          <w:szCs w:val="24"/>
+          <w:shd w:val="clear" w:fill="FFFFFF"/>
+          <w:lang w:val="en-US"/>
+        </w:rPr>
+      </w:pPr>
+      <w:r>
+        <w:rPr>
+          <w:rFonts w:hint="default" w:ascii="Times New Roman" w:hAnsi="Times New Roman" w:eastAsia="Lucida Console" w:cs="Times New Roman"/>
+          <w:b w:val="0"/>
+          <w:bCs w:val="0"/>
+          <w:i w:val="0"/>
+          <w:iCs w:val="0"/>
+          <w:caps w:val="0"/>
+          <w:color w:val="000000"/>
+          <w:spacing w:val="0"/>
+          <w:sz w:val="24"/>
+          <w:szCs w:val="24"/>
+          <w:shd w:val="clear" w:fill="FFFFFF"/>
+          <w:lang w:val="en-US"/>
+        </w:rPr>
+        <w:t xml:space="preserve">When comparing the above regression models, the best model is Multi linear model. Because when it comes to  the real world problems that problems are associated with multiple factors. </w:t>
+      </w:r>
+      <w:r>
+        <w:rPr>
+          <w:rFonts w:hint="default" w:ascii="Times New Roman" w:hAnsi="Times New Roman" w:eastAsia="Lucida Console" w:cs="Times New Roman"/>
+          <w:b w:val="0"/>
+          <w:bCs w:val="0"/>
+          <w:i w:val="0"/>
+          <w:iCs w:val="0"/>
+          <w:color w:val="000000"/>
+          <w:spacing w:val="0"/>
+          <w:sz w:val="24"/>
+          <w:szCs w:val="24"/>
+          <w:shd w:val="clear" w:fill="FFFFFF"/>
+          <w:lang w:val="en-US"/>
+        </w:rPr>
+        <w:t>F</w:t>
+      </w:r>
+      <w:r>
+        <w:rPr>
+          <w:rFonts w:hint="default" w:ascii="Times New Roman" w:hAnsi="Times New Roman" w:eastAsia="Lucida Console" w:cs="Times New Roman"/>
+          <w:b w:val="0"/>
+          <w:bCs w:val="0"/>
+          <w:i w:val="0"/>
+          <w:iCs w:val="0"/>
+          <w:caps w:val="0"/>
+          <w:color w:val="000000"/>
+          <w:spacing w:val="0"/>
+          <w:sz w:val="24"/>
+          <w:szCs w:val="24"/>
+          <w:shd w:val="clear" w:fill="FFFFFF"/>
+          <w:lang w:val="en-US"/>
+        </w:rPr>
+        <w:t xml:space="preserve">or example this employee salary  analysis, employee salary depends on multiple factors like state, annual bonus etc.  </w:t>
+      </w:r>
+      <w:r>
+        <w:rPr>
+          <w:rFonts w:hint="default" w:ascii="Times New Roman" w:hAnsi="Times New Roman" w:eastAsia="Lucida Console" w:cs="Times New Roman"/>
+          <w:b w:val="0"/>
+          <w:bCs w:val="0"/>
+          <w:i w:val="0"/>
+          <w:iCs w:val="0"/>
+          <w:color w:val="000000"/>
+          <w:spacing w:val="0"/>
+          <w:sz w:val="24"/>
+          <w:szCs w:val="24"/>
+          <w:shd w:val="clear" w:fill="FFFFFF"/>
+          <w:lang w:val="en-US"/>
+        </w:rPr>
+        <w:t>I</w:t>
+      </w:r>
+      <w:r>
+        <w:rPr>
+          <w:rFonts w:hint="default" w:ascii="Times New Roman" w:hAnsi="Times New Roman" w:eastAsia="Lucida Console" w:cs="Times New Roman"/>
+          <w:b w:val="0"/>
+          <w:bCs w:val="0"/>
+          <w:i w:val="0"/>
+          <w:iCs w:val="0"/>
+          <w:caps w:val="0"/>
+          <w:color w:val="000000"/>
+          <w:spacing w:val="0"/>
+          <w:sz w:val="24"/>
+          <w:szCs w:val="24"/>
+          <w:shd w:val="clear" w:fill="FFFFFF"/>
+          <w:lang w:val="en-US"/>
+        </w:rPr>
+        <w:t>n  that case Multi linear model is the best predictive model.</w:t>
+      </w:r>
+    </w:p>
+    <w:p>
+      <w:pPr>
+        <w:pStyle w:val="4"/>
+        <w:keepNext w:val="0"/>
+        <w:keepLines w:val="0"/>
+        <w:widowControl/>
+        <w:numPr>
+          <w:ilvl w:val="0"/>
+          <w:numId w:val="0"/>
+        </w:numPr>
+        <w:suppressLineNumbers w:val="0"/>
+        <w:pBdr>
+          <w:top w:val="none" w:color="auto" w:sz="0" w:space="0"/>
+          <w:left w:val="none" w:color="auto" w:sz="0" w:space="0"/>
+          <w:bottom w:val="none" w:color="auto" w:sz="0" w:space="0"/>
+          <w:right w:val="none" w:color="auto" w:sz="0" w:space="0"/>
+        </w:pBdr>
+        <w:shd w:val="clear" w:fill="FFFFFF"/>
+        <w:wordWrap w:val="0"/>
+        <w:spacing w:before="0" w:beforeAutospacing="0" w:after="0" w:afterAutospacing="0" w:line="360" w:lineRule="auto"/>
+        <w:ind w:right="0" w:rightChars="0"/>
+        <w:jc w:val="both"/>
+        <w:rPr>
+          <w:rFonts w:hint="default" w:ascii="Times New Roman" w:hAnsi="Times New Roman" w:eastAsia="Lucida Console" w:cs="Times New Roman"/>
+          <w:b w:val="0"/>
+          <w:bCs w:val="0"/>
+          <w:i w:val="0"/>
+          <w:iCs w:val="0"/>
+          <w:caps w:val="0"/>
+          <w:color w:val="000000"/>
+          <w:spacing w:val="0"/>
+          <w:sz w:val="24"/>
+          <w:szCs w:val="24"/>
+          <w:shd w:val="clear" w:fill="FFFFFF"/>
+          <w:lang w:val="en-US"/>
+        </w:rPr>
+      </w:pPr>
+    </w:p>
+    <w:p>
+      <w:pPr>
+        <w:pStyle w:val="4"/>
+        <w:keepNext w:val="0"/>
+        <w:keepLines w:val="0"/>
+        <w:widowControl/>
+        <w:numPr>
+          <w:ilvl w:val="0"/>
+          <w:numId w:val="0"/>
+        </w:numPr>
+        <w:suppressLineNumbers w:val="0"/>
+        <w:pBdr>
+          <w:top w:val="none" w:color="auto" w:sz="0" w:space="0"/>
+          <w:left w:val="none" w:color="auto" w:sz="0" w:space="0"/>
+          <w:bottom w:val="none" w:color="auto" w:sz="0" w:space="0"/>
+          <w:right w:val="none" w:color="auto" w:sz="0" w:space="0"/>
+        </w:pBdr>
+        <w:shd w:val="clear" w:fill="FFFFFF"/>
+        <w:wordWrap w:val="0"/>
+        <w:spacing w:before="0" w:beforeAutospacing="0" w:after="0" w:afterAutospacing="0" w:line="360" w:lineRule="auto"/>
+        <w:ind w:right="0" w:rightChars="0"/>
+        <w:jc w:val="both"/>
+        <w:rPr>
+          <w:rFonts w:hint="default" w:ascii="Times New Roman" w:hAnsi="Times New Roman" w:eastAsia="Lucida Console" w:cs="Times New Roman"/>
+          <w:b w:val="0"/>
+          <w:bCs w:val="0"/>
+          <w:i w:val="0"/>
+          <w:iCs w:val="0"/>
+          <w:caps w:val="0"/>
+          <w:color w:val="000000"/>
+          <w:spacing w:val="0"/>
+          <w:sz w:val="24"/>
+          <w:szCs w:val="24"/>
+          <w:shd w:val="clear" w:fill="FFFFFF"/>
+          <w:lang w:val="en-US"/>
+        </w:rPr>
+      </w:pPr>
+      <w:r>
+        <w:rPr>
+          <w:rFonts w:hint="default" w:ascii="Times New Roman" w:hAnsi="Times New Roman" w:eastAsia="Lucida Console" w:cs="Times New Roman"/>
+          <w:b w:val="0"/>
+          <w:bCs w:val="0"/>
+          <w:i w:val="0"/>
+          <w:iCs w:val="0"/>
+          <w:color w:val="000000"/>
+          <w:spacing w:val="0"/>
+          <w:sz w:val="24"/>
+          <w:szCs w:val="24"/>
+          <w:shd w:val="clear" w:fill="FFFFFF"/>
+          <w:lang w:val="en-US"/>
+        </w:rPr>
+        <w:t>B</w:t>
+      </w:r>
+      <w:r>
+        <w:rPr>
+          <w:rFonts w:hint="default" w:ascii="Times New Roman" w:hAnsi="Times New Roman" w:eastAsia="Lucida Console" w:cs="Times New Roman"/>
+          <w:b w:val="0"/>
+          <w:bCs w:val="0"/>
+          <w:i w:val="0"/>
+          <w:iCs w:val="0"/>
+          <w:caps w:val="0"/>
+          <w:color w:val="000000"/>
+          <w:spacing w:val="0"/>
+          <w:sz w:val="24"/>
+          <w:szCs w:val="24"/>
+          <w:shd w:val="clear" w:fill="FFFFFF"/>
+          <w:lang w:val="en-US"/>
+        </w:rPr>
+        <w:t xml:space="preserve">ut when considering the Multi linear model that model has multiple independent variables (x). </w:t>
+      </w:r>
+      <w:r>
+        <w:rPr>
+          <w:rFonts w:hint="default" w:ascii="Times New Roman" w:hAnsi="Times New Roman" w:eastAsia="Lucida Console" w:cs="Times New Roman"/>
+          <w:b w:val="0"/>
+          <w:bCs w:val="0"/>
+          <w:i w:val="0"/>
+          <w:iCs w:val="0"/>
+          <w:color w:val="000000"/>
+          <w:spacing w:val="0"/>
+          <w:sz w:val="24"/>
+          <w:szCs w:val="24"/>
+          <w:shd w:val="clear" w:fill="FFFFFF"/>
+          <w:lang w:val="en-US"/>
+        </w:rPr>
+        <w:t>I</w:t>
+      </w:r>
+      <w:r>
+        <w:rPr>
+          <w:rFonts w:hint="default" w:ascii="Times New Roman" w:hAnsi="Times New Roman" w:eastAsia="Lucida Console" w:cs="Times New Roman"/>
+          <w:b w:val="0"/>
+          <w:bCs w:val="0"/>
+          <w:i w:val="0"/>
+          <w:iCs w:val="0"/>
+          <w:caps w:val="0"/>
+          <w:color w:val="000000"/>
+          <w:spacing w:val="0"/>
+          <w:sz w:val="24"/>
+          <w:szCs w:val="24"/>
+          <w:shd w:val="clear" w:fill="FFFFFF"/>
+          <w:lang w:val="en-US"/>
+        </w:rPr>
+        <w:t xml:space="preserve">n that case, in between that independent variables (x) of that model has some correlational coefficiency. this correlational coefficiency can be strong, moderate (intermediate), weak.  </w:t>
+      </w:r>
+      <w:r>
+        <w:rPr>
+          <w:rFonts w:hint="default" w:ascii="Times New Roman" w:hAnsi="Times New Roman" w:eastAsia="Lucida Console" w:cs="Times New Roman"/>
+          <w:b w:val="0"/>
+          <w:bCs w:val="0"/>
+          <w:i w:val="0"/>
+          <w:iCs w:val="0"/>
+          <w:color w:val="000000"/>
+          <w:spacing w:val="0"/>
+          <w:sz w:val="24"/>
+          <w:szCs w:val="24"/>
+          <w:shd w:val="clear" w:fill="FFFFFF"/>
+          <w:lang w:val="en-US"/>
+        </w:rPr>
+        <w:t>I</w:t>
+      </w:r>
+      <w:r>
+        <w:rPr>
+          <w:rFonts w:hint="default" w:ascii="Times New Roman" w:hAnsi="Times New Roman" w:eastAsia="Lucida Console" w:cs="Times New Roman"/>
+          <w:b w:val="0"/>
+          <w:bCs w:val="0"/>
+          <w:i w:val="0"/>
+          <w:iCs w:val="0"/>
+          <w:caps w:val="0"/>
+          <w:color w:val="000000"/>
+          <w:spacing w:val="0"/>
+          <w:sz w:val="24"/>
+          <w:szCs w:val="24"/>
+          <w:shd w:val="clear" w:fill="FFFFFF"/>
+          <w:lang w:val="en-US"/>
+        </w:rPr>
+        <w:t>f there is a higher, moderate correlational coefficiency available between independent variables (x). that directly affected to the dependent variable.</w:t>
+      </w:r>
+    </w:p>
+    <w:p>
+      <w:pPr>
+        <w:pStyle w:val="4"/>
+        <w:keepNext w:val="0"/>
+        <w:keepLines w:val="0"/>
+        <w:widowControl/>
+        <w:numPr>
+          <w:ilvl w:val="0"/>
+          <w:numId w:val="0"/>
+        </w:numPr>
+        <w:suppressLineNumbers w:val="0"/>
+        <w:pBdr>
+          <w:top w:val="none" w:color="auto" w:sz="0" w:space="0"/>
+          <w:left w:val="none" w:color="auto" w:sz="0" w:space="0"/>
+          <w:bottom w:val="none" w:color="auto" w:sz="0" w:space="0"/>
+          <w:right w:val="none" w:color="auto" w:sz="0" w:space="0"/>
+        </w:pBdr>
+        <w:shd w:val="clear" w:fill="FFFFFF"/>
+        <w:wordWrap w:val="0"/>
+        <w:spacing w:before="0" w:beforeAutospacing="0" w:after="0" w:afterAutospacing="0" w:line="360" w:lineRule="auto"/>
+        <w:ind w:right="0" w:rightChars="0"/>
+        <w:jc w:val="both"/>
+        <w:rPr>
+          <w:rFonts w:hint="default" w:ascii="Times New Roman" w:hAnsi="Times New Roman" w:eastAsia="Lucida Console" w:cs="Times New Roman"/>
+          <w:b w:val="0"/>
+          <w:bCs w:val="0"/>
+          <w:i w:val="0"/>
+          <w:iCs w:val="0"/>
+          <w:caps w:val="0"/>
+          <w:color w:val="000000"/>
+          <w:spacing w:val="0"/>
+          <w:sz w:val="24"/>
+          <w:szCs w:val="24"/>
+          <w:shd w:val="clear" w:fill="FFFFFF"/>
+          <w:lang w:val="en-US"/>
+        </w:rPr>
+      </w:pPr>
+      <w:r>
+        <w:rPr>
+          <w:rFonts w:hint="default" w:ascii="Times New Roman" w:hAnsi="Times New Roman" w:eastAsia="Lucida Console" w:cs="Times New Roman"/>
+          <w:b w:val="0"/>
+          <w:bCs w:val="0"/>
+          <w:i w:val="0"/>
+          <w:iCs w:val="0"/>
+          <w:caps w:val="0"/>
+          <w:color w:val="000000"/>
+          <w:spacing w:val="0"/>
+          <w:sz w:val="24"/>
+          <w:szCs w:val="24"/>
+          <w:shd w:val="clear" w:fill="FFFFFF"/>
+          <w:lang w:val="en-US"/>
+        </w:rPr>
+        <w:t xml:space="preserve">This issue  is called Multi corr linearity effect. </w:t>
+      </w:r>
+    </w:p>
+    <w:p>
+      <w:pPr>
+        <w:pStyle w:val="4"/>
+        <w:keepNext w:val="0"/>
+        <w:keepLines w:val="0"/>
+        <w:widowControl/>
+        <w:numPr>
+          <w:ilvl w:val="0"/>
+          <w:numId w:val="0"/>
+        </w:numPr>
+        <w:suppressLineNumbers w:val="0"/>
+        <w:pBdr>
+          <w:top w:val="none" w:color="auto" w:sz="0" w:space="0"/>
+          <w:left w:val="none" w:color="auto" w:sz="0" w:space="0"/>
+          <w:bottom w:val="none" w:color="auto" w:sz="0" w:space="0"/>
+          <w:right w:val="none" w:color="auto" w:sz="0" w:space="0"/>
+        </w:pBdr>
+        <w:shd w:val="clear" w:fill="FFFFFF"/>
+        <w:wordWrap w:val="0"/>
+        <w:spacing w:before="0" w:beforeAutospacing="0" w:after="0" w:afterAutospacing="0" w:line="360" w:lineRule="auto"/>
+        <w:ind w:right="0" w:rightChars="0"/>
+        <w:jc w:val="both"/>
+        <w:rPr>
+          <w:rFonts w:hint="default" w:ascii="Times New Roman" w:hAnsi="Times New Roman" w:eastAsia="Lucida Console" w:cs="Times New Roman"/>
+          <w:b w:val="0"/>
+          <w:bCs w:val="0"/>
+          <w:i w:val="0"/>
+          <w:iCs w:val="0"/>
+          <w:caps w:val="0"/>
+          <w:color w:val="000000"/>
+          <w:spacing w:val="0"/>
+          <w:sz w:val="24"/>
+          <w:szCs w:val="24"/>
+          <w:shd w:val="clear" w:fill="FFFFFF"/>
+          <w:lang w:val="en-US"/>
+        </w:rPr>
+      </w:pPr>
+    </w:p>
+    <w:p>
+      <w:pPr>
+        <w:pStyle w:val="4"/>
+        <w:keepNext w:val="0"/>
+        <w:keepLines w:val="0"/>
+        <w:widowControl/>
+        <w:numPr>
+          <w:ilvl w:val="0"/>
+          <w:numId w:val="0"/>
+        </w:numPr>
+        <w:suppressLineNumbers w:val="0"/>
+        <w:pBdr>
+          <w:top w:val="none" w:color="auto" w:sz="0" w:space="0"/>
+          <w:left w:val="none" w:color="auto" w:sz="0" w:space="0"/>
+          <w:bottom w:val="none" w:color="auto" w:sz="0" w:space="0"/>
+          <w:right w:val="none" w:color="auto" w:sz="0" w:space="0"/>
+        </w:pBdr>
+        <w:shd w:val="clear" w:fill="FFFFFF"/>
+        <w:wordWrap w:val="0"/>
+        <w:spacing w:before="0" w:beforeAutospacing="0" w:after="0" w:afterAutospacing="0" w:line="360" w:lineRule="auto"/>
+        <w:ind w:right="0" w:rightChars="0"/>
+        <w:jc w:val="both"/>
+        <w:rPr>
+          <w:rFonts w:hint="default" w:ascii="Times New Roman" w:hAnsi="Times New Roman" w:eastAsia="Lucida Console" w:cs="Times New Roman"/>
+          <w:b w:val="0"/>
+          <w:bCs w:val="0"/>
+          <w:i w:val="0"/>
+          <w:iCs w:val="0"/>
+          <w:caps w:val="0"/>
+          <w:color w:val="000000"/>
+          <w:spacing w:val="0"/>
+          <w:sz w:val="24"/>
+          <w:szCs w:val="24"/>
+          <w:shd w:val="clear" w:fill="FFFFFF"/>
+          <w:lang w:val="en-US"/>
+        </w:rPr>
+      </w:pPr>
+    </w:p>
+    <w:p>
+      <w:pPr>
+        <w:pStyle w:val="4"/>
+        <w:keepNext w:val="0"/>
+        <w:keepLines w:val="0"/>
+        <w:widowControl/>
+        <w:numPr>
+          <w:ilvl w:val="0"/>
+          <w:numId w:val="0"/>
+        </w:numPr>
+        <w:suppressLineNumbers w:val="0"/>
+        <w:pBdr>
+          <w:top w:val="none" w:color="auto" w:sz="0" w:space="0"/>
+          <w:left w:val="none" w:color="auto" w:sz="0" w:space="0"/>
+          <w:bottom w:val="none" w:color="auto" w:sz="0" w:space="0"/>
+          <w:right w:val="none" w:color="auto" w:sz="0" w:space="0"/>
+        </w:pBdr>
+        <w:shd w:val="clear" w:fill="FFFFFF"/>
+        <w:wordWrap w:val="0"/>
+        <w:spacing w:before="0" w:beforeAutospacing="0" w:after="0" w:afterAutospacing="0" w:line="360" w:lineRule="auto"/>
+        <w:ind w:right="0" w:rightChars="0"/>
+        <w:jc w:val="both"/>
+        <w:rPr>
+          <w:rFonts w:hint="default" w:ascii="Times New Roman" w:hAnsi="Times New Roman" w:eastAsia="Lucida Console" w:cs="Times New Roman"/>
+          <w:b w:val="0"/>
+          <w:bCs w:val="0"/>
+          <w:i w:val="0"/>
+          <w:iCs w:val="0"/>
+          <w:caps w:val="0"/>
+          <w:color w:val="000000"/>
+          <w:spacing w:val="0"/>
+          <w:sz w:val="24"/>
+          <w:szCs w:val="24"/>
+          <w:shd w:val="clear" w:fill="FFFFFF"/>
+          <w:lang w:val="en-US"/>
+        </w:rPr>
+      </w:pPr>
+    </w:p>
+    <w:p>
+      <w:pPr>
+        <w:pStyle w:val="4"/>
+        <w:keepNext w:val="0"/>
+        <w:keepLines w:val="0"/>
+        <w:widowControl/>
+        <w:numPr>
+          <w:ilvl w:val="0"/>
+          <w:numId w:val="0"/>
+        </w:numPr>
+        <w:suppressLineNumbers w:val="0"/>
+        <w:pBdr>
+          <w:top w:val="none" w:color="auto" w:sz="0" w:space="0"/>
+          <w:left w:val="none" w:color="auto" w:sz="0" w:space="0"/>
+          <w:bottom w:val="none" w:color="auto" w:sz="0" w:space="0"/>
+          <w:right w:val="none" w:color="auto" w:sz="0" w:space="0"/>
+        </w:pBdr>
+        <w:shd w:val="clear" w:fill="FFFFFF"/>
+        <w:wordWrap w:val="0"/>
+        <w:spacing w:before="0" w:beforeAutospacing="0" w:after="0" w:afterAutospacing="0" w:line="360" w:lineRule="auto"/>
+        <w:ind w:right="0" w:rightChars="0"/>
+        <w:jc w:val="both"/>
+        <w:rPr>
+          <w:rFonts w:hint="default" w:ascii="Times New Roman" w:hAnsi="Times New Roman" w:eastAsia="Lucida Console" w:cs="Times New Roman"/>
+          <w:b w:val="0"/>
+          <w:bCs w:val="0"/>
+          <w:i w:val="0"/>
+          <w:iCs w:val="0"/>
+          <w:caps w:val="0"/>
+          <w:color w:val="000000"/>
+          <w:spacing w:val="0"/>
+          <w:sz w:val="24"/>
+          <w:szCs w:val="24"/>
+          <w:shd w:val="clear" w:fill="FFFFFF"/>
+          <w:lang w:val="en-US"/>
+        </w:rPr>
+      </w:pPr>
+    </w:p>
+    <w:p>
+      <w:pPr>
+        <w:pStyle w:val="4"/>
+        <w:keepNext w:val="0"/>
+        <w:keepLines w:val="0"/>
+        <w:widowControl/>
+        <w:numPr>
+          <w:ilvl w:val="0"/>
+          <w:numId w:val="0"/>
+        </w:numPr>
+        <w:suppressLineNumbers w:val="0"/>
+        <w:pBdr>
+          <w:top w:val="none" w:color="auto" w:sz="0" w:space="0"/>
+          <w:left w:val="none" w:color="auto" w:sz="0" w:space="0"/>
+          <w:bottom w:val="none" w:color="auto" w:sz="0" w:space="0"/>
+          <w:right w:val="none" w:color="auto" w:sz="0" w:space="0"/>
+        </w:pBdr>
+        <w:shd w:val="clear" w:fill="FFFFFF"/>
+        <w:wordWrap w:val="0"/>
+        <w:spacing w:before="0" w:beforeAutospacing="0" w:after="0" w:afterAutospacing="0" w:line="360" w:lineRule="auto"/>
+        <w:ind w:right="0" w:rightChars="0"/>
+        <w:jc w:val="both"/>
+        <w:rPr>
+          <w:rFonts w:hint="default" w:ascii="Times New Roman" w:hAnsi="Times New Roman" w:eastAsia="Lucida Console" w:cs="Times New Roman"/>
+          <w:b w:val="0"/>
+          <w:bCs w:val="0"/>
+          <w:i w:val="0"/>
+          <w:iCs w:val="0"/>
+          <w:caps w:val="0"/>
+          <w:color w:val="000000"/>
+          <w:spacing w:val="0"/>
+          <w:sz w:val="24"/>
+          <w:szCs w:val="24"/>
+          <w:shd w:val="clear" w:fill="FFFFFF"/>
+          <w:lang w:val="en-US"/>
+        </w:rPr>
+      </w:pPr>
+    </w:p>
+    <w:p>
+      <w:pPr>
+        <w:pStyle w:val="4"/>
+        <w:keepNext w:val="0"/>
+        <w:keepLines w:val="0"/>
+        <w:widowControl/>
+        <w:numPr>
+          <w:ilvl w:val="0"/>
+          <w:numId w:val="0"/>
+        </w:numPr>
+        <w:suppressLineNumbers w:val="0"/>
+        <w:pBdr>
+          <w:top w:val="none" w:color="auto" w:sz="0" w:space="0"/>
+          <w:left w:val="none" w:color="auto" w:sz="0" w:space="0"/>
+          <w:bottom w:val="none" w:color="auto" w:sz="0" w:space="0"/>
+          <w:right w:val="none" w:color="auto" w:sz="0" w:space="0"/>
+        </w:pBdr>
+        <w:shd w:val="clear" w:fill="FFFFFF"/>
+        <w:wordWrap w:val="0"/>
+        <w:spacing w:before="0" w:beforeAutospacing="0" w:after="0" w:afterAutospacing="0" w:line="360" w:lineRule="auto"/>
+        <w:ind w:right="0" w:rightChars="0"/>
+        <w:jc w:val="both"/>
+        <w:rPr>
+          <w:rFonts w:hint="default" w:ascii="Times New Roman" w:hAnsi="Times New Roman" w:eastAsia="Lucida Console" w:cs="Times New Roman"/>
+          <w:b w:val="0"/>
+          <w:bCs w:val="0"/>
+          <w:i w:val="0"/>
+          <w:iCs w:val="0"/>
+          <w:caps w:val="0"/>
+          <w:color w:val="000000"/>
+          <w:spacing w:val="0"/>
+          <w:sz w:val="24"/>
+          <w:szCs w:val="24"/>
+          <w:shd w:val="clear" w:fill="FFFFFF"/>
+          <w:lang w:val="en-US"/>
+        </w:rPr>
+      </w:pPr>
+    </w:p>
+    <w:p>
+      <w:pPr>
+        <w:pStyle w:val="4"/>
+        <w:keepNext w:val="0"/>
+        <w:keepLines w:val="0"/>
+        <w:widowControl/>
+        <w:numPr>
+          <w:ilvl w:val="0"/>
+          <w:numId w:val="0"/>
+        </w:numPr>
+        <w:suppressLineNumbers w:val="0"/>
+        <w:pBdr>
+          <w:top w:val="none" w:color="auto" w:sz="0" w:space="0"/>
+          <w:left w:val="none" w:color="auto" w:sz="0" w:space="0"/>
+          <w:bottom w:val="none" w:color="auto" w:sz="0" w:space="0"/>
+          <w:right w:val="none" w:color="auto" w:sz="0" w:space="0"/>
+        </w:pBdr>
+        <w:shd w:val="clear" w:fill="FFFFFF"/>
+        <w:wordWrap w:val="0"/>
+        <w:spacing w:before="0" w:beforeAutospacing="0" w:after="0" w:afterAutospacing="0" w:line="360" w:lineRule="auto"/>
+        <w:ind w:right="0" w:rightChars="0"/>
+        <w:jc w:val="both"/>
+        <w:rPr>
+          <w:rFonts w:hint="default" w:ascii="Times New Roman" w:hAnsi="Times New Roman" w:eastAsia="Lucida Console" w:cs="Times New Roman"/>
+          <w:b w:val="0"/>
+          <w:bCs w:val="0"/>
+          <w:i w:val="0"/>
+          <w:iCs w:val="0"/>
+          <w:caps w:val="0"/>
+          <w:color w:val="000000"/>
+          <w:spacing w:val="0"/>
+          <w:sz w:val="24"/>
+          <w:szCs w:val="24"/>
+          <w:shd w:val="clear" w:fill="FFFFFF"/>
+          <w:lang w:val="en-US"/>
+        </w:rPr>
+      </w:pPr>
+      <w:r>
+        <w:rPr>
+          <w:rFonts w:hint="default" w:ascii="Times New Roman" w:hAnsi="Times New Roman" w:eastAsia="Lucida Console" w:cs="Times New Roman"/>
+          <w:b w:val="0"/>
+          <w:bCs w:val="0"/>
+          <w:i w:val="0"/>
+          <w:iCs w:val="0"/>
+          <w:caps w:val="0"/>
+          <w:color w:val="000000"/>
+          <w:spacing w:val="0"/>
+          <w:sz w:val="24"/>
+          <w:szCs w:val="24"/>
+          <w:shd w:val="clear" w:fill="FFFFFF"/>
+          <w:lang w:val="en-US"/>
+        </w:rPr>
+        <w:t>Spearman's rank correlation rho</w:t>
+      </w:r>
+    </w:p>
+    <w:p>
+      <w:pPr>
+        <w:pStyle w:val="4"/>
+        <w:keepNext w:val="0"/>
+        <w:keepLines w:val="0"/>
+        <w:widowControl/>
+        <w:numPr>
+          <w:ilvl w:val="0"/>
+          <w:numId w:val="0"/>
+        </w:numPr>
+        <w:suppressLineNumbers w:val="0"/>
+        <w:pBdr>
+          <w:top w:val="none" w:color="auto" w:sz="0" w:space="0"/>
+          <w:left w:val="none" w:color="auto" w:sz="0" w:space="0"/>
+          <w:bottom w:val="none" w:color="auto" w:sz="0" w:space="0"/>
+          <w:right w:val="none" w:color="auto" w:sz="0" w:space="0"/>
+        </w:pBdr>
+        <w:shd w:val="clear" w:fill="FFFFFF"/>
+        <w:wordWrap w:val="0"/>
+        <w:spacing w:before="0" w:beforeAutospacing="0" w:after="0" w:afterAutospacing="0" w:line="360" w:lineRule="auto"/>
+        <w:ind w:right="0" w:rightChars="0"/>
+        <w:jc w:val="both"/>
+        <w:rPr>
+          <w:rFonts w:hint="default" w:ascii="Times New Roman" w:hAnsi="Times New Roman" w:eastAsia="Lucida Console" w:cs="Times New Roman"/>
+          <w:b w:val="0"/>
+          <w:bCs w:val="0"/>
+          <w:i w:val="0"/>
+          <w:iCs w:val="0"/>
+          <w:caps w:val="0"/>
+          <w:color w:val="000000"/>
+          <w:spacing w:val="0"/>
+          <w:sz w:val="24"/>
+          <w:szCs w:val="24"/>
+          <w:shd w:val="clear" w:fill="FFFFFF"/>
+          <w:lang w:val="en-US"/>
+        </w:rPr>
+      </w:pPr>
+    </w:p>
+    <w:p>
+      <w:pPr>
+        <w:pStyle w:val="4"/>
+        <w:keepNext w:val="0"/>
+        <w:keepLines w:val="0"/>
+        <w:widowControl/>
+        <w:numPr>
+          <w:ilvl w:val="0"/>
+          <w:numId w:val="0"/>
+        </w:numPr>
+        <w:suppressLineNumbers w:val="0"/>
+        <w:pBdr>
+          <w:top w:val="none" w:color="auto" w:sz="0" w:space="0"/>
+          <w:left w:val="none" w:color="auto" w:sz="0" w:space="0"/>
+          <w:bottom w:val="none" w:color="auto" w:sz="0" w:space="0"/>
+          <w:right w:val="none" w:color="auto" w:sz="0" w:space="0"/>
+        </w:pBdr>
+        <w:shd w:val="clear" w:fill="FFFFFF"/>
+        <w:wordWrap w:val="0"/>
+        <w:spacing w:before="0" w:beforeAutospacing="0" w:after="0" w:afterAutospacing="0" w:line="360" w:lineRule="auto"/>
+        <w:ind w:right="0" w:rightChars="0"/>
+        <w:jc w:val="both"/>
+        <w:rPr>
+          <w:rFonts w:hint="default" w:ascii="Times New Roman" w:hAnsi="Times New Roman" w:eastAsia="Lucida Console" w:cs="Times New Roman"/>
+          <w:b w:val="0"/>
+          <w:bCs w:val="0"/>
+          <w:i w:val="0"/>
+          <w:iCs w:val="0"/>
+          <w:caps w:val="0"/>
+          <w:color w:val="000000"/>
+          <w:spacing w:val="0"/>
+          <w:sz w:val="24"/>
+          <w:szCs w:val="24"/>
+          <w:shd w:val="clear" w:fill="FFFFFF"/>
+          <w:lang w:val="en-US"/>
+        </w:rPr>
+      </w:pPr>
+      <w:r>
+        <w:rPr>
+          <w:rFonts w:hint="default" w:ascii="Times New Roman" w:hAnsi="Times New Roman" w:eastAsia="Lucida Console" w:cs="Times New Roman"/>
+          <w:b w:val="0"/>
+          <w:bCs w:val="0"/>
+          <w:i w:val="0"/>
+          <w:iCs w:val="0"/>
+          <w:caps w:val="0"/>
+          <w:color w:val="000000"/>
+          <w:spacing w:val="0"/>
+          <w:sz w:val="24"/>
+          <w:szCs w:val="24"/>
+          <w:shd w:val="clear" w:fill="FFFFFF"/>
+          <w:lang w:val="en-US"/>
+        </w:rPr>
+        <w:t>data:  location_longitude and location_latitude</w:t>
+      </w:r>
+    </w:p>
+    <w:p>
+      <w:pPr>
+        <w:pStyle w:val="4"/>
+        <w:keepNext w:val="0"/>
+        <w:keepLines w:val="0"/>
+        <w:widowControl/>
+        <w:numPr>
+          <w:ilvl w:val="0"/>
+          <w:numId w:val="0"/>
+        </w:numPr>
+        <w:suppressLineNumbers w:val="0"/>
+        <w:pBdr>
+          <w:top w:val="none" w:color="auto" w:sz="0" w:space="0"/>
+          <w:left w:val="none" w:color="auto" w:sz="0" w:space="0"/>
+          <w:bottom w:val="none" w:color="auto" w:sz="0" w:space="0"/>
+          <w:right w:val="none" w:color="auto" w:sz="0" w:space="0"/>
+        </w:pBdr>
+        <w:shd w:val="clear" w:fill="FFFFFF"/>
+        <w:wordWrap w:val="0"/>
+        <w:spacing w:before="0" w:beforeAutospacing="0" w:after="0" w:afterAutospacing="0" w:line="360" w:lineRule="auto"/>
+        <w:ind w:right="0" w:rightChars="0"/>
+        <w:jc w:val="both"/>
+        <w:rPr>
+          <w:rFonts w:hint="default" w:ascii="Times New Roman" w:hAnsi="Times New Roman" w:eastAsia="Lucida Console" w:cs="Times New Roman"/>
+          <w:b w:val="0"/>
+          <w:bCs w:val="0"/>
+          <w:i w:val="0"/>
+          <w:iCs w:val="0"/>
+          <w:caps w:val="0"/>
+          <w:color w:val="000000"/>
+          <w:spacing w:val="0"/>
+          <w:sz w:val="24"/>
+          <w:szCs w:val="24"/>
+          <w:shd w:val="clear" w:fill="FFFFFF"/>
+          <w:lang w:val="en-US"/>
+        </w:rPr>
+      </w:pPr>
+      <w:r>
+        <w:rPr>
+          <w:rFonts w:hint="default" w:ascii="Times New Roman" w:hAnsi="Times New Roman" w:eastAsia="Lucida Console" w:cs="Times New Roman"/>
+          <w:b w:val="0"/>
+          <w:bCs w:val="0"/>
+          <w:i w:val="0"/>
+          <w:iCs w:val="0"/>
+          <w:caps w:val="0"/>
+          <w:color w:val="000000"/>
+          <w:spacing w:val="0"/>
+          <w:sz w:val="24"/>
+          <w:szCs w:val="24"/>
+          <w:shd w:val="clear" w:fill="FFFFFF"/>
+          <w:lang w:val="en-US"/>
+        </w:rPr>
+        <w:t>S = 621.62, p-value = 0.1441</w:t>
+      </w:r>
+    </w:p>
+    <w:p>
+      <w:pPr>
+        <w:pStyle w:val="4"/>
+        <w:keepNext w:val="0"/>
+        <w:keepLines w:val="0"/>
+        <w:widowControl/>
+        <w:numPr>
+          <w:ilvl w:val="0"/>
+          <w:numId w:val="0"/>
+        </w:numPr>
+        <w:suppressLineNumbers w:val="0"/>
+        <w:pBdr>
+          <w:top w:val="none" w:color="auto" w:sz="0" w:space="0"/>
+          <w:left w:val="none" w:color="auto" w:sz="0" w:space="0"/>
+          <w:bottom w:val="none" w:color="auto" w:sz="0" w:space="0"/>
+          <w:right w:val="none" w:color="auto" w:sz="0" w:space="0"/>
+        </w:pBdr>
+        <w:shd w:val="clear" w:fill="FFFFFF"/>
+        <w:wordWrap w:val="0"/>
+        <w:spacing w:before="0" w:beforeAutospacing="0" w:after="0" w:afterAutospacing="0" w:line="360" w:lineRule="auto"/>
+        <w:ind w:right="0" w:rightChars="0"/>
+        <w:jc w:val="both"/>
+        <w:rPr>
+          <w:rFonts w:hint="default" w:ascii="Times New Roman" w:hAnsi="Times New Roman" w:eastAsia="Lucida Console" w:cs="Times New Roman"/>
+          <w:b w:val="0"/>
+          <w:bCs w:val="0"/>
+          <w:i w:val="0"/>
+          <w:iCs w:val="0"/>
+          <w:caps w:val="0"/>
+          <w:color w:val="000000"/>
+          <w:spacing w:val="0"/>
+          <w:sz w:val="24"/>
+          <w:szCs w:val="24"/>
+          <w:shd w:val="clear" w:fill="FFFFFF"/>
+          <w:lang w:val="en-US"/>
+        </w:rPr>
+      </w:pPr>
+      <w:r>
+        <w:rPr>
+          <w:rFonts w:hint="default" w:ascii="Times New Roman" w:hAnsi="Times New Roman" w:eastAsia="Lucida Console" w:cs="Times New Roman"/>
+          <w:b w:val="0"/>
+          <w:bCs w:val="0"/>
+          <w:i w:val="0"/>
+          <w:iCs w:val="0"/>
+          <w:caps w:val="0"/>
+          <w:color w:val="000000"/>
+          <w:spacing w:val="0"/>
+          <w:sz w:val="24"/>
+          <w:szCs w:val="24"/>
+          <w:shd w:val="clear" w:fill="FFFFFF"/>
+          <w:lang w:val="en-US"/>
+        </w:rPr>
+        <w:t>alternative hypothesis: true rho is not equal to 0</w:t>
+      </w:r>
+    </w:p>
+    <w:p>
+      <w:pPr>
+        <w:pStyle w:val="4"/>
+        <w:keepNext w:val="0"/>
+        <w:keepLines w:val="0"/>
+        <w:widowControl/>
+        <w:numPr>
+          <w:ilvl w:val="0"/>
+          <w:numId w:val="0"/>
+        </w:numPr>
+        <w:suppressLineNumbers w:val="0"/>
+        <w:pBdr>
+          <w:top w:val="none" w:color="auto" w:sz="0" w:space="0"/>
+          <w:left w:val="none" w:color="auto" w:sz="0" w:space="0"/>
+          <w:bottom w:val="none" w:color="auto" w:sz="0" w:space="0"/>
+          <w:right w:val="none" w:color="auto" w:sz="0" w:space="0"/>
+        </w:pBdr>
+        <w:shd w:val="clear" w:fill="FFFFFF"/>
+        <w:wordWrap w:val="0"/>
+        <w:spacing w:before="0" w:beforeAutospacing="0" w:after="0" w:afterAutospacing="0" w:line="360" w:lineRule="auto"/>
+        <w:ind w:right="0" w:rightChars="0"/>
+        <w:jc w:val="both"/>
+        <w:rPr>
+          <w:rFonts w:hint="default" w:ascii="Times New Roman" w:hAnsi="Times New Roman" w:eastAsia="Lucida Console" w:cs="Times New Roman"/>
+          <w:b w:val="0"/>
+          <w:bCs w:val="0"/>
+          <w:i w:val="0"/>
+          <w:iCs w:val="0"/>
+          <w:caps w:val="0"/>
+          <w:color w:val="000000"/>
+          <w:spacing w:val="0"/>
+          <w:sz w:val="24"/>
+          <w:szCs w:val="24"/>
+          <w:shd w:val="clear" w:fill="FFFFFF"/>
+          <w:lang w:val="en-US"/>
+        </w:rPr>
+      </w:pPr>
+      <w:r>
+        <w:rPr>
+          <w:rFonts w:hint="default" w:ascii="Times New Roman" w:hAnsi="Times New Roman" w:eastAsia="Lucida Console" w:cs="Times New Roman"/>
+          <w:b w:val="0"/>
+          <w:bCs w:val="0"/>
+          <w:i w:val="0"/>
+          <w:iCs w:val="0"/>
+          <w:caps w:val="0"/>
+          <w:color w:val="000000"/>
+          <w:spacing w:val="0"/>
+          <w:sz w:val="24"/>
+          <w:szCs w:val="24"/>
+          <w:shd w:val="clear" w:fill="FFFFFF"/>
+          <w:lang w:val="en-US"/>
+        </w:rPr>
+        <w:t>sample estimates:</w:t>
+      </w:r>
+    </w:p>
+    <w:p>
+      <w:pPr>
+        <w:pStyle w:val="4"/>
+        <w:keepNext w:val="0"/>
+        <w:keepLines w:val="0"/>
+        <w:widowControl/>
+        <w:numPr>
+          <w:ilvl w:val="0"/>
+          <w:numId w:val="0"/>
+        </w:numPr>
+        <w:suppressLineNumbers w:val="0"/>
+        <w:pBdr>
+          <w:top w:val="none" w:color="auto" w:sz="0" w:space="0"/>
+          <w:left w:val="none" w:color="auto" w:sz="0" w:space="0"/>
+          <w:bottom w:val="none" w:color="auto" w:sz="0" w:space="0"/>
+          <w:right w:val="none" w:color="auto" w:sz="0" w:space="0"/>
+        </w:pBdr>
+        <w:shd w:val="clear" w:fill="FFFFFF"/>
+        <w:wordWrap w:val="0"/>
+        <w:spacing w:before="0" w:beforeAutospacing="0" w:after="0" w:afterAutospacing="0" w:line="360" w:lineRule="auto"/>
+        <w:ind w:right="0" w:rightChars="0"/>
+        <w:jc w:val="both"/>
+        <w:rPr>
+          <w:rFonts w:hint="default" w:ascii="Times New Roman" w:hAnsi="Times New Roman" w:eastAsia="Lucida Console" w:cs="Times New Roman"/>
+          <w:b w:val="0"/>
+          <w:bCs w:val="0"/>
+          <w:i w:val="0"/>
+          <w:iCs w:val="0"/>
+          <w:caps w:val="0"/>
+          <w:color w:val="000000"/>
+          <w:spacing w:val="0"/>
+          <w:sz w:val="24"/>
+          <w:szCs w:val="24"/>
+          <w:shd w:val="clear" w:fill="FFFFFF"/>
+          <w:lang w:val="en-US"/>
+        </w:rPr>
+      </w:pPr>
+      <w:r>
+        <w:rPr>
+          <w:rFonts w:hint="default" w:ascii="Times New Roman" w:hAnsi="Times New Roman" w:eastAsia="Lucida Console" w:cs="Times New Roman"/>
+          <w:b w:val="0"/>
+          <w:bCs w:val="0"/>
+          <w:i w:val="0"/>
+          <w:iCs w:val="0"/>
+          <w:caps w:val="0"/>
+          <w:color w:val="000000"/>
+          <w:spacing w:val="0"/>
+          <w:sz w:val="24"/>
+          <w:szCs w:val="24"/>
+          <w:shd w:val="clear" w:fill="FFFFFF"/>
+          <w:lang w:val="en-US"/>
+        </w:rPr>
+        <w:t xml:space="preserve">      rho </w:t>
+      </w:r>
+    </w:p>
+    <w:p>
+      <w:pPr>
+        <w:pStyle w:val="4"/>
+        <w:keepNext w:val="0"/>
+        <w:keepLines w:val="0"/>
+        <w:widowControl/>
+        <w:numPr>
+          <w:ilvl w:val="0"/>
+          <w:numId w:val="0"/>
+        </w:numPr>
+        <w:suppressLineNumbers w:val="0"/>
+        <w:pBdr>
+          <w:top w:val="none" w:color="auto" w:sz="0" w:space="0"/>
+          <w:left w:val="none" w:color="auto" w:sz="0" w:space="0"/>
+          <w:bottom w:val="none" w:color="auto" w:sz="0" w:space="0"/>
+          <w:right w:val="none" w:color="auto" w:sz="0" w:space="0"/>
+        </w:pBdr>
+        <w:shd w:val="clear" w:fill="FFFFFF"/>
+        <w:wordWrap w:val="0"/>
+        <w:spacing w:before="0" w:beforeAutospacing="0" w:after="0" w:afterAutospacing="0" w:line="360" w:lineRule="auto"/>
+        <w:ind w:right="0" w:rightChars="0"/>
+        <w:jc w:val="both"/>
+        <w:rPr>
+          <w:rFonts w:hint="default" w:ascii="Times New Roman" w:hAnsi="Times New Roman" w:eastAsia="Lucida Console" w:cs="Times New Roman"/>
+          <w:b w:val="0"/>
+          <w:bCs w:val="0"/>
+          <w:i w:val="0"/>
+          <w:iCs w:val="0"/>
+          <w:caps w:val="0"/>
+          <w:color w:val="000000"/>
+          <w:spacing w:val="0"/>
+          <w:sz w:val="24"/>
+          <w:szCs w:val="24"/>
+          <w:shd w:val="clear" w:fill="FFFFFF"/>
+          <w:lang w:val="en-US"/>
+        </w:rPr>
+      </w:pPr>
+      <w:r>
+        <w:rPr>
+          <w:rFonts w:hint="default" w:ascii="Times New Roman" w:hAnsi="Times New Roman" w:eastAsia="Lucida Console" w:cs="Times New Roman"/>
+          <w:b w:val="0"/>
+          <w:bCs w:val="0"/>
+          <w:i w:val="0"/>
+          <w:iCs w:val="0"/>
+          <w:caps w:val="0"/>
+          <w:color w:val="000000"/>
+          <w:spacing w:val="0"/>
+          <w:sz w:val="24"/>
+          <w:szCs w:val="24"/>
+          <w:shd w:val="clear" w:fill="FFFFFF"/>
+          <w:lang w:val="en-US"/>
+        </w:rPr>
+        <w:t xml:space="preserve">0.3584906 </w:t>
+      </w:r>
+    </w:p>
+    <w:p>
+      <w:pPr>
+        <w:pStyle w:val="4"/>
+        <w:keepNext w:val="0"/>
+        <w:keepLines w:val="0"/>
+        <w:widowControl/>
+        <w:numPr>
+          <w:ilvl w:val="0"/>
+          <w:numId w:val="0"/>
+        </w:numPr>
+        <w:suppressLineNumbers w:val="0"/>
+        <w:pBdr>
+          <w:top w:val="none" w:color="auto" w:sz="0" w:space="0"/>
+          <w:left w:val="none" w:color="auto" w:sz="0" w:space="0"/>
+          <w:bottom w:val="none" w:color="auto" w:sz="0" w:space="0"/>
+          <w:right w:val="none" w:color="auto" w:sz="0" w:space="0"/>
+        </w:pBdr>
+        <w:shd w:val="clear" w:fill="FFFFFF"/>
+        <w:wordWrap w:val="0"/>
+        <w:spacing w:before="0" w:beforeAutospacing="0" w:after="0" w:afterAutospacing="0" w:line="360" w:lineRule="auto"/>
+        <w:ind w:right="0" w:rightChars="0"/>
+        <w:jc w:val="both"/>
+        <w:rPr>
+          <w:rFonts w:hint="default" w:ascii="Times New Roman" w:hAnsi="Times New Roman" w:eastAsia="Lucida Console" w:cs="Times New Roman"/>
+          <w:b w:val="0"/>
+          <w:bCs w:val="0"/>
+          <w:i w:val="0"/>
+          <w:iCs w:val="0"/>
+          <w:caps w:val="0"/>
+          <w:color w:val="000000"/>
+          <w:spacing w:val="0"/>
+          <w:sz w:val="24"/>
+          <w:szCs w:val="24"/>
+          <w:shd w:val="clear" w:fill="FFFFFF"/>
+          <w:lang w:val="en-US"/>
+        </w:rPr>
+      </w:pPr>
+      <w:r>
+        <w:rPr>
+          <w:rFonts w:hint="default" w:ascii="Times New Roman" w:hAnsi="Times New Roman" w:eastAsia="Lucida Console" w:cs="Times New Roman"/>
+          <w:b w:val="0"/>
+          <w:bCs w:val="0"/>
+          <w:i w:val="0"/>
+          <w:iCs w:val="0"/>
+          <w:caps w:val="0"/>
+          <w:color w:val="000000"/>
+          <w:spacing w:val="0"/>
+          <w:sz w:val="24"/>
+          <w:szCs w:val="24"/>
+          <w:shd w:val="clear" w:fill="FFFFFF"/>
+          <w:lang w:val="en-US"/>
+        </w:rPr>
+        <w:t xml:space="preserve"> </w:t>
+      </w:r>
+    </w:p>
+    <w:p>
+      <w:pPr>
+        <w:pStyle w:val="4"/>
+        <w:keepNext w:val="0"/>
+        <w:keepLines w:val="0"/>
+        <w:widowControl/>
+        <w:suppressLineNumbers w:val="0"/>
+        <w:pBdr>
+          <w:top w:val="none" w:color="auto" w:sz="0" w:space="0"/>
+          <w:left w:val="none" w:color="auto" w:sz="0" w:space="0"/>
+          <w:bottom w:val="none" w:color="auto" w:sz="0" w:space="0"/>
+          <w:right w:val="none" w:color="auto" w:sz="0" w:space="0"/>
+        </w:pBdr>
+        <w:shd w:val="clear" w:fill="FFFFFF"/>
+        <w:wordWrap w:val="0"/>
+        <w:spacing w:before="0" w:beforeAutospacing="0" w:after="0" w:afterAutospacing="0" w:line="360" w:lineRule="auto"/>
+        <w:ind w:left="0" w:right="0" w:firstLine="0"/>
+        <w:jc w:val="both"/>
+        <w:rPr>
+          <w:rFonts w:hint="default" w:ascii="Times New Roman" w:hAnsi="Times New Roman" w:eastAsia="Lucida Console" w:cs="Times New Roman"/>
+          <w:b w:val="0"/>
+          <w:bCs w:val="0"/>
+          <w:i w:val="0"/>
+          <w:iCs w:val="0"/>
+          <w:caps w:val="0"/>
+          <w:color w:val="000000"/>
+          <w:spacing w:val="0"/>
+          <w:sz w:val="24"/>
+          <w:szCs w:val="24"/>
+          <w:shd w:val="clear" w:fill="FFFFFF"/>
+          <w:lang w:val="en-US"/>
+        </w:rPr>
+      </w:pPr>
+      <w:r>
+        <w:rPr>
+          <w:rFonts w:hint="default" w:ascii="Times New Roman" w:hAnsi="Times New Roman" w:eastAsia="Lucida Console" w:cs="Times New Roman"/>
+          <w:b w:val="0"/>
+          <w:bCs w:val="0"/>
+          <w:i w:val="0"/>
+          <w:iCs w:val="0"/>
+          <w:caps w:val="0"/>
+          <w:color w:val="000000"/>
+          <w:spacing w:val="0"/>
+          <w:sz w:val="24"/>
+          <w:szCs w:val="24"/>
+          <w:shd w:val="clear" w:fill="FFFFFF"/>
+          <w:lang w:val="en-US"/>
+        </w:rPr>
+        <w:t xml:space="preserve">According to  the above correlational coefficiency there is a moderate (intermediate) coefficiency is available between that independent variables. </w:t>
+      </w:r>
+      <w:r>
+        <w:rPr>
+          <w:rFonts w:hint="default" w:ascii="Times New Roman" w:hAnsi="Times New Roman" w:eastAsia="Lucida Console" w:cs="Times New Roman"/>
+          <w:b w:val="0"/>
+          <w:bCs w:val="0"/>
+          <w:i w:val="0"/>
+          <w:iCs w:val="0"/>
+          <w:color w:val="000000"/>
+          <w:spacing w:val="0"/>
+          <w:sz w:val="24"/>
+          <w:szCs w:val="24"/>
+          <w:shd w:val="clear" w:fill="FFFFFF"/>
+          <w:lang w:val="en-US"/>
+        </w:rPr>
+        <w:t>T</w:t>
+      </w:r>
+      <w:r>
+        <w:rPr>
+          <w:rFonts w:hint="default" w:ascii="Times New Roman" w:hAnsi="Times New Roman" w:eastAsia="Lucida Console" w:cs="Times New Roman"/>
+          <w:b w:val="0"/>
+          <w:bCs w:val="0"/>
+          <w:i w:val="0"/>
+          <w:iCs w:val="0"/>
+          <w:caps w:val="0"/>
+          <w:color w:val="000000"/>
+          <w:spacing w:val="0"/>
+          <w:sz w:val="24"/>
+          <w:szCs w:val="24"/>
+          <w:shd w:val="clear" w:fill="FFFFFF"/>
+          <w:lang w:val="en-US"/>
+        </w:rPr>
+        <w:t>his is the Multi corr linearity effect. But Multi linear regression analysis is the best model.</w:t>
+      </w:r>
+    </w:p>
+    <w:p>
+      <w:pPr>
+        <w:pStyle w:val="4"/>
+        <w:keepNext w:val="0"/>
+        <w:keepLines w:val="0"/>
+        <w:widowControl/>
+        <w:suppressLineNumbers w:val="0"/>
+        <w:pBdr>
+          <w:top w:val="none" w:color="auto" w:sz="0" w:space="0"/>
+          <w:left w:val="none" w:color="auto" w:sz="0" w:space="0"/>
+          <w:bottom w:val="none" w:color="auto" w:sz="0" w:space="0"/>
+          <w:right w:val="none" w:color="auto" w:sz="0" w:space="0"/>
+        </w:pBdr>
+        <w:shd w:val="clear" w:fill="FFFFFF"/>
+        <w:wordWrap w:val="0"/>
+        <w:spacing w:before="0" w:beforeAutospacing="0" w:after="0" w:afterAutospacing="0" w:line="360" w:lineRule="auto"/>
+        <w:ind w:left="0" w:right="0" w:firstLine="0"/>
+        <w:jc w:val="both"/>
+        <w:rPr>
+          <w:rFonts w:hint="default" w:ascii="Times New Roman" w:hAnsi="Times New Roman" w:eastAsia="Lucida Console" w:cs="Times New Roman"/>
+          <w:b w:val="0"/>
+          <w:bCs w:val="0"/>
+          <w:i w:val="0"/>
+          <w:iCs w:val="0"/>
+          <w:caps w:val="0"/>
+          <w:color w:val="000000"/>
+          <w:spacing w:val="0"/>
+          <w:sz w:val="24"/>
+          <w:szCs w:val="24"/>
+          <w:shd w:val="clear" w:fill="FFFFFF"/>
+          <w:lang w:val="en-US"/>
+        </w:rPr>
+      </w:pPr>
+    </w:p>
+    <w:p>
+      <w:pPr>
+        <w:pStyle w:val="4"/>
+        <w:keepNext w:val="0"/>
+        <w:keepLines w:val="0"/>
+        <w:widowControl/>
+        <w:suppressLineNumbers w:val="0"/>
+        <w:pBdr>
+          <w:top w:val="none" w:color="auto" w:sz="0" w:space="0"/>
+          <w:left w:val="none" w:color="auto" w:sz="0" w:space="0"/>
+          <w:bottom w:val="none" w:color="auto" w:sz="0" w:space="0"/>
+          <w:right w:val="none" w:color="auto" w:sz="0" w:space="0"/>
+        </w:pBdr>
+        <w:shd w:val="clear" w:fill="FFFFFF"/>
+        <w:wordWrap w:val="0"/>
+        <w:spacing w:before="0" w:beforeAutospacing="0" w:after="0" w:afterAutospacing="0" w:line="360" w:lineRule="auto"/>
+        <w:ind w:left="0" w:right="0" w:firstLine="0"/>
+        <w:jc w:val="both"/>
+        <w:rPr>
+          <w:rFonts w:hint="default" w:ascii="Times New Roman" w:hAnsi="Times New Roman" w:eastAsia="Lucida Console" w:cs="Times New Roman"/>
+          <w:b w:val="0"/>
+          <w:bCs w:val="0"/>
+          <w:i w:val="0"/>
+          <w:iCs w:val="0"/>
+          <w:caps w:val="0"/>
+          <w:color w:val="000000"/>
+          <w:spacing w:val="0"/>
+          <w:sz w:val="24"/>
+          <w:szCs w:val="24"/>
+          <w:shd w:val="clear" w:fill="FFFFFF"/>
+          <w:lang w:val="en-US"/>
+        </w:rPr>
+      </w:pPr>
+    </w:p>
+    <w:p>
+      <w:pPr>
+        <w:pStyle w:val="4"/>
+        <w:keepNext w:val="0"/>
+        <w:keepLines w:val="0"/>
+        <w:widowControl/>
         <w:suppressLineNumbers w:val="0"/>
         <w:pBdr>
           <w:top w:val="none" w:color="auto" w:sz="0" w:space="0"/>
@@ -39553,8 +40780,1286 @@
           <w:caps w:val="0"/>
           <w:color w:val="000000"/>
           <w:spacing w:val="0"/>
-          <w:sz w:val="40"/>
-          <w:szCs w:val="40"/>
+          <w:sz w:val="24"/>
+          <w:szCs w:val="24"/>
+          <w:shd w:val="clear" w:fill="FFFFFF"/>
+          <w:lang w:val="en-US"/>
+        </w:rPr>
+      </w:pPr>
+      <w:r>
+        <w:rPr>
+          <w:rFonts w:hint="default" w:ascii="Times New Roman" w:hAnsi="Times New Roman" w:eastAsia="Lucida Console" w:cs="Times New Roman"/>
+          <w:b/>
+          <w:bCs/>
+          <w:i w:val="0"/>
+          <w:iCs w:val="0"/>
+          <w:caps w:val="0"/>
+          <w:color w:val="000000"/>
+          <w:spacing w:val="0"/>
+          <w:sz w:val="24"/>
+          <w:szCs w:val="24"/>
+          <w:shd w:val="clear" w:fill="FFFFFF"/>
+          <w:lang w:val="en-US"/>
+        </w:rPr>
+        <w:t>Multi Linear regression Analysis</w:t>
+      </w:r>
+    </w:p>
+    <w:p>
+      <w:pPr>
+        <w:pStyle w:val="4"/>
+        <w:keepNext w:val="0"/>
+        <w:keepLines w:val="0"/>
+        <w:widowControl/>
+        <w:suppressLineNumbers w:val="0"/>
+        <w:pBdr>
+          <w:top w:val="none" w:color="auto" w:sz="0" w:space="0"/>
+          <w:left w:val="none" w:color="auto" w:sz="0" w:space="0"/>
+          <w:bottom w:val="none" w:color="auto" w:sz="0" w:space="0"/>
+          <w:right w:val="none" w:color="auto" w:sz="0" w:space="0"/>
+        </w:pBdr>
+        <w:shd w:val="clear" w:fill="FFFFFF"/>
+        <w:wordWrap w:val="0"/>
+        <w:spacing w:before="0" w:beforeAutospacing="0" w:after="0" w:afterAutospacing="0" w:line="360" w:lineRule="auto"/>
+        <w:ind w:left="0" w:right="0" w:firstLine="0"/>
+        <w:jc w:val="both"/>
+        <w:rPr>
+          <w:rFonts w:hint="default" w:ascii="Times New Roman" w:hAnsi="Times New Roman" w:eastAsia="Lucida Console" w:cs="Times New Roman"/>
+          <w:b w:val="0"/>
+          <w:bCs w:val="0"/>
+          <w:i w:val="0"/>
+          <w:iCs w:val="0"/>
+          <w:caps w:val="0"/>
+          <w:color w:val="000000"/>
+          <w:spacing w:val="0"/>
+          <w:sz w:val="24"/>
+          <w:szCs w:val="24"/>
+          <w:shd w:val="clear" w:fill="FFFFFF"/>
+          <w:lang w:val="en-US"/>
+        </w:rPr>
+      </w:pPr>
+    </w:p>
+    <w:p>
+      <w:pPr>
+        <w:pStyle w:val="4"/>
+        <w:keepNext w:val="0"/>
+        <w:keepLines w:val="0"/>
+        <w:widowControl/>
+        <w:suppressLineNumbers w:val="0"/>
+        <w:pBdr>
+          <w:top w:val="none" w:color="auto" w:sz="0" w:space="0"/>
+          <w:left w:val="none" w:color="auto" w:sz="0" w:space="0"/>
+          <w:bottom w:val="none" w:color="auto" w:sz="0" w:space="0"/>
+          <w:right w:val="none" w:color="auto" w:sz="0" w:space="0"/>
+        </w:pBdr>
+        <w:shd w:val="clear" w:fill="FFFFFF"/>
+        <w:wordWrap w:val="0"/>
+        <w:spacing w:before="0" w:beforeAutospacing="0" w:after="0" w:afterAutospacing="0" w:line="360" w:lineRule="auto"/>
+        <w:ind w:left="0" w:right="0" w:firstLine="0"/>
+        <w:jc w:val="both"/>
+        <w:rPr>
+          <w:rFonts w:hint="default" w:ascii="Times New Roman" w:hAnsi="Times New Roman" w:eastAsia="Lucida Console" w:cs="Times New Roman"/>
+          <w:b w:val="0"/>
+          <w:bCs w:val="0"/>
+          <w:i w:val="0"/>
+          <w:iCs w:val="0"/>
+          <w:caps w:val="0"/>
+          <w:color w:val="000000"/>
+          <w:spacing w:val="0"/>
+          <w:sz w:val="24"/>
+          <w:szCs w:val="24"/>
+          <w:shd w:val="clear" w:fill="FFFFFF"/>
+          <w:lang w:val="en-US"/>
+        </w:rPr>
+      </w:pPr>
+    </w:p>
+    <w:p>
+      <w:pPr>
+        <w:pStyle w:val="4"/>
+        <w:keepNext w:val="0"/>
+        <w:keepLines w:val="0"/>
+        <w:widowControl/>
+        <w:suppressLineNumbers w:val="0"/>
+        <w:pBdr>
+          <w:top w:val="none" w:color="auto" w:sz="0" w:space="0"/>
+          <w:left w:val="none" w:color="auto" w:sz="0" w:space="0"/>
+          <w:bottom w:val="none" w:color="auto" w:sz="0" w:space="0"/>
+          <w:right w:val="none" w:color="auto" w:sz="0" w:space="0"/>
+        </w:pBdr>
+        <w:shd w:val="clear" w:fill="FFFFFF"/>
+        <w:wordWrap w:val="0"/>
+        <w:spacing w:before="0" w:beforeAutospacing="0" w:after="0" w:afterAutospacing="0" w:line="360" w:lineRule="auto"/>
+        <w:ind w:left="0" w:right="0" w:firstLine="0"/>
+        <w:jc w:val="both"/>
+        <w:rPr>
+          <w:rFonts w:hint="default" w:ascii="Times New Roman" w:hAnsi="Times New Roman" w:eastAsia="Lucida Console" w:cs="Times New Roman"/>
+          <w:b w:val="0"/>
+          <w:bCs w:val="0"/>
+          <w:i w:val="0"/>
+          <w:iCs w:val="0"/>
+          <w:caps w:val="0"/>
+          <w:color w:val="000000"/>
+          <w:spacing w:val="0"/>
+          <w:sz w:val="24"/>
+          <w:szCs w:val="24"/>
+          <w:shd w:val="clear" w:fill="FFFFFF"/>
+          <w:lang w:val="en-US"/>
+        </w:rPr>
+      </w:pPr>
+      <w:r>
+        <w:rPr>
+          <w:rFonts w:hint="default" w:ascii="Times New Roman" w:hAnsi="Times New Roman" w:eastAsia="Lucida Console" w:cs="Times New Roman"/>
+          <w:b w:val="0"/>
+          <w:bCs w:val="0"/>
+          <w:i w:val="0"/>
+          <w:iCs w:val="0"/>
+          <w:caps w:val="0"/>
+          <w:color w:val="000000"/>
+          <w:spacing w:val="0"/>
+          <w:sz w:val="24"/>
+          <w:szCs w:val="24"/>
+          <w:shd w:val="clear" w:fill="FFFFFF"/>
+          <w:lang w:val="en-US"/>
+        </w:rPr>
+        <w:t>Call:</w:t>
+      </w:r>
+    </w:p>
+    <w:p>
+      <w:pPr>
+        <w:pStyle w:val="4"/>
+        <w:keepNext w:val="0"/>
+        <w:keepLines w:val="0"/>
+        <w:widowControl/>
+        <w:suppressLineNumbers w:val="0"/>
+        <w:pBdr>
+          <w:top w:val="none" w:color="auto" w:sz="0" w:space="0"/>
+          <w:left w:val="none" w:color="auto" w:sz="0" w:space="0"/>
+          <w:bottom w:val="none" w:color="auto" w:sz="0" w:space="0"/>
+          <w:right w:val="none" w:color="auto" w:sz="0" w:space="0"/>
+        </w:pBdr>
+        <w:shd w:val="clear" w:fill="FFFFFF"/>
+        <w:wordWrap w:val="0"/>
+        <w:spacing w:before="0" w:beforeAutospacing="0" w:after="0" w:afterAutospacing="0" w:line="360" w:lineRule="auto"/>
+        <w:ind w:left="0" w:right="0" w:firstLine="0"/>
+        <w:jc w:val="both"/>
+        <w:rPr>
+          <w:rFonts w:hint="default" w:ascii="Times New Roman" w:hAnsi="Times New Roman" w:eastAsia="Lucida Console" w:cs="Times New Roman"/>
+          <w:b w:val="0"/>
+          <w:bCs w:val="0"/>
+          <w:i w:val="0"/>
+          <w:iCs w:val="0"/>
+          <w:caps w:val="0"/>
+          <w:color w:val="000000"/>
+          <w:spacing w:val="0"/>
+          <w:sz w:val="24"/>
+          <w:szCs w:val="24"/>
+          <w:shd w:val="clear" w:fill="FFFFFF"/>
+          <w:lang w:val="en-US"/>
+        </w:rPr>
+      </w:pPr>
+      <w:r>
+        <w:rPr>
+          <w:rFonts w:hint="default" w:ascii="Times New Roman" w:hAnsi="Times New Roman" w:eastAsia="Lucida Console" w:cs="Times New Roman"/>
+          <w:b w:val="0"/>
+          <w:bCs w:val="0"/>
+          <w:i w:val="0"/>
+          <w:iCs w:val="0"/>
+          <w:caps w:val="0"/>
+          <w:color w:val="000000"/>
+          <w:spacing w:val="0"/>
+          <w:sz w:val="24"/>
+          <w:szCs w:val="24"/>
+          <w:shd w:val="clear" w:fill="FFFFFF"/>
+          <w:lang w:val="en-US"/>
+        </w:rPr>
+        <w:t xml:space="preserve">lm(formula = annual_base_pay ~ location_longitude + total_experience_years + </w:t>
+      </w:r>
+    </w:p>
+    <w:p>
+      <w:pPr>
+        <w:pStyle w:val="4"/>
+        <w:keepNext w:val="0"/>
+        <w:keepLines w:val="0"/>
+        <w:widowControl/>
+        <w:suppressLineNumbers w:val="0"/>
+        <w:pBdr>
+          <w:top w:val="none" w:color="auto" w:sz="0" w:space="0"/>
+          <w:left w:val="none" w:color="auto" w:sz="0" w:space="0"/>
+          <w:bottom w:val="none" w:color="auto" w:sz="0" w:space="0"/>
+          <w:right w:val="none" w:color="auto" w:sz="0" w:space="0"/>
+        </w:pBdr>
+        <w:shd w:val="clear" w:fill="FFFFFF"/>
+        <w:wordWrap w:val="0"/>
+        <w:spacing w:before="0" w:beforeAutospacing="0" w:after="0" w:afterAutospacing="0" w:line="360" w:lineRule="auto"/>
+        <w:ind w:left="0" w:right="0" w:firstLine="0"/>
+        <w:jc w:val="both"/>
+        <w:rPr>
+          <w:rFonts w:hint="default" w:ascii="Times New Roman" w:hAnsi="Times New Roman" w:eastAsia="Lucida Console" w:cs="Times New Roman"/>
+          <w:b w:val="0"/>
+          <w:bCs w:val="0"/>
+          <w:i w:val="0"/>
+          <w:iCs w:val="0"/>
+          <w:caps w:val="0"/>
+          <w:color w:val="000000"/>
+          <w:spacing w:val="0"/>
+          <w:sz w:val="24"/>
+          <w:szCs w:val="24"/>
+          <w:shd w:val="clear" w:fill="FFFFFF"/>
+          <w:lang w:val="en-US"/>
+        </w:rPr>
+      </w:pPr>
+      <w:r>
+        <w:rPr>
+          <w:rFonts w:hint="default" w:ascii="Times New Roman" w:hAnsi="Times New Roman" w:eastAsia="Lucida Console" w:cs="Times New Roman"/>
+          <w:b w:val="0"/>
+          <w:bCs w:val="0"/>
+          <w:i w:val="0"/>
+          <w:iCs w:val="0"/>
+          <w:caps w:val="0"/>
+          <w:color w:val="000000"/>
+          <w:spacing w:val="0"/>
+          <w:sz w:val="24"/>
+          <w:szCs w:val="24"/>
+          <w:shd w:val="clear" w:fill="FFFFFF"/>
+          <w:lang w:val="en-US"/>
+        </w:rPr>
+        <w:t xml:space="preserve">    employer_experience_years + signing_bonus + location_country, </w:t>
+      </w:r>
+    </w:p>
+    <w:p>
+      <w:pPr>
+        <w:pStyle w:val="4"/>
+        <w:keepNext w:val="0"/>
+        <w:keepLines w:val="0"/>
+        <w:widowControl/>
+        <w:suppressLineNumbers w:val="0"/>
+        <w:pBdr>
+          <w:top w:val="none" w:color="auto" w:sz="0" w:space="0"/>
+          <w:left w:val="none" w:color="auto" w:sz="0" w:space="0"/>
+          <w:bottom w:val="none" w:color="auto" w:sz="0" w:space="0"/>
+          <w:right w:val="none" w:color="auto" w:sz="0" w:space="0"/>
+        </w:pBdr>
+        <w:shd w:val="clear" w:fill="FFFFFF"/>
+        <w:wordWrap w:val="0"/>
+        <w:spacing w:before="0" w:beforeAutospacing="0" w:after="0" w:afterAutospacing="0" w:line="360" w:lineRule="auto"/>
+        <w:ind w:left="0" w:right="0" w:firstLine="0"/>
+        <w:jc w:val="both"/>
+        <w:rPr>
+          <w:rFonts w:hint="default" w:ascii="Times New Roman" w:hAnsi="Times New Roman" w:eastAsia="Lucida Console" w:cs="Times New Roman"/>
+          <w:b w:val="0"/>
+          <w:bCs w:val="0"/>
+          <w:i w:val="0"/>
+          <w:iCs w:val="0"/>
+          <w:caps w:val="0"/>
+          <w:color w:val="000000"/>
+          <w:spacing w:val="0"/>
+          <w:sz w:val="24"/>
+          <w:szCs w:val="24"/>
+          <w:shd w:val="clear" w:fill="FFFFFF"/>
+          <w:lang w:val="en-US"/>
+        </w:rPr>
+      </w:pPr>
+      <w:r>
+        <w:rPr>
+          <w:rFonts w:hint="default" w:ascii="Times New Roman" w:hAnsi="Times New Roman" w:eastAsia="Lucida Console" w:cs="Times New Roman"/>
+          <w:b w:val="0"/>
+          <w:bCs w:val="0"/>
+          <w:i w:val="0"/>
+          <w:iCs w:val="0"/>
+          <w:caps w:val="0"/>
+          <w:color w:val="000000"/>
+          <w:spacing w:val="0"/>
+          <w:sz w:val="24"/>
+          <w:szCs w:val="24"/>
+          <w:shd w:val="clear" w:fill="FFFFFF"/>
+          <w:lang w:val="en-US"/>
+        </w:rPr>
+        <w:t xml:space="preserve">    model = TRUE)</w:t>
+      </w:r>
+    </w:p>
+    <w:p>
+      <w:pPr>
+        <w:pStyle w:val="4"/>
+        <w:keepNext w:val="0"/>
+        <w:keepLines w:val="0"/>
+        <w:widowControl/>
+        <w:suppressLineNumbers w:val="0"/>
+        <w:pBdr>
+          <w:top w:val="none" w:color="auto" w:sz="0" w:space="0"/>
+          <w:left w:val="none" w:color="auto" w:sz="0" w:space="0"/>
+          <w:bottom w:val="none" w:color="auto" w:sz="0" w:space="0"/>
+          <w:right w:val="none" w:color="auto" w:sz="0" w:space="0"/>
+        </w:pBdr>
+        <w:shd w:val="clear" w:fill="FFFFFF"/>
+        <w:wordWrap w:val="0"/>
+        <w:spacing w:before="0" w:beforeAutospacing="0" w:after="0" w:afterAutospacing="0" w:line="360" w:lineRule="auto"/>
+        <w:ind w:left="0" w:right="0" w:firstLine="0"/>
+        <w:jc w:val="both"/>
+        <w:rPr>
+          <w:rFonts w:hint="default" w:ascii="Times New Roman" w:hAnsi="Times New Roman" w:eastAsia="Lucida Console" w:cs="Times New Roman"/>
+          <w:b w:val="0"/>
+          <w:bCs w:val="0"/>
+          <w:i w:val="0"/>
+          <w:iCs w:val="0"/>
+          <w:caps w:val="0"/>
+          <w:color w:val="000000"/>
+          <w:spacing w:val="0"/>
+          <w:sz w:val="24"/>
+          <w:szCs w:val="24"/>
+          <w:shd w:val="clear" w:fill="FFFFFF"/>
+          <w:lang w:val="en-US"/>
+        </w:rPr>
+      </w:pPr>
+    </w:p>
+    <w:p>
+      <w:pPr>
+        <w:pStyle w:val="4"/>
+        <w:keepNext w:val="0"/>
+        <w:keepLines w:val="0"/>
+        <w:widowControl/>
+        <w:suppressLineNumbers w:val="0"/>
+        <w:pBdr>
+          <w:top w:val="none" w:color="auto" w:sz="0" w:space="0"/>
+          <w:left w:val="none" w:color="auto" w:sz="0" w:space="0"/>
+          <w:bottom w:val="none" w:color="auto" w:sz="0" w:space="0"/>
+          <w:right w:val="none" w:color="auto" w:sz="0" w:space="0"/>
+        </w:pBdr>
+        <w:shd w:val="clear" w:fill="FFFFFF"/>
+        <w:wordWrap w:val="0"/>
+        <w:spacing w:before="0" w:beforeAutospacing="0" w:after="0" w:afterAutospacing="0" w:line="360" w:lineRule="auto"/>
+        <w:ind w:left="0" w:right="0" w:firstLine="0"/>
+        <w:jc w:val="both"/>
+        <w:rPr>
+          <w:rFonts w:hint="default" w:ascii="Times New Roman" w:hAnsi="Times New Roman" w:eastAsia="Lucida Console" w:cs="Times New Roman"/>
+          <w:b w:val="0"/>
+          <w:bCs w:val="0"/>
+          <w:i w:val="0"/>
+          <w:iCs w:val="0"/>
+          <w:caps w:val="0"/>
+          <w:color w:val="000000"/>
+          <w:spacing w:val="0"/>
+          <w:sz w:val="24"/>
+          <w:szCs w:val="24"/>
+          <w:shd w:val="clear" w:fill="FFFFFF"/>
+          <w:lang w:val="en-US"/>
+        </w:rPr>
+      </w:pPr>
+      <w:r>
+        <w:rPr>
+          <w:rFonts w:hint="default" w:ascii="Times New Roman" w:hAnsi="Times New Roman" w:eastAsia="Lucida Console" w:cs="Times New Roman"/>
+          <w:b w:val="0"/>
+          <w:bCs w:val="0"/>
+          <w:i w:val="0"/>
+          <w:iCs w:val="0"/>
+          <w:caps w:val="0"/>
+          <w:color w:val="000000"/>
+          <w:spacing w:val="0"/>
+          <w:sz w:val="24"/>
+          <w:szCs w:val="24"/>
+          <w:shd w:val="clear" w:fill="FFFFFF"/>
+          <w:lang w:val="en-US"/>
+        </w:rPr>
+        <w:t>Residuals:</w:t>
+      </w:r>
+    </w:p>
+    <w:p>
+      <w:pPr>
+        <w:pStyle w:val="4"/>
+        <w:keepNext w:val="0"/>
+        <w:keepLines w:val="0"/>
+        <w:widowControl/>
+        <w:suppressLineNumbers w:val="0"/>
+        <w:pBdr>
+          <w:top w:val="none" w:color="auto" w:sz="0" w:space="0"/>
+          <w:left w:val="none" w:color="auto" w:sz="0" w:space="0"/>
+          <w:bottom w:val="none" w:color="auto" w:sz="0" w:space="0"/>
+          <w:right w:val="none" w:color="auto" w:sz="0" w:space="0"/>
+        </w:pBdr>
+        <w:shd w:val="clear" w:fill="FFFFFF"/>
+        <w:wordWrap w:val="0"/>
+        <w:spacing w:before="0" w:beforeAutospacing="0" w:after="0" w:afterAutospacing="0" w:line="360" w:lineRule="auto"/>
+        <w:ind w:left="0" w:right="0" w:firstLine="0"/>
+        <w:jc w:val="both"/>
+        <w:rPr>
+          <w:rFonts w:hint="default" w:ascii="Times New Roman" w:hAnsi="Times New Roman" w:eastAsia="Lucida Console" w:cs="Times New Roman"/>
+          <w:b w:val="0"/>
+          <w:bCs w:val="0"/>
+          <w:i w:val="0"/>
+          <w:iCs w:val="0"/>
+          <w:caps w:val="0"/>
+          <w:color w:val="000000"/>
+          <w:spacing w:val="0"/>
+          <w:sz w:val="24"/>
+          <w:szCs w:val="24"/>
+          <w:shd w:val="clear" w:fill="FFFFFF"/>
+          <w:lang w:val="en-US"/>
+        </w:rPr>
+      </w:pPr>
+      <w:r>
+        <w:rPr>
+          <w:rFonts w:hint="default" w:ascii="Times New Roman" w:hAnsi="Times New Roman" w:eastAsia="Lucida Console" w:cs="Times New Roman"/>
+          <w:b w:val="0"/>
+          <w:bCs w:val="0"/>
+          <w:i w:val="0"/>
+          <w:iCs w:val="0"/>
+          <w:caps w:val="0"/>
+          <w:color w:val="000000"/>
+          <w:spacing w:val="0"/>
+          <w:sz w:val="24"/>
+          <w:szCs w:val="24"/>
+          <w:shd w:val="clear" w:fill="FFFFFF"/>
+          <w:lang w:val="en-US"/>
+        </w:rPr>
+        <w:t xml:space="preserve">   Min     1Q Median     3Q    Max </w:t>
+      </w:r>
+    </w:p>
+    <w:p>
+      <w:pPr>
+        <w:pStyle w:val="4"/>
+        <w:keepNext w:val="0"/>
+        <w:keepLines w:val="0"/>
+        <w:widowControl/>
+        <w:suppressLineNumbers w:val="0"/>
+        <w:pBdr>
+          <w:top w:val="none" w:color="auto" w:sz="0" w:space="0"/>
+          <w:left w:val="none" w:color="auto" w:sz="0" w:space="0"/>
+          <w:bottom w:val="none" w:color="auto" w:sz="0" w:space="0"/>
+          <w:right w:val="none" w:color="auto" w:sz="0" w:space="0"/>
+        </w:pBdr>
+        <w:shd w:val="clear" w:fill="FFFFFF"/>
+        <w:wordWrap w:val="0"/>
+        <w:spacing w:before="0" w:beforeAutospacing="0" w:after="0" w:afterAutospacing="0" w:line="360" w:lineRule="auto"/>
+        <w:ind w:left="0" w:right="0" w:firstLine="0"/>
+        <w:jc w:val="both"/>
+        <w:rPr>
+          <w:rFonts w:hint="default" w:ascii="Times New Roman" w:hAnsi="Times New Roman" w:eastAsia="Lucida Console" w:cs="Times New Roman"/>
+          <w:b w:val="0"/>
+          <w:bCs w:val="0"/>
+          <w:i w:val="0"/>
+          <w:iCs w:val="0"/>
+          <w:caps w:val="0"/>
+          <w:color w:val="000000"/>
+          <w:spacing w:val="0"/>
+          <w:sz w:val="24"/>
+          <w:szCs w:val="24"/>
+          <w:shd w:val="clear" w:fill="FFFFFF"/>
+          <w:lang w:val="en-US"/>
+        </w:rPr>
+      </w:pPr>
+      <w:r>
+        <w:rPr>
+          <w:rFonts w:hint="default" w:ascii="Times New Roman" w:hAnsi="Times New Roman" w:eastAsia="Lucida Console" w:cs="Times New Roman"/>
+          <w:b w:val="0"/>
+          <w:bCs w:val="0"/>
+          <w:i w:val="0"/>
+          <w:iCs w:val="0"/>
+          <w:caps w:val="0"/>
+          <w:color w:val="000000"/>
+          <w:spacing w:val="0"/>
+          <w:sz w:val="24"/>
+          <w:szCs w:val="24"/>
+          <w:shd w:val="clear" w:fill="FFFFFF"/>
+          <w:lang w:val="en-US"/>
+        </w:rPr>
+        <w:t xml:space="preserve">-60677 -28965   2043  23461  75809 </w:t>
+      </w:r>
+    </w:p>
+    <w:p>
+      <w:pPr>
+        <w:pStyle w:val="4"/>
+        <w:keepNext w:val="0"/>
+        <w:keepLines w:val="0"/>
+        <w:widowControl/>
+        <w:suppressLineNumbers w:val="0"/>
+        <w:pBdr>
+          <w:top w:val="none" w:color="auto" w:sz="0" w:space="0"/>
+          <w:left w:val="none" w:color="auto" w:sz="0" w:space="0"/>
+          <w:bottom w:val="none" w:color="auto" w:sz="0" w:space="0"/>
+          <w:right w:val="none" w:color="auto" w:sz="0" w:space="0"/>
+        </w:pBdr>
+        <w:shd w:val="clear" w:fill="FFFFFF"/>
+        <w:wordWrap w:val="0"/>
+        <w:spacing w:before="0" w:beforeAutospacing="0" w:after="0" w:afterAutospacing="0" w:line="360" w:lineRule="auto"/>
+        <w:ind w:left="0" w:right="0" w:firstLine="0"/>
+        <w:jc w:val="both"/>
+        <w:rPr>
+          <w:rFonts w:hint="default" w:ascii="Times New Roman" w:hAnsi="Times New Roman" w:eastAsia="Lucida Console" w:cs="Times New Roman"/>
+          <w:b w:val="0"/>
+          <w:bCs w:val="0"/>
+          <w:i w:val="0"/>
+          <w:iCs w:val="0"/>
+          <w:caps w:val="0"/>
+          <w:color w:val="000000"/>
+          <w:spacing w:val="0"/>
+          <w:sz w:val="24"/>
+          <w:szCs w:val="24"/>
+          <w:shd w:val="clear" w:fill="FFFFFF"/>
+          <w:lang w:val="en-US"/>
+        </w:rPr>
+      </w:pPr>
+    </w:p>
+    <w:p>
+      <w:pPr>
+        <w:pStyle w:val="4"/>
+        <w:keepNext w:val="0"/>
+        <w:keepLines w:val="0"/>
+        <w:widowControl/>
+        <w:suppressLineNumbers w:val="0"/>
+        <w:pBdr>
+          <w:top w:val="none" w:color="auto" w:sz="0" w:space="0"/>
+          <w:left w:val="none" w:color="auto" w:sz="0" w:space="0"/>
+          <w:bottom w:val="none" w:color="auto" w:sz="0" w:space="0"/>
+          <w:right w:val="none" w:color="auto" w:sz="0" w:space="0"/>
+        </w:pBdr>
+        <w:shd w:val="clear" w:fill="FFFFFF"/>
+        <w:wordWrap w:val="0"/>
+        <w:spacing w:before="0" w:beforeAutospacing="0" w:after="0" w:afterAutospacing="0" w:line="360" w:lineRule="auto"/>
+        <w:ind w:left="0" w:right="0" w:firstLine="0"/>
+        <w:jc w:val="both"/>
+        <w:rPr>
+          <w:rFonts w:hint="default" w:ascii="Times New Roman" w:hAnsi="Times New Roman" w:eastAsia="Lucida Console" w:cs="Times New Roman"/>
+          <w:b w:val="0"/>
+          <w:bCs w:val="0"/>
+          <w:i w:val="0"/>
+          <w:iCs w:val="0"/>
+          <w:caps w:val="0"/>
+          <w:color w:val="000000"/>
+          <w:spacing w:val="0"/>
+          <w:sz w:val="24"/>
+          <w:szCs w:val="24"/>
+          <w:shd w:val="clear" w:fill="FFFFFF"/>
+          <w:lang w:val="en-US"/>
+        </w:rPr>
+      </w:pPr>
+      <w:r>
+        <w:rPr>
+          <w:rFonts w:hint="default" w:ascii="Times New Roman" w:hAnsi="Times New Roman" w:eastAsia="Lucida Console" w:cs="Times New Roman"/>
+          <w:b w:val="0"/>
+          <w:bCs w:val="0"/>
+          <w:i w:val="0"/>
+          <w:iCs w:val="0"/>
+          <w:caps w:val="0"/>
+          <w:color w:val="000000"/>
+          <w:spacing w:val="0"/>
+          <w:sz w:val="24"/>
+          <w:szCs w:val="24"/>
+          <w:shd w:val="clear" w:fill="FFFFFF"/>
+          <w:lang w:val="en-US"/>
+        </w:rPr>
+        <w:t>Coefficients:</w:t>
+      </w:r>
+    </w:p>
+    <w:p>
+      <w:pPr>
+        <w:pStyle w:val="4"/>
+        <w:keepNext w:val="0"/>
+        <w:keepLines w:val="0"/>
+        <w:widowControl/>
+        <w:suppressLineNumbers w:val="0"/>
+        <w:pBdr>
+          <w:top w:val="none" w:color="auto" w:sz="0" w:space="0"/>
+          <w:left w:val="none" w:color="auto" w:sz="0" w:space="0"/>
+          <w:bottom w:val="none" w:color="auto" w:sz="0" w:space="0"/>
+          <w:right w:val="none" w:color="auto" w:sz="0" w:space="0"/>
+        </w:pBdr>
+        <w:shd w:val="clear" w:fill="FFFFFF"/>
+        <w:wordWrap w:val="0"/>
+        <w:spacing w:before="0" w:beforeAutospacing="0" w:after="0" w:afterAutospacing="0" w:line="360" w:lineRule="auto"/>
+        <w:ind w:left="0" w:right="0" w:firstLine="0"/>
+        <w:jc w:val="both"/>
+        <w:rPr>
+          <w:rFonts w:hint="default" w:ascii="Times New Roman" w:hAnsi="Times New Roman" w:eastAsia="Lucida Console" w:cs="Times New Roman"/>
+          <w:b w:val="0"/>
+          <w:bCs w:val="0"/>
+          <w:i w:val="0"/>
+          <w:iCs w:val="0"/>
+          <w:caps w:val="0"/>
+          <w:color w:val="000000"/>
+          <w:spacing w:val="0"/>
+          <w:sz w:val="24"/>
+          <w:szCs w:val="24"/>
+          <w:shd w:val="clear" w:fill="FFFFFF"/>
+          <w:lang w:val="en-US"/>
+        </w:rPr>
+      </w:pPr>
+      <w:r>
+        <w:rPr>
+          <w:rFonts w:hint="default" w:ascii="Times New Roman" w:hAnsi="Times New Roman" w:eastAsia="Lucida Console" w:cs="Times New Roman"/>
+          <w:b w:val="0"/>
+          <w:bCs w:val="0"/>
+          <w:i w:val="0"/>
+          <w:iCs w:val="0"/>
+          <w:caps w:val="0"/>
+          <w:color w:val="000000"/>
+          <w:spacing w:val="0"/>
+          <w:sz w:val="24"/>
+          <w:szCs w:val="24"/>
+          <w:shd w:val="clear" w:fill="FFFFFF"/>
+          <w:lang w:val="en-US"/>
+        </w:rPr>
+        <w:t xml:space="preserve">                           Estimate Std. Error t value Pr(&gt;|t|)  </w:t>
+      </w:r>
+    </w:p>
+    <w:p>
+      <w:pPr>
+        <w:pStyle w:val="4"/>
+        <w:keepNext w:val="0"/>
+        <w:keepLines w:val="0"/>
+        <w:widowControl/>
+        <w:suppressLineNumbers w:val="0"/>
+        <w:pBdr>
+          <w:top w:val="none" w:color="auto" w:sz="0" w:space="0"/>
+          <w:left w:val="none" w:color="auto" w:sz="0" w:space="0"/>
+          <w:bottom w:val="none" w:color="auto" w:sz="0" w:space="0"/>
+          <w:right w:val="none" w:color="auto" w:sz="0" w:space="0"/>
+        </w:pBdr>
+        <w:shd w:val="clear" w:fill="FFFFFF"/>
+        <w:wordWrap w:val="0"/>
+        <w:spacing w:before="0" w:beforeAutospacing="0" w:after="0" w:afterAutospacing="0" w:line="360" w:lineRule="auto"/>
+        <w:ind w:left="0" w:right="0" w:firstLine="0"/>
+        <w:jc w:val="both"/>
+        <w:rPr>
+          <w:rFonts w:hint="default" w:ascii="Times New Roman" w:hAnsi="Times New Roman" w:eastAsia="Lucida Console" w:cs="Times New Roman"/>
+          <w:b w:val="0"/>
+          <w:bCs w:val="0"/>
+          <w:i w:val="0"/>
+          <w:iCs w:val="0"/>
+          <w:caps w:val="0"/>
+          <w:color w:val="000000"/>
+          <w:spacing w:val="0"/>
+          <w:sz w:val="24"/>
+          <w:szCs w:val="24"/>
+          <w:shd w:val="clear" w:fill="FFFFFF"/>
+          <w:lang w:val="en-US"/>
+        </w:rPr>
+      </w:pPr>
+      <w:r>
+        <w:rPr>
+          <w:rFonts w:hint="default" w:ascii="Times New Roman" w:hAnsi="Times New Roman" w:eastAsia="Lucida Console" w:cs="Times New Roman"/>
+          <w:b w:val="0"/>
+          <w:bCs w:val="0"/>
+          <w:i w:val="0"/>
+          <w:iCs w:val="0"/>
+          <w:caps w:val="0"/>
+          <w:color w:val="000000"/>
+          <w:spacing w:val="0"/>
+          <w:sz w:val="24"/>
+          <w:szCs w:val="24"/>
+          <w:shd w:val="clear" w:fill="FFFFFF"/>
+          <w:lang w:val="en-US"/>
+        </w:rPr>
+        <w:t xml:space="preserve">(Intercept)               19399.195  43299.505   0.448   0.6621  </w:t>
+      </w:r>
+    </w:p>
+    <w:p>
+      <w:pPr>
+        <w:pStyle w:val="4"/>
+        <w:keepNext w:val="0"/>
+        <w:keepLines w:val="0"/>
+        <w:widowControl/>
+        <w:suppressLineNumbers w:val="0"/>
+        <w:pBdr>
+          <w:top w:val="none" w:color="auto" w:sz="0" w:space="0"/>
+          <w:left w:val="none" w:color="auto" w:sz="0" w:space="0"/>
+          <w:bottom w:val="none" w:color="auto" w:sz="0" w:space="0"/>
+          <w:right w:val="none" w:color="auto" w:sz="0" w:space="0"/>
+        </w:pBdr>
+        <w:shd w:val="clear" w:fill="FFFFFF"/>
+        <w:wordWrap w:val="0"/>
+        <w:spacing w:before="0" w:beforeAutospacing="0" w:after="0" w:afterAutospacing="0" w:line="360" w:lineRule="auto"/>
+        <w:ind w:left="0" w:right="0" w:firstLine="0"/>
+        <w:jc w:val="both"/>
+        <w:rPr>
+          <w:rFonts w:hint="default" w:ascii="Times New Roman" w:hAnsi="Times New Roman" w:eastAsia="Lucida Console" w:cs="Times New Roman"/>
+          <w:b w:val="0"/>
+          <w:bCs w:val="0"/>
+          <w:i w:val="0"/>
+          <w:iCs w:val="0"/>
+          <w:caps w:val="0"/>
+          <w:color w:val="000000"/>
+          <w:spacing w:val="0"/>
+          <w:sz w:val="24"/>
+          <w:szCs w:val="24"/>
+          <w:shd w:val="clear" w:fill="FFFFFF"/>
+          <w:lang w:val="en-US"/>
+        </w:rPr>
+      </w:pPr>
+      <w:r>
+        <w:rPr>
+          <w:rFonts w:hint="default" w:ascii="Times New Roman" w:hAnsi="Times New Roman" w:eastAsia="Lucida Console" w:cs="Times New Roman"/>
+          <w:b w:val="0"/>
+          <w:bCs w:val="0"/>
+          <w:i w:val="0"/>
+          <w:iCs w:val="0"/>
+          <w:caps w:val="0"/>
+          <w:color w:val="000000"/>
+          <w:spacing w:val="0"/>
+          <w:sz w:val="24"/>
+          <w:szCs w:val="24"/>
+          <w:shd w:val="clear" w:fill="FFFFFF"/>
+          <w:lang w:val="en-US"/>
+        </w:rPr>
+        <w:t>location_longitude         -581.645    302.130  -1.925   0.0782 .</w:t>
+      </w:r>
+    </w:p>
+    <w:p>
+      <w:pPr>
+        <w:pStyle w:val="4"/>
+        <w:keepNext w:val="0"/>
+        <w:keepLines w:val="0"/>
+        <w:widowControl/>
+        <w:suppressLineNumbers w:val="0"/>
+        <w:pBdr>
+          <w:top w:val="none" w:color="auto" w:sz="0" w:space="0"/>
+          <w:left w:val="none" w:color="auto" w:sz="0" w:space="0"/>
+          <w:bottom w:val="none" w:color="auto" w:sz="0" w:space="0"/>
+          <w:right w:val="none" w:color="auto" w:sz="0" w:space="0"/>
+        </w:pBdr>
+        <w:shd w:val="clear" w:fill="FFFFFF"/>
+        <w:wordWrap w:val="0"/>
+        <w:spacing w:before="0" w:beforeAutospacing="0" w:after="0" w:afterAutospacing="0" w:line="360" w:lineRule="auto"/>
+        <w:ind w:left="0" w:right="0" w:firstLine="0"/>
+        <w:jc w:val="both"/>
+        <w:rPr>
+          <w:rFonts w:hint="default" w:ascii="Times New Roman" w:hAnsi="Times New Roman" w:eastAsia="Lucida Console" w:cs="Times New Roman"/>
+          <w:b w:val="0"/>
+          <w:bCs w:val="0"/>
+          <w:i w:val="0"/>
+          <w:iCs w:val="0"/>
+          <w:caps w:val="0"/>
+          <w:color w:val="000000"/>
+          <w:spacing w:val="0"/>
+          <w:sz w:val="24"/>
+          <w:szCs w:val="24"/>
+          <w:shd w:val="clear" w:fill="FFFFFF"/>
+          <w:lang w:val="en-US"/>
+        </w:rPr>
+      </w:pPr>
+      <w:r>
+        <w:rPr>
+          <w:rFonts w:hint="default" w:ascii="Times New Roman" w:hAnsi="Times New Roman" w:eastAsia="Lucida Console" w:cs="Times New Roman"/>
+          <w:b w:val="0"/>
+          <w:bCs w:val="0"/>
+          <w:i w:val="0"/>
+          <w:iCs w:val="0"/>
+          <w:caps w:val="0"/>
+          <w:color w:val="000000"/>
+          <w:spacing w:val="0"/>
+          <w:sz w:val="24"/>
+          <w:szCs w:val="24"/>
+          <w:shd w:val="clear" w:fill="FFFFFF"/>
+          <w:lang w:val="en-US"/>
+        </w:rPr>
+        <w:t xml:space="preserve">total_experience_years     1724.265   2961.073   0.582   0.5711  </w:t>
+      </w:r>
+    </w:p>
+    <w:p>
+      <w:pPr>
+        <w:pStyle w:val="4"/>
+        <w:keepNext w:val="0"/>
+        <w:keepLines w:val="0"/>
+        <w:widowControl/>
+        <w:suppressLineNumbers w:val="0"/>
+        <w:pBdr>
+          <w:top w:val="none" w:color="auto" w:sz="0" w:space="0"/>
+          <w:left w:val="none" w:color="auto" w:sz="0" w:space="0"/>
+          <w:bottom w:val="none" w:color="auto" w:sz="0" w:space="0"/>
+          <w:right w:val="none" w:color="auto" w:sz="0" w:space="0"/>
+        </w:pBdr>
+        <w:shd w:val="clear" w:fill="FFFFFF"/>
+        <w:wordWrap w:val="0"/>
+        <w:spacing w:before="0" w:beforeAutospacing="0" w:after="0" w:afterAutospacing="0" w:line="360" w:lineRule="auto"/>
+        <w:ind w:left="0" w:right="0" w:firstLine="0"/>
+        <w:jc w:val="both"/>
+        <w:rPr>
+          <w:rFonts w:hint="default" w:ascii="Times New Roman" w:hAnsi="Times New Roman" w:eastAsia="Lucida Console" w:cs="Times New Roman"/>
+          <w:b w:val="0"/>
+          <w:bCs w:val="0"/>
+          <w:i w:val="0"/>
+          <w:iCs w:val="0"/>
+          <w:caps w:val="0"/>
+          <w:color w:val="000000"/>
+          <w:spacing w:val="0"/>
+          <w:sz w:val="24"/>
+          <w:szCs w:val="24"/>
+          <w:shd w:val="clear" w:fill="FFFFFF"/>
+          <w:lang w:val="en-US"/>
+        </w:rPr>
+      </w:pPr>
+      <w:r>
+        <w:rPr>
+          <w:rFonts w:hint="default" w:ascii="Times New Roman" w:hAnsi="Times New Roman" w:eastAsia="Lucida Console" w:cs="Times New Roman"/>
+          <w:b w:val="0"/>
+          <w:bCs w:val="0"/>
+          <w:i w:val="0"/>
+          <w:iCs w:val="0"/>
+          <w:caps w:val="0"/>
+          <w:color w:val="000000"/>
+          <w:spacing w:val="0"/>
+          <w:sz w:val="24"/>
+          <w:szCs w:val="24"/>
+          <w:shd w:val="clear" w:fill="FFFFFF"/>
+          <w:lang w:val="en-US"/>
+        </w:rPr>
+        <w:t xml:space="preserve">employer_experience_years   147.752   6933.203   0.021   0.9833  </w:t>
+      </w:r>
+    </w:p>
+    <w:p>
+      <w:pPr>
+        <w:pStyle w:val="4"/>
+        <w:keepNext w:val="0"/>
+        <w:keepLines w:val="0"/>
+        <w:widowControl/>
+        <w:suppressLineNumbers w:val="0"/>
+        <w:pBdr>
+          <w:top w:val="none" w:color="auto" w:sz="0" w:space="0"/>
+          <w:left w:val="none" w:color="auto" w:sz="0" w:space="0"/>
+          <w:bottom w:val="none" w:color="auto" w:sz="0" w:space="0"/>
+          <w:right w:val="none" w:color="auto" w:sz="0" w:space="0"/>
+        </w:pBdr>
+        <w:shd w:val="clear" w:fill="FFFFFF"/>
+        <w:wordWrap w:val="0"/>
+        <w:spacing w:before="0" w:beforeAutospacing="0" w:after="0" w:afterAutospacing="0" w:line="360" w:lineRule="auto"/>
+        <w:ind w:left="0" w:right="0" w:firstLine="0"/>
+        <w:jc w:val="both"/>
+        <w:rPr>
+          <w:rFonts w:hint="default" w:ascii="Times New Roman" w:hAnsi="Times New Roman" w:eastAsia="Lucida Console" w:cs="Times New Roman"/>
+          <w:b w:val="0"/>
+          <w:bCs w:val="0"/>
+          <w:i w:val="0"/>
+          <w:iCs w:val="0"/>
+          <w:caps w:val="0"/>
+          <w:color w:val="000000"/>
+          <w:spacing w:val="0"/>
+          <w:sz w:val="24"/>
+          <w:szCs w:val="24"/>
+          <w:shd w:val="clear" w:fill="FFFFFF"/>
+          <w:lang w:val="en-US"/>
+        </w:rPr>
+      </w:pPr>
+      <w:r>
+        <w:rPr>
+          <w:rFonts w:hint="default" w:ascii="Times New Roman" w:hAnsi="Times New Roman" w:eastAsia="Lucida Console" w:cs="Times New Roman"/>
+          <w:b w:val="0"/>
+          <w:bCs w:val="0"/>
+          <w:i w:val="0"/>
+          <w:iCs w:val="0"/>
+          <w:caps w:val="0"/>
+          <w:color w:val="000000"/>
+          <w:spacing w:val="0"/>
+          <w:sz w:val="24"/>
+          <w:szCs w:val="24"/>
+          <w:shd w:val="clear" w:fill="FFFFFF"/>
+          <w:lang w:val="en-US"/>
+        </w:rPr>
+        <w:t xml:space="preserve">signing_bonus                 2.456      5.932   0.414   0.6862  </w:t>
+      </w:r>
+    </w:p>
+    <w:p>
+      <w:pPr>
+        <w:pStyle w:val="4"/>
+        <w:keepNext w:val="0"/>
+        <w:keepLines w:val="0"/>
+        <w:widowControl/>
+        <w:suppressLineNumbers w:val="0"/>
+        <w:pBdr>
+          <w:top w:val="none" w:color="auto" w:sz="0" w:space="0"/>
+          <w:left w:val="none" w:color="auto" w:sz="0" w:space="0"/>
+          <w:bottom w:val="none" w:color="auto" w:sz="0" w:space="0"/>
+          <w:right w:val="none" w:color="auto" w:sz="0" w:space="0"/>
+        </w:pBdr>
+        <w:shd w:val="clear" w:fill="FFFFFF"/>
+        <w:wordWrap w:val="0"/>
+        <w:spacing w:before="0" w:beforeAutospacing="0" w:after="0" w:afterAutospacing="0" w:line="360" w:lineRule="auto"/>
+        <w:ind w:left="0" w:right="0" w:firstLine="0"/>
+        <w:jc w:val="both"/>
+        <w:rPr>
+          <w:rFonts w:hint="default" w:ascii="Times New Roman" w:hAnsi="Times New Roman" w:eastAsia="Lucida Console" w:cs="Times New Roman"/>
+          <w:b w:val="0"/>
+          <w:bCs w:val="0"/>
+          <w:i w:val="0"/>
+          <w:iCs w:val="0"/>
+          <w:caps w:val="0"/>
+          <w:color w:val="000000"/>
+          <w:spacing w:val="0"/>
+          <w:sz w:val="24"/>
+          <w:szCs w:val="24"/>
+          <w:shd w:val="clear" w:fill="FFFFFF"/>
+          <w:lang w:val="en-US"/>
+        </w:rPr>
+      </w:pPr>
+      <w:r>
+        <w:rPr>
+          <w:rFonts w:hint="default" w:ascii="Times New Roman" w:hAnsi="Times New Roman" w:eastAsia="Lucida Console" w:cs="Times New Roman"/>
+          <w:b w:val="0"/>
+          <w:bCs w:val="0"/>
+          <w:i w:val="0"/>
+          <w:iCs w:val="0"/>
+          <w:caps w:val="0"/>
+          <w:color w:val="000000"/>
+          <w:spacing w:val="0"/>
+          <w:sz w:val="24"/>
+          <w:szCs w:val="24"/>
+          <w:shd w:val="clear" w:fill="FFFFFF"/>
+          <w:lang w:val="en-US"/>
+        </w:rPr>
+        <w:t>location_country          -2449.4</w:t>
+      </w:r>
+      <w:bookmarkStart w:id="0" w:name="_GoBack"/>
+      <w:bookmarkEnd w:id="0"/>
+      <w:r>
+        <w:rPr>
+          <w:rFonts w:hint="default" w:ascii="Times New Roman" w:hAnsi="Times New Roman" w:eastAsia="Lucida Console" w:cs="Times New Roman"/>
+          <w:b w:val="0"/>
+          <w:bCs w:val="0"/>
+          <w:i w:val="0"/>
+          <w:iCs w:val="0"/>
+          <w:caps w:val="0"/>
+          <w:color w:val="000000"/>
+          <w:spacing w:val="0"/>
+          <w:sz w:val="24"/>
+          <w:szCs w:val="24"/>
+          <w:shd w:val="clear" w:fill="FFFFFF"/>
+          <w:lang w:val="en-US"/>
+        </w:rPr>
+        <w:t xml:space="preserve">71  16130.372  -0.152   0.8818  </w:t>
+      </w:r>
+    </w:p>
+    <w:p>
+      <w:pPr>
+        <w:pStyle w:val="4"/>
+        <w:keepNext w:val="0"/>
+        <w:keepLines w:val="0"/>
+        <w:widowControl/>
+        <w:suppressLineNumbers w:val="0"/>
+        <w:pBdr>
+          <w:top w:val="none" w:color="auto" w:sz="0" w:space="0"/>
+          <w:left w:val="none" w:color="auto" w:sz="0" w:space="0"/>
+          <w:bottom w:val="none" w:color="auto" w:sz="0" w:space="0"/>
+          <w:right w:val="none" w:color="auto" w:sz="0" w:space="0"/>
+        </w:pBdr>
+        <w:shd w:val="clear" w:fill="FFFFFF"/>
+        <w:wordWrap w:val="0"/>
+        <w:spacing w:before="0" w:beforeAutospacing="0" w:after="0" w:afterAutospacing="0" w:line="360" w:lineRule="auto"/>
+        <w:ind w:left="0" w:right="0" w:firstLine="0"/>
+        <w:jc w:val="both"/>
+        <w:rPr>
+          <w:rFonts w:hint="default" w:ascii="Times New Roman" w:hAnsi="Times New Roman" w:eastAsia="Lucida Console" w:cs="Times New Roman"/>
+          <w:b w:val="0"/>
+          <w:bCs w:val="0"/>
+          <w:i w:val="0"/>
+          <w:iCs w:val="0"/>
+          <w:caps w:val="0"/>
+          <w:color w:val="000000"/>
+          <w:spacing w:val="0"/>
+          <w:sz w:val="24"/>
+          <w:szCs w:val="24"/>
+          <w:shd w:val="clear" w:fill="FFFFFF"/>
+          <w:lang w:val="en-US"/>
+        </w:rPr>
+      </w:pPr>
+      <w:r>
+        <w:rPr>
+          <w:rFonts w:hint="default" w:ascii="Times New Roman" w:hAnsi="Times New Roman" w:eastAsia="Lucida Console" w:cs="Times New Roman"/>
+          <w:b w:val="0"/>
+          <w:bCs w:val="0"/>
+          <w:i w:val="0"/>
+          <w:iCs w:val="0"/>
+          <w:caps w:val="0"/>
+          <w:color w:val="000000"/>
+          <w:spacing w:val="0"/>
+          <w:sz w:val="24"/>
+          <w:szCs w:val="24"/>
+          <w:shd w:val="clear" w:fill="FFFFFF"/>
+          <w:lang w:val="en-US"/>
+        </w:rPr>
+        <w:t>---</w:t>
+      </w:r>
+    </w:p>
+    <w:p>
+      <w:pPr>
+        <w:pStyle w:val="4"/>
+        <w:keepNext w:val="0"/>
+        <w:keepLines w:val="0"/>
+        <w:widowControl/>
+        <w:suppressLineNumbers w:val="0"/>
+        <w:pBdr>
+          <w:top w:val="none" w:color="auto" w:sz="0" w:space="0"/>
+          <w:left w:val="none" w:color="auto" w:sz="0" w:space="0"/>
+          <w:bottom w:val="none" w:color="auto" w:sz="0" w:space="0"/>
+          <w:right w:val="none" w:color="auto" w:sz="0" w:space="0"/>
+        </w:pBdr>
+        <w:shd w:val="clear" w:fill="FFFFFF"/>
+        <w:wordWrap w:val="0"/>
+        <w:spacing w:before="0" w:beforeAutospacing="0" w:after="0" w:afterAutospacing="0" w:line="360" w:lineRule="auto"/>
+        <w:ind w:left="0" w:right="0" w:firstLine="0"/>
+        <w:jc w:val="both"/>
+        <w:rPr>
+          <w:rFonts w:hint="default" w:ascii="Times New Roman" w:hAnsi="Times New Roman" w:eastAsia="Lucida Console" w:cs="Times New Roman"/>
+          <w:b w:val="0"/>
+          <w:bCs w:val="0"/>
+          <w:i w:val="0"/>
+          <w:iCs w:val="0"/>
+          <w:caps w:val="0"/>
+          <w:color w:val="000000"/>
+          <w:spacing w:val="0"/>
+          <w:sz w:val="24"/>
+          <w:szCs w:val="24"/>
+          <w:shd w:val="clear" w:fill="FFFFFF"/>
+          <w:lang w:val="en-US"/>
+        </w:rPr>
+      </w:pPr>
+      <w:r>
+        <w:rPr>
+          <w:rFonts w:hint="default" w:ascii="Times New Roman" w:hAnsi="Times New Roman" w:eastAsia="Lucida Console" w:cs="Times New Roman"/>
+          <w:b w:val="0"/>
+          <w:bCs w:val="0"/>
+          <w:i w:val="0"/>
+          <w:iCs w:val="0"/>
+          <w:caps w:val="0"/>
+          <w:color w:val="000000"/>
+          <w:spacing w:val="0"/>
+          <w:sz w:val="24"/>
+          <w:szCs w:val="24"/>
+          <w:shd w:val="clear" w:fill="FFFFFF"/>
+          <w:lang w:val="en-US"/>
+        </w:rPr>
+        <w:t>Signif. codes:  0 '***' 0.001 '**' 0.01 '*' 0.05 '.' 0.1 ' ' 1</w:t>
+      </w:r>
+    </w:p>
+    <w:p>
+      <w:pPr>
+        <w:pStyle w:val="4"/>
+        <w:keepNext w:val="0"/>
+        <w:keepLines w:val="0"/>
+        <w:widowControl/>
+        <w:suppressLineNumbers w:val="0"/>
+        <w:pBdr>
+          <w:top w:val="none" w:color="auto" w:sz="0" w:space="0"/>
+          <w:left w:val="none" w:color="auto" w:sz="0" w:space="0"/>
+          <w:bottom w:val="none" w:color="auto" w:sz="0" w:space="0"/>
+          <w:right w:val="none" w:color="auto" w:sz="0" w:space="0"/>
+        </w:pBdr>
+        <w:shd w:val="clear" w:fill="FFFFFF"/>
+        <w:wordWrap w:val="0"/>
+        <w:spacing w:before="0" w:beforeAutospacing="0" w:after="0" w:afterAutospacing="0" w:line="360" w:lineRule="auto"/>
+        <w:ind w:left="0" w:right="0" w:firstLine="0"/>
+        <w:jc w:val="both"/>
+        <w:rPr>
+          <w:rFonts w:hint="default" w:ascii="Times New Roman" w:hAnsi="Times New Roman" w:eastAsia="Lucida Console" w:cs="Times New Roman"/>
+          <w:b w:val="0"/>
+          <w:bCs w:val="0"/>
+          <w:i w:val="0"/>
+          <w:iCs w:val="0"/>
+          <w:caps w:val="0"/>
+          <w:color w:val="000000"/>
+          <w:spacing w:val="0"/>
+          <w:sz w:val="24"/>
+          <w:szCs w:val="24"/>
+          <w:shd w:val="clear" w:fill="FFFFFF"/>
+          <w:lang w:val="en-US"/>
+        </w:rPr>
+      </w:pPr>
+    </w:p>
+    <w:p>
+      <w:pPr>
+        <w:pStyle w:val="4"/>
+        <w:keepNext w:val="0"/>
+        <w:keepLines w:val="0"/>
+        <w:widowControl/>
+        <w:suppressLineNumbers w:val="0"/>
+        <w:pBdr>
+          <w:top w:val="none" w:color="auto" w:sz="0" w:space="0"/>
+          <w:left w:val="none" w:color="auto" w:sz="0" w:space="0"/>
+          <w:bottom w:val="none" w:color="auto" w:sz="0" w:space="0"/>
+          <w:right w:val="none" w:color="auto" w:sz="0" w:space="0"/>
+        </w:pBdr>
+        <w:shd w:val="clear" w:fill="FFFFFF"/>
+        <w:wordWrap w:val="0"/>
+        <w:spacing w:before="0" w:beforeAutospacing="0" w:after="0" w:afterAutospacing="0" w:line="360" w:lineRule="auto"/>
+        <w:ind w:left="0" w:right="0" w:firstLine="0"/>
+        <w:jc w:val="both"/>
+        <w:rPr>
+          <w:rFonts w:hint="default" w:ascii="Times New Roman" w:hAnsi="Times New Roman" w:eastAsia="Lucida Console" w:cs="Times New Roman"/>
+          <w:b w:val="0"/>
+          <w:bCs w:val="0"/>
+          <w:i w:val="0"/>
+          <w:iCs w:val="0"/>
+          <w:caps w:val="0"/>
+          <w:color w:val="000000"/>
+          <w:spacing w:val="0"/>
+          <w:sz w:val="24"/>
+          <w:szCs w:val="24"/>
+          <w:shd w:val="clear" w:fill="FFFFFF"/>
+          <w:lang w:val="en-US"/>
+        </w:rPr>
+      </w:pPr>
+      <w:r>
+        <w:rPr>
+          <w:rFonts w:hint="default" w:ascii="Times New Roman" w:hAnsi="Times New Roman" w:eastAsia="Lucida Console" w:cs="Times New Roman"/>
+          <w:b w:val="0"/>
+          <w:bCs w:val="0"/>
+          <w:i w:val="0"/>
+          <w:iCs w:val="0"/>
+          <w:caps w:val="0"/>
+          <w:color w:val="000000"/>
+          <w:spacing w:val="0"/>
+          <w:sz w:val="24"/>
+          <w:szCs w:val="24"/>
+          <w:shd w:val="clear" w:fill="FFFFFF"/>
+          <w:lang w:val="en-US"/>
+        </w:rPr>
+        <w:t>Residual standard error: 42770 on 12 degrees of freedom</w:t>
+      </w:r>
+    </w:p>
+    <w:p>
+      <w:pPr>
+        <w:pStyle w:val="4"/>
+        <w:keepNext w:val="0"/>
+        <w:keepLines w:val="0"/>
+        <w:widowControl/>
+        <w:suppressLineNumbers w:val="0"/>
+        <w:pBdr>
+          <w:top w:val="none" w:color="auto" w:sz="0" w:space="0"/>
+          <w:left w:val="none" w:color="auto" w:sz="0" w:space="0"/>
+          <w:bottom w:val="none" w:color="auto" w:sz="0" w:space="0"/>
+          <w:right w:val="none" w:color="auto" w:sz="0" w:space="0"/>
+        </w:pBdr>
+        <w:shd w:val="clear" w:fill="FFFFFF"/>
+        <w:wordWrap w:val="0"/>
+        <w:spacing w:before="0" w:beforeAutospacing="0" w:after="0" w:afterAutospacing="0" w:line="360" w:lineRule="auto"/>
+        <w:ind w:left="0" w:right="0" w:firstLine="0"/>
+        <w:jc w:val="both"/>
+        <w:rPr>
+          <w:rFonts w:hint="default" w:ascii="Times New Roman" w:hAnsi="Times New Roman" w:eastAsia="Lucida Console" w:cs="Times New Roman"/>
+          <w:b w:val="0"/>
+          <w:bCs w:val="0"/>
+          <w:i w:val="0"/>
+          <w:iCs w:val="0"/>
+          <w:caps w:val="0"/>
+          <w:color w:val="000000"/>
+          <w:spacing w:val="0"/>
+          <w:sz w:val="24"/>
+          <w:szCs w:val="24"/>
+          <w:shd w:val="clear" w:fill="FFFFFF"/>
+          <w:lang w:val="en-US"/>
+        </w:rPr>
+      </w:pPr>
+      <w:r>
+        <w:rPr>
+          <w:rFonts w:hint="default" w:ascii="Times New Roman" w:hAnsi="Times New Roman" w:eastAsia="Lucida Console" w:cs="Times New Roman"/>
+          <w:b w:val="0"/>
+          <w:bCs w:val="0"/>
+          <w:i w:val="0"/>
+          <w:iCs w:val="0"/>
+          <w:caps w:val="0"/>
+          <w:color w:val="000000"/>
+          <w:spacing w:val="0"/>
+          <w:sz w:val="24"/>
+          <w:szCs w:val="24"/>
+          <w:shd w:val="clear" w:fill="FFFFFF"/>
+          <w:lang w:val="en-US"/>
+        </w:rPr>
+        <w:t>Multiple R-squared:  0.4968,</w:t>
+      </w:r>
+      <w:r>
+        <w:rPr>
+          <w:rFonts w:hint="default" w:ascii="Times New Roman" w:hAnsi="Times New Roman" w:eastAsia="Lucida Console" w:cs="Times New Roman"/>
+          <w:b w:val="0"/>
+          <w:bCs w:val="0"/>
+          <w:i w:val="0"/>
+          <w:iCs w:val="0"/>
+          <w:caps w:val="0"/>
+          <w:color w:val="000000"/>
+          <w:spacing w:val="0"/>
+          <w:sz w:val="24"/>
+          <w:szCs w:val="24"/>
+          <w:shd w:val="clear" w:fill="FFFFFF"/>
+          <w:lang w:val="en-US"/>
+        </w:rPr>
+        <w:tab/>
+        <w:t xml:space="preserve">Adjusted R-squared:  0.2872 </w:t>
+      </w:r>
+    </w:p>
+    <w:p>
+      <w:pPr>
+        <w:pStyle w:val="4"/>
+        <w:keepNext w:val="0"/>
+        <w:keepLines w:val="0"/>
+        <w:widowControl/>
+        <w:suppressLineNumbers w:val="0"/>
+        <w:pBdr>
+          <w:top w:val="none" w:color="auto" w:sz="0" w:space="0"/>
+          <w:left w:val="none" w:color="auto" w:sz="0" w:space="0"/>
+          <w:bottom w:val="none" w:color="auto" w:sz="0" w:space="0"/>
+          <w:right w:val="none" w:color="auto" w:sz="0" w:space="0"/>
+        </w:pBdr>
+        <w:shd w:val="clear" w:fill="FFFFFF"/>
+        <w:wordWrap w:val="0"/>
+        <w:spacing w:before="0" w:beforeAutospacing="0" w:after="0" w:afterAutospacing="0" w:line="360" w:lineRule="auto"/>
+        <w:ind w:left="0" w:right="0" w:firstLine="0"/>
+        <w:jc w:val="both"/>
+        <w:rPr>
+          <w:rFonts w:hint="default" w:ascii="Times New Roman" w:hAnsi="Times New Roman" w:eastAsia="Lucida Console" w:cs="Times New Roman"/>
+          <w:b w:val="0"/>
+          <w:bCs w:val="0"/>
+          <w:i w:val="0"/>
+          <w:iCs w:val="0"/>
+          <w:caps w:val="0"/>
+          <w:color w:val="000000"/>
+          <w:spacing w:val="0"/>
+          <w:sz w:val="24"/>
+          <w:szCs w:val="24"/>
+          <w:shd w:val="clear" w:fill="FFFFFF"/>
+          <w:lang w:val="en-US"/>
+        </w:rPr>
+      </w:pPr>
+      <w:r>
+        <w:rPr>
+          <w:rFonts w:hint="default" w:ascii="Times New Roman" w:hAnsi="Times New Roman" w:eastAsia="Lucida Console" w:cs="Times New Roman"/>
+          <w:b w:val="0"/>
+          <w:bCs w:val="0"/>
+          <w:i w:val="0"/>
+          <w:iCs w:val="0"/>
+          <w:caps w:val="0"/>
+          <w:color w:val="000000"/>
+          <w:spacing w:val="0"/>
+          <w:sz w:val="24"/>
+          <w:szCs w:val="24"/>
+          <w:shd w:val="clear" w:fill="FFFFFF"/>
+          <w:lang w:val="en-US"/>
+        </w:rPr>
+        <w:t>F-statistic:  2.37 on 5 and 12 DF,  p-value: 0.1025</w:t>
+      </w:r>
+    </w:p>
+    <w:p>
+      <w:pPr>
+        <w:pStyle w:val="4"/>
+        <w:keepNext w:val="0"/>
+        <w:keepLines w:val="0"/>
+        <w:widowControl/>
+        <w:suppressLineNumbers w:val="0"/>
+        <w:pBdr>
+          <w:top w:val="none" w:color="auto" w:sz="0" w:space="0"/>
+          <w:left w:val="none" w:color="auto" w:sz="0" w:space="0"/>
+          <w:bottom w:val="none" w:color="auto" w:sz="0" w:space="0"/>
+          <w:right w:val="none" w:color="auto" w:sz="0" w:space="0"/>
+        </w:pBdr>
+        <w:shd w:val="clear" w:fill="FFFFFF"/>
+        <w:wordWrap w:val="0"/>
+        <w:spacing w:before="0" w:beforeAutospacing="0" w:after="0" w:afterAutospacing="0" w:line="360" w:lineRule="auto"/>
+        <w:ind w:left="0" w:right="0" w:firstLine="0"/>
+        <w:jc w:val="both"/>
+        <w:rPr>
+          <w:rFonts w:hint="default" w:ascii="Times New Roman" w:hAnsi="Times New Roman" w:eastAsia="Lucida Console" w:cs="Times New Roman"/>
+          <w:b w:val="0"/>
+          <w:bCs w:val="0"/>
+          <w:i w:val="0"/>
+          <w:iCs w:val="0"/>
+          <w:caps w:val="0"/>
+          <w:color w:val="000000"/>
+          <w:spacing w:val="0"/>
+          <w:sz w:val="24"/>
+          <w:szCs w:val="24"/>
           <w:shd w:val="clear" w:fill="FFFFFF"/>
           <w:lang w:val="en-US"/>
         </w:rPr>

</xml_diff>

<commit_message>
Complete the multi linear regression analysis
</commit_message>
<xml_diff>
--- a/EmployeeSalaryAnalysis.docx
+++ b/EmployeeSalaryAnalysis.docx
@@ -41702,7 +41702,450 @@
           <w:shd w:val="clear" w:fill="FFFFFF"/>
           <w:lang w:val="en-US"/>
         </w:rPr>
-        <w:t>location_country          -2449.4</w:t>
+        <w:t xml:space="preserve">location_country          -2449.471  16130.372  -0.152   0.8818  </w:t>
+      </w:r>
+    </w:p>
+    <w:p>
+      <w:pPr>
+        <w:pStyle w:val="4"/>
+        <w:keepNext w:val="0"/>
+        <w:keepLines w:val="0"/>
+        <w:widowControl/>
+        <w:suppressLineNumbers w:val="0"/>
+        <w:pBdr>
+          <w:top w:val="none" w:color="auto" w:sz="0" w:space="0"/>
+          <w:left w:val="none" w:color="auto" w:sz="0" w:space="0"/>
+          <w:bottom w:val="none" w:color="auto" w:sz="0" w:space="0"/>
+          <w:right w:val="none" w:color="auto" w:sz="0" w:space="0"/>
+        </w:pBdr>
+        <w:shd w:val="clear" w:fill="FFFFFF"/>
+        <w:wordWrap w:val="0"/>
+        <w:spacing w:before="0" w:beforeAutospacing="0" w:after="0" w:afterAutospacing="0" w:line="360" w:lineRule="auto"/>
+        <w:ind w:left="0" w:right="0" w:firstLine="0"/>
+        <w:jc w:val="both"/>
+        <w:rPr>
+          <w:rFonts w:hint="default" w:ascii="Times New Roman" w:hAnsi="Times New Roman" w:eastAsia="Lucida Console" w:cs="Times New Roman"/>
+          <w:b w:val="0"/>
+          <w:bCs w:val="0"/>
+          <w:i w:val="0"/>
+          <w:iCs w:val="0"/>
+          <w:caps w:val="0"/>
+          <w:color w:val="000000"/>
+          <w:spacing w:val="0"/>
+          <w:sz w:val="24"/>
+          <w:szCs w:val="24"/>
+          <w:shd w:val="clear" w:fill="FFFFFF"/>
+          <w:lang w:val="en-US"/>
+        </w:rPr>
+      </w:pPr>
+      <w:r>
+        <w:rPr>
+          <w:rFonts w:hint="default" w:ascii="Times New Roman" w:hAnsi="Times New Roman" w:eastAsia="Lucida Console" w:cs="Times New Roman"/>
+          <w:b w:val="0"/>
+          <w:bCs w:val="0"/>
+          <w:i w:val="0"/>
+          <w:iCs w:val="0"/>
+          <w:caps w:val="0"/>
+          <w:color w:val="000000"/>
+          <w:spacing w:val="0"/>
+          <w:sz w:val="24"/>
+          <w:szCs w:val="24"/>
+          <w:shd w:val="clear" w:fill="FFFFFF"/>
+          <w:lang w:val="en-US"/>
+        </w:rPr>
+        <w:t>---</w:t>
+      </w:r>
+    </w:p>
+    <w:p>
+      <w:pPr>
+        <w:pStyle w:val="4"/>
+        <w:keepNext w:val="0"/>
+        <w:keepLines w:val="0"/>
+        <w:widowControl/>
+        <w:suppressLineNumbers w:val="0"/>
+        <w:pBdr>
+          <w:top w:val="none" w:color="auto" w:sz="0" w:space="0"/>
+          <w:left w:val="none" w:color="auto" w:sz="0" w:space="0"/>
+          <w:bottom w:val="none" w:color="auto" w:sz="0" w:space="0"/>
+          <w:right w:val="none" w:color="auto" w:sz="0" w:space="0"/>
+        </w:pBdr>
+        <w:shd w:val="clear" w:fill="FFFFFF"/>
+        <w:wordWrap w:val="0"/>
+        <w:spacing w:before="0" w:beforeAutospacing="0" w:after="0" w:afterAutospacing="0" w:line="360" w:lineRule="auto"/>
+        <w:ind w:left="0" w:right="0" w:firstLine="0"/>
+        <w:jc w:val="both"/>
+        <w:rPr>
+          <w:rFonts w:hint="default" w:ascii="Times New Roman" w:hAnsi="Times New Roman" w:eastAsia="Lucida Console" w:cs="Times New Roman"/>
+          <w:b w:val="0"/>
+          <w:bCs w:val="0"/>
+          <w:i w:val="0"/>
+          <w:iCs w:val="0"/>
+          <w:caps w:val="0"/>
+          <w:color w:val="000000"/>
+          <w:spacing w:val="0"/>
+          <w:sz w:val="24"/>
+          <w:szCs w:val="24"/>
+          <w:shd w:val="clear" w:fill="FFFFFF"/>
+          <w:lang w:val="en-US"/>
+        </w:rPr>
+      </w:pPr>
+      <w:r>
+        <w:rPr>
+          <w:rFonts w:hint="default" w:ascii="Times New Roman" w:hAnsi="Times New Roman" w:eastAsia="Lucida Console" w:cs="Times New Roman"/>
+          <w:b w:val="0"/>
+          <w:bCs w:val="0"/>
+          <w:i w:val="0"/>
+          <w:iCs w:val="0"/>
+          <w:caps w:val="0"/>
+          <w:color w:val="000000"/>
+          <w:spacing w:val="0"/>
+          <w:sz w:val="24"/>
+          <w:szCs w:val="24"/>
+          <w:shd w:val="clear" w:fill="FFFFFF"/>
+          <w:lang w:val="en-US"/>
+        </w:rPr>
+        <w:t>Signif. codes:  0 '***' 0.001 '**' 0.01 '*' 0.05 '.' 0.1 ' ' 1</w:t>
+      </w:r>
+    </w:p>
+    <w:p>
+      <w:pPr>
+        <w:pStyle w:val="4"/>
+        <w:keepNext w:val="0"/>
+        <w:keepLines w:val="0"/>
+        <w:widowControl/>
+        <w:suppressLineNumbers w:val="0"/>
+        <w:pBdr>
+          <w:top w:val="none" w:color="auto" w:sz="0" w:space="0"/>
+          <w:left w:val="none" w:color="auto" w:sz="0" w:space="0"/>
+          <w:bottom w:val="none" w:color="auto" w:sz="0" w:space="0"/>
+          <w:right w:val="none" w:color="auto" w:sz="0" w:space="0"/>
+        </w:pBdr>
+        <w:shd w:val="clear" w:fill="FFFFFF"/>
+        <w:wordWrap w:val="0"/>
+        <w:spacing w:before="0" w:beforeAutospacing="0" w:after="0" w:afterAutospacing="0" w:line="360" w:lineRule="auto"/>
+        <w:ind w:left="0" w:right="0" w:firstLine="0"/>
+        <w:jc w:val="both"/>
+        <w:rPr>
+          <w:rFonts w:hint="default" w:ascii="Times New Roman" w:hAnsi="Times New Roman" w:eastAsia="Lucida Console" w:cs="Times New Roman"/>
+          <w:b w:val="0"/>
+          <w:bCs w:val="0"/>
+          <w:i w:val="0"/>
+          <w:iCs w:val="0"/>
+          <w:caps w:val="0"/>
+          <w:color w:val="000000"/>
+          <w:spacing w:val="0"/>
+          <w:sz w:val="24"/>
+          <w:szCs w:val="24"/>
+          <w:shd w:val="clear" w:fill="FFFFFF"/>
+          <w:lang w:val="en-US"/>
+        </w:rPr>
+      </w:pPr>
+    </w:p>
+    <w:p>
+      <w:pPr>
+        <w:pStyle w:val="4"/>
+        <w:keepNext w:val="0"/>
+        <w:keepLines w:val="0"/>
+        <w:widowControl/>
+        <w:suppressLineNumbers w:val="0"/>
+        <w:pBdr>
+          <w:top w:val="none" w:color="auto" w:sz="0" w:space="0"/>
+          <w:left w:val="none" w:color="auto" w:sz="0" w:space="0"/>
+          <w:bottom w:val="none" w:color="auto" w:sz="0" w:space="0"/>
+          <w:right w:val="none" w:color="auto" w:sz="0" w:space="0"/>
+        </w:pBdr>
+        <w:shd w:val="clear" w:fill="FFFFFF"/>
+        <w:wordWrap w:val="0"/>
+        <w:spacing w:before="0" w:beforeAutospacing="0" w:after="0" w:afterAutospacing="0" w:line="360" w:lineRule="auto"/>
+        <w:ind w:left="0" w:right="0" w:firstLine="0"/>
+        <w:jc w:val="both"/>
+        <w:rPr>
+          <w:rFonts w:hint="default" w:ascii="Times New Roman" w:hAnsi="Times New Roman" w:eastAsia="Lucida Console" w:cs="Times New Roman"/>
+          <w:b w:val="0"/>
+          <w:bCs w:val="0"/>
+          <w:i w:val="0"/>
+          <w:iCs w:val="0"/>
+          <w:caps w:val="0"/>
+          <w:color w:val="000000"/>
+          <w:spacing w:val="0"/>
+          <w:sz w:val="24"/>
+          <w:szCs w:val="24"/>
+          <w:shd w:val="clear" w:fill="FFFFFF"/>
+          <w:lang w:val="en-US"/>
+        </w:rPr>
+      </w:pPr>
+      <w:r>
+        <w:rPr>
+          <w:rFonts w:hint="default" w:ascii="Times New Roman" w:hAnsi="Times New Roman" w:eastAsia="Lucida Console" w:cs="Times New Roman"/>
+          <w:b w:val="0"/>
+          <w:bCs w:val="0"/>
+          <w:i w:val="0"/>
+          <w:iCs w:val="0"/>
+          <w:caps w:val="0"/>
+          <w:color w:val="000000"/>
+          <w:spacing w:val="0"/>
+          <w:sz w:val="24"/>
+          <w:szCs w:val="24"/>
+          <w:shd w:val="clear" w:fill="FFFFFF"/>
+          <w:lang w:val="en-US"/>
+        </w:rPr>
+        <w:t>Residual standard error: 42770 on 12 degrees of freedom</w:t>
+      </w:r>
+    </w:p>
+    <w:p>
+      <w:pPr>
+        <w:pStyle w:val="4"/>
+        <w:keepNext w:val="0"/>
+        <w:keepLines w:val="0"/>
+        <w:widowControl/>
+        <w:suppressLineNumbers w:val="0"/>
+        <w:pBdr>
+          <w:top w:val="none" w:color="auto" w:sz="0" w:space="0"/>
+          <w:left w:val="none" w:color="auto" w:sz="0" w:space="0"/>
+          <w:bottom w:val="none" w:color="auto" w:sz="0" w:space="0"/>
+          <w:right w:val="none" w:color="auto" w:sz="0" w:space="0"/>
+        </w:pBdr>
+        <w:shd w:val="clear" w:fill="FFFFFF"/>
+        <w:wordWrap w:val="0"/>
+        <w:spacing w:before="0" w:beforeAutospacing="0" w:after="0" w:afterAutospacing="0" w:line="360" w:lineRule="auto"/>
+        <w:ind w:left="0" w:right="0" w:firstLine="0"/>
+        <w:jc w:val="both"/>
+        <w:rPr>
+          <w:rFonts w:hint="default" w:ascii="Times New Roman" w:hAnsi="Times New Roman" w:eastAsia="Lucida Console" w:cs="Times New Roman"/>
+          <w:b w:val="0"/>
+          <w:bCs w:val="0"/>
+          <w:i w:val="0"/>
+          <w:iCs w:val="0"/>
+          <w:caps w:val="0"/>
+          <w:color w:val="000000"/>
+          <w:spacing w:val="0"/>
+          <w:sz w:val="24"/>
+          <w:szCs w:val="24"/>
+          <w:shd w:val="clear" w:fill="FFFFFF"/>
+          <w:lang w:val="en-US"/>
+        </w:rPr>
+      </w:pPr>
+      <w:r>
+        <w:rPr>
+          <w:rFonts w:hint="default" w:ascii="Times New Roman" w:hAnsi="Times New Roman" w:eastAsia="Lucida Console" w:cs="Times New Roman"/>
+          <w:b w:val="0"/>
+          <w:bCs w:val="0"/>
+          <w:i w:val="0"/>
+          <w:iCs w:val="0"/>
+          <w:caps w:val="0"/>
+          <w:color w:val="000000"/>
+          <w:spacing w:val="0"/>
+          <w:sz w:val="24"/>
+          <w:szCs w:val="24"/>
+          <w:shd w:val="clear" w:fill="FFFFFF"/>
+          <w:lang w:val="en-US"/>
+        </w:rPr>
+        <w:t>Multiple R-squared:  0.4968,</w:t>
+      </w:r>
+      <w:r>
+        <w:rPr>
+          <w:rFonts w:hint="default" w:ascii="Times New Roman" w:hAnsi="Times New Roman" w:eastAsia="Lucida Console" w:cs="Times New Roman"/>
+          <w:b w:val="0"/>
+          <w:bCs w:val="0"/>
+          <w:i w:val="0"/>
+          <w:iCs w:val="0"/>
+          <w:caps w:val="0"/>
+          <w:color w:val="000000"/>
+          <w:spacing w:val="0"/>
+          <w:sz w:val="24"/>
+          <w:szCs w:val="24"/>
+          <w:shd w:val="clear" w:fill="FFFFFF"/>
+          <w:lang w:val="en-US"/>
+        </w:rPr>
+        <w:tab/>
+        <w:t xml:space="preserve">Adjusted R-squared:  0.2872 </w:t>
+      </w:r>
+    </w:p>
+    <w:p>
+      <w:pPr>
+        <w:pStyle w:val="4"/>
+        <w:keepNext w:val="0"/>
+        <w:keepLines w:val="0"/>
+        <w:widowControl/>
+        <w:suppressLineNumbers w:val="0"/>
+        <w:pBdr>
+          <w:top w:val="none" w:color="auto" w:sz="0" w:space="0"/>
+          <w:left w:val="none" w:color="auto" w:sz="0" w:space="0"/>
+          <w:bottom w:val="none" w:color="auto" w:sz="0" w:space="0"/>
+          <w:right w:val="none" w:color="auto" w:sz="0" w:space="0"/>
+        </w:pBdr>
+        <w:shd w:val="clear" w:fill="FFFFFF"/>
+        <w:wordWrap w:val="0"/>
+        <w:spacing w:before="0" w:beforeAutospacing="0" w:after="0" w:afterAutospacing="0" w:line="360" w:lineRule="auto"/>
+        <w:ind w:left="0" w:right="0" w:firstLine="0"/>
+        <w:jc w:val="both"/>
+        <w:rPr>
+          <w:rFonts w:hint="default" w:ascii="Times New Roman" w:hAnsi="Times New Roman" w:eastAsia="Lucida Console" w:cs="Times New Roman"/>
+          <w:b w:val="0"/>
+          <w:bCs w:val="0"/>
+          <w:i w:val="0"/>
+          <w:iCs w:val="0"/>
+          <w:caps w:val="0"/>
+          <w:color w:val="000000"/>
+          <w:spacing w:val="0"/>
+          <w:sz w:val="24"/>
+          <w:szCs w:val="24"/>
+          <w:shd w:val="clear" w:fill="FFFFFF"/>
+          <w:lang w:val="en-US"/>
+        </w:rPr>
+      </w:pPr>
+      <w:r>
+        <w:rPr>
+          <w:rFonts w:hint="default" w:ascii="Times New Roman" w:hAnsi="Times New Roman" w:eastAsia="Lucida Console" w:cs="Times New Roman"/>
+          <w:b w:val="0"/>
+          <w:bCs w:val="0"/>
+          <w:i w:val="0"/>
+          <w:iCs w:val="0"/>
+          <w:caps w:val="0"/>
+          <w:color w:val="000000"/>
+          <w:spacing w:val="0"/>
+          <w:sz w:val="24"/>
+          <w:szCs w:val="24"/>
+          <w:shd w:val="clear" w:fill="FFFFFF"/>
+          <w:lang w:val="en-US"/>
+        </w:rPr>
+        <w:t>F-statistic:  2.37 on 5 and 12 DF,  p-value: 0.1025</w:t>
+      </w:r>
+    </w:p>
+    <w:p>
+      <w:pPr>
+        <w:pStyle w:val="4"/>
+        <w:keepNext w:val="0"/>
+        <w:keepLines w:val="0"/>
+        <w:widowControl/>
+        <w:suppressLineNumbers w:val="0"/>
+        <w:pBdr>
+          <w:top w:val="none" w:color="auto" w:sz="0" w:space="0"/>
+          <w:left w:val="none" w:color="auto" w:sz="0" w:space="0"/>
+          <w:bottom w:val="none" w:color="auto" w:sz="0" w:space="0"/>
+          <w:right w:val="none" w:color="auto" w:sz="0" w:space="0"/>
+        </w:pBdr>
+        <w:shd w:val="clear" w:fill="FFFFFF"/>
+        <w:wordWrap w:val="0"/>
+        <w:spacing w:before="0" w:beforeAutospacing="0" w:after="0" w:afterAutospacing="0" w:line="360" w:lineRule="auto"/>
+        <w:ind w:left="0" w:right="0" w:firstLine="0"/>
+        <w:jc w:val="both"/>
+        <w:rPr>
+          <w:rFonts w:hint="default" w:ascii="Times New Roman" w:hAnsi="Times New Roman" w:eastAsia="Lucida Console" w:cs="Times New Roman"/>
+          <w:b w:val="0"/>
+          <w:bCs w:val="0"/>
+          <w:i w:val="0"/>
+          <w:iCs w:val="0"/>
+          <w:caps w:val="0"/>
+          <w:color w:val="000000"/>
+          <w:spacing w:val="0"/>
+          <w:sz w:val="24"/>
+          <w:szCs w:val="24"/>
+          <w:shd w:val="clear" w:fill="FFFFFF"/>
+          <w:lang w:val="en-US"/>
+        </w:rPr>
+      </w:pPr>
+    </w:p>
+    <w:p>
+      <w:pPr>
+        <w:pStyle w:val="4"/>
+        <w:keepNext w:val="0"/>
+        <w:keepLines w:val="0"/>
+        <w:widowControl/>
+        <w:suppressLineNumbers w:val="0"/>
+        <w:pBdr>
+          <w:top w:val="none" w:color="auto" w:sz="0" w:space="0"/>
+          <w:left w:val="none" w:color="auto" w:sz="0" w:space="0"/>
+          <w:bottom w:val="none" w:color="auto" w:sz="0" w:space="0"/>
+          <w:right w:val="none" w:color="auto" w:sz="0" w:space="0"/>
+        </w:pBdr>
+        <w:shd w:val="clear" w:fill="FFFFFF"/>
+        <w:wordWrap w:val="0"/>
+        <w:spacing w:before="0" w:beforeAutospacing="0" w:after="0" w:afterAutospacing="0" w:line="360" w:lineRule="auto"/>
+        <w:ind w:left="0" w:right="0" w:firstLine="0"/>
+        <w:jc w:val="both"/>
+        <w:rPr>
+          <w:rFonts w:hint="default" w:ascii="Times New Roman" w:hAnsi="Times New Roman" w:eastAsia="Lucida Console" w:cs="Times New Roman"/>
+          <w:b w:val="0"/>
+          <w:bCs w:val="0"/>
+          <w:i w:val="0"/>
+          <w:iCs w:val="0"/>
+          <w:caps w:val="0"/>
+          <w:color w:val="000000"/>
+          <w:spacing w:val="0"/>
+          <w:sz w:val="24"/>
+          <w:szCs w:val="24"/>
+          <w:shd w:val="clear" w:fill="FFFFFF"/>
+          <w:lang w:val="en-US"/>
+        </w:rPr>
+      </w:pPr>
+      <w:r>
+        <w:rPr>
+          <w:rFonts w:hint="default" w:ascii="Times New Roman" w:hAnsi="Times New Roman" w:eastAsia="Lucida Console" w:cs="Times New Roman"/>
+          <w:b w:val="0"/>
+          <w:bCs w:val="0"/>
+          <w:i w:val="0"/>
+          <w:iCs w:val="0"/>
+          <w:caps w:val="0"/>
+          <w:color w:val="000000"/>
+          <w:spacing w:val="0"/>
+          <w:sz w:val="24"/>
+          <w:szCs w:val="24"/>
+          <w:shd w:val="clear" w:fill="FFFFFF"/>
+          <w:lang w:val="en-US"/>
+        </w:rPr>
+        <w:t xml:space="preserve">According to  the above mentioned multiple linear general model developed by multiple regression analysis, it is clear to identify that when “employee_experience_years” proportionately increase by 147.752 units , “signing_bonus” increases by 2.456 units, “total_experience_years” increased by </w:t>
+      </w:r>
+      <w:r>
+        <w:rPr>
+          <w:rFonts w:hint="default" w:ascii="Times New Roman" w:hAnsi="Times New Roman" w:eastAsia="Lucida Console" w:cs="Times New Roman"/>
+          <w:b w:val="0"/>
+          <w:bCs w:val="0"/>
+          <w:i w:val="0"/>
+          <w:iCs w:val="0"/>
+          <w:caps w:val="0"/>
+          <w:color w:val="000000"/>
+          <w:spacing w:val="0"/>
+          <w:sz w:val="24"/>
+          <w:szCs w:val="24"/>
+          <w:shd w:val="clear" w:fill="FFFFFF"/>
+          <w:lang w:val="en-US"/>
+        </w:rPr>
+        <w:t>1724.265 units,</w:t>
+      </w:r>
+      <w:r>
+        <w:rPr>
+          <w:rFonts w:hint="default" w:ascii="Times New Roman" w:hAnsi="Times New Roman" w:eastAsia="Lucida Console" w:cs="Times New Roman"/>
+          <w:b w:val="0"/>
+          <w:bCs w:val="0"/>
+          <w:i w:val="0"/>
+          <w:iCs w:val="0"/>
+          <w:caps w:val="0"/>
+          <w:color w:val="000000"/>
+          <w:spacing w:val="0"/>
+          <w:sz w:val="24"/>
+          <w:szCs w:val="24"/>
+          <w:shd w:val="clear" w:fill="FFFFFF"/>
+          <w:lang w:val="en-US"/>
+        </w:rPr>
+        <w:t xml:space="preserve"> “location_country” inversely increases by 2449.471 units, “location_longitude” inversely increases by 581.645 in proportion to that employee salary increases by one unit. Here the employee’ annual_base_pay calculation is further influenced by the constant value </w:t>
+      </w:r>
+      <w:r>
+        <w:rPr>
+          <w:rFonts w:hint="default" w:ascii="Times New Roman" w:hAnsi="Times New Roman" w:eastAsia="Lucida Console" w:cs="Times New Roman"/>
+          <w:b w:val="0"/>
+          <w:bCs w:val="0"/>
+          <w:i w:val="0"/>
+          <w:iCs w:val="0"/>
+          <w:caps w:val="0"/>
+          <w:color w:val="000000"/>
+          <w:spacing w:val="0"/>
+          <w:sz w:val="24"/>
+          <w:szCs w:val="24"/>
+          <w:shd w:val="clear" w:fill="FFFFFF"/>
+          <w:lang w:val="en-US"/>
+        </w:rPr>
+        <w:t xml:space="preserve">19399.195 </w:t>
       </w:r>
       <w:bookmarkStart w:id="0" w:name="_GoBack"/>
       <w:bookmarkEnd w:id="0"/>
@@ -41721,345 +42164,189 @@
           <w:shd w:val="clear" w:fill="FFFFFF"/>
           <w:lang w:val="en-US"/>
         </w:rPr>
-        <w:t xml:space="preserve">71  16130.372  -0.152   0.8818  </w:t>
-      </w:r>
-    </w:p>
-    <w:p>
-      <w:pPr>
-        <w:pStyle w:val="4"/>
-        <w:keepNext w:val="0"/>
-        <w:keepLines w:val="0"/>
-        <w:widowControl/>
-        <w:suppressLineNumbers w:val="0"/>
-        <w:pBdr>
-          <w:top w:val="none" w:color="auto" w:sz="0" w:space="0"/>
-          <w:left w:val="none" w:color="auto" w:sz="0" w:space="0"/>
-          <w:bottom w:val="none" w:color="auto" w:sz="0" w:space="0"/>
-          <w:right w:val="none" w:color="auto" w:sz="0" w:space="0"/>
-        </w:pBdr>
-        <w:shd w:val="clear" w:fill="FFFFFF"/>
-        <w:wordWrap w:val="0"/>
-        <w:spacing w:before="0" w:beforeAutospacing="0" w:after="0" w:afterAutospacing="0" w:line="360" w:lineRule="auto"/>
-        <w:ind w:left="0" w:right="0" w:firstLine="0"/>
-        <w:jc w:val="both"/>
-        <w:rPr>
-          <w:rFonts w:hint="default" w:ascii="Times New Roman" w:hAnsi="Times New Roman" w:eastAsia="Lucida Console" w:cs="Times New Roman"/>
-          <w:b w:val="0"/>
-          <w:bCs w:val="0"/>
-          <w:i w:val="0"/>
-          <w:iCs w:val="0"/>
-          <w:caps w:val="0"/>
-          <w:color w:val="000000"/>
-          <w:spacing w:val="0"/>
-          <w:sz w:val="24"/>
-          <w:szCs w:val="24"/>
-          <w:shd w:val="clear" w:fill="FFFFFF"/>
-          <w:lang w:val="en-US"/>
-        </w:rPr>
-      </w:pPr>
-      <w:r>
-        <w:rPr>
-          <w:rFonts w:hint="default" w:ascii="Times New Roman" w:hAnsi="Times New Roman" w:eastAsia="Lucida Console" w:cs="Times New Roman"/>
-          <w:b w:val="0"/>
-          <w:bCs w:val="0"/>
-          <w:i w:val="0"/>
-          <w:iCs w:val="0"/>
-          <w:caps w:val="0"/>
-          <w:color w:val="000000"/>
-          <w:spacing w:val="0"/>
-          <w:sz w:val="24"/>
-          <w:szCs w:val="24"/>
-          <w:shd w:val="clear" w:fill="FFFFFF"/>
-          <w:lang w:val="en-US"/>
-        </w:rPr>
-        <w:t>---</w:t>
-      </w:r>
-    </w:p>
-    <w:p>
-      <w:pPr>
-        <w:pStyle w:val="4"/>
-        <w:keepNext w:val="0"/>
-        <w:keepLines w:val="0"/>
-        <w:widowControl/>
-        <w:suppressLineNumbers w:val="0"/>
-        <w:pBdr>
-          <w:top w:val="none" w:color="auto" w:sz="0" w:space="0"/>
-          <w:left w:val="none" w:color="auto" w:sz="0" w:space="0"/>
-          <w:bottom w:val="none" w:color="auto" w:sz="0" w:space="0"/>
-          <w:right w:val="none" w:color="auto" w:sz="0" w:space="0"/>
-        </w:pBdr>
-        <w:shd w:val="clear" w:fill="FFFFFF"/>
-        <w:wordWrap w:val="0"/>
-        <w:spacing w:before="0" w:beforeAutospacing="0" w:after="0" w:afterAutospacing="0" w:line="360" w:lineRule="auto"/>
-        <w:ind w:left="0" w:right="0" w:firstLine="0"/>
-        <w:jc w:val="both"/>
-        <w:rPr>
-          <w:rFonts w:hint="default" w:ascii="Times New Roman" w:hAnsi="Times New Roman" w:eastAsia="Lucida Console" w:cs="Times New Roman"/>
-          <w:b w:val="0"/>
-          <w:bCs w:val="0"/>
-          <w:i w:val="0"/>
-          <w:iCs w:val="0"/>
-          <w:caps w:val="0"/>
-          <w:color w:val="000000"/>
-          <w:spacing w:val="0"/>
-          <w:sz w:val="24"/>
-          <w:szCs w:val="24"/>
-          <w:shd w:val="clear" w:fill="FFFFFF"/>
-          <w:lang w:val="en-US"/>
-        </w:rPr>
-      </w:pPr>
-      <w:r>
-        <w:rPr>
-          <w:rFonts w:hint="default" w:ascii="Times New Roman" w:hAnsi="Times New Roman" w:eastAsia="Lucida Console" w:cs="Times New Roman"/>
-          <w:b w:val="0"/>
-          <w:bCs w:val="0"/>
-          <w:i w:val="0"/>
-          <w:iCs w:val="0"/>
-          <w:caps w:val="0"/>
-          <w:color w:val="000000"/>
-          <w:spacing w:val="0"/>
-          <w:sz w:val="24"/>
-          <w:szCs w:val="24"/>
-          <w:shd w:val="clear" w:fill="FFFFFF"/>
-          <w:lang w:val="en-US"/>
-        </w:rPr>
-        <w:t>Signif. codes:  0 '***' 0.001 '**' 0.01 '*' 0.05 '.' 0.1 ' ' 1</w:t>
-      </w:r>
-    </w:p>
-    <w:p>
-      <w:pPr>
-        <w:pStyle w:val="4"/>
-        <w:keepNext w:val="0"/>
-        <w:keepLines w:val="0"/>
-        <w:widowControl/>
-        <w:suppressLineNumbers w:val="0"/>
-        <w:pBdr>
-          <w:top w:val="none" w:color="auto" w:sz="0" w:space="0"/>
-          <w:left w:val="none" w:color="auto" w:sz="0" w:space="0"/>
-          <w:bottom w:val="none" w:color="auto" w:sz="0" w:space="0"/>
-          <w:right w:val="none" w:color="auto" w:sz="0" w:space="0"/>
-        </w:pBdr>
-        <w:shd w:val="clear" w:fill="FFFFFF"/>
-        <w:wordWrap w:val="0"/>
-        <w:spacing w:before="0" w:beforeAutospacing="0" w:after="0" w:afterAutospacing="0" w:line="360" w:lineRule="auto"/>
-        <w:ind w:left="0" w:right="0" w:firstLine="0"/>
-        <w:jc w:val="both"/>
-        <w:rPr>
-          <w:rFonts w:hint="default" w:ascii="Times New Roman" w:hAnsi="Times New Roman" w:eastAsia="Lucida Console" w:cs="Times New Roman"/>
-          <w:b w:val="0"/>
-          <w:bCs w:val="0"/>
-          <w:i w:val="0"/>
-          <w:iCs w:val="0"/>
-          <w:caps w:val="0"/>
-          <w:color w:val="000000"/>
-          <w:spacing w:val="0"/>
-          <w:sz w:val="24"/>
-          <w:szCs w:val="24"/>
-          <w:shd w:val="clear" w:fill="FFFFFF"/>
-          <w:lang w:val="en-US"/>
-        </w:rPr>
-      </w:pPr>
-    </w:p>
-    <w:p>
-      <w:pPr>
-        <w:pStyle w:val="4"/>
-        <w:keepNext w:val="0"/>
-        <w:keepLines w:val="0"/>
-        <w:widowControl/>
-        <w:suppressLineNumbers w:val="0"/>
-        <w:pBdr>
-          <w:top w:val="none" w:color="auto" w:sz="0" w:space="0"/>
-          <w:left w:val="none" w:color="auto" w:sz="0" w:space="0"/>
-          <w:bottom w:val="none" w:color="auto" w:sz="0" w:space="0"/>
-          <w:right w:val="none" w:color="auto" w:sz="0" w:space="0"/>
-        </w:pBdr>
-        <w:shd w:val="clear" w:fill="FFFFFF"/>
-        <w:wordWrap w:val="0"/>
-        <w:spacing w:before="0" w:beforeAutospacing="0" w:after="0" w:afterAutospacing="0" w:line="360" w:lineRule="auto"/>
-        <w:ind w:left="0" w:right="0" w:firstLine="0"/>
-        <w:jc w:val="both"/>
-        <w:rPr>
-          <w:rFonts w:hint="default" w:ascii="Times New Roman" w:hAnsi="Times New Roman" w:eastAsia="Lucida Console" w:cs="Times New Roman"/>
-          <w:b w:val="0"/>
-          <w:bCs w:val="0"/>
-          <w:i w:val="0"/>
-          <w:iCs w:val="0"/>
-          <w:caps w:val="0"/>
-          <w:color w:val="000000"/>
-          <w:spacing w:val="0"/>
-          <w:sz w:val="24"/>
-          <w:szCs w:val="24"/>
-          <w:shd w:val="clear" w:fill="FFFFFF"/>
-          <w:lang w:val="en-US"/>
-        </w:rPr>
-      </w:pPr>
-      <w:r>
-        <w:rPr>
-          <w:rFonts w:hint="default" w:ascii="Times New Roman" w:hAnsi="Times New Roman" w:eastAsia="Lucida Console" w:cs="Times New Roman"/>
-          <w:b w:val="0"/>
-          <w:bCs w:val="0"/>
-          <w:i w:val="0"/>
-          <w:iCs w:val="0"/>
-          <w:caps w:val="0"/>
-          <w:color w:val="000000"/>
-          <w:spacing w:val="0"/>
-          <w:sz w:val="24"/>
-          <w:szCs w:val="24"/>
-          <w:shd w:val="clear" w:fill="FFFFFF"/>
-          <w:lang w:val="en-US"/>
-        </w:rPr>
-        <w:t>Residual standard error: 42770 on 12 degrees of freedom</w:t>
-      </w:r>
-    </w:p>
-    <w:p>
-      <w:pPr>
-        <w:pStyle w:val="4"/>
-        <w:keepNext w:val="0"/>
-        <w:keepLines w:val="0"/>
-        <w:widowControl/>
-        <w:suppressLineNumbers w:val="0"/>
-        <w:pBdr>
-          <w:top w:val="none" w:color="auto" w:sz="0" w:space="0"/>
-          <w:left w:val="none" w:color="auto" w:sz="0" w:space="0"/>
-          <w:bottom w:val="none" w:color="auto" w:sz="0" w:space="0"/>
-          <w:right w:val="none" w:color="auto" w:sz="0" w:space="0"/>
-        </w:pBdr>
-        <w:shd w:val="clear" w:fill="FFFFFF"/>
-        <w:wordWrap w:val="0"/>
-        <w:spacing w:before="0" w:beforeAutospacing="0" w:after="0" w:afterAutospacing="0" w:line="360" w:lineRule="auto"/>
-        <w:ind w:left="0" w:right="0" w:firstLine="0"/>
-        <w:jc w:val="both"/>
-        <w:rPr>
-          <w:rFonts w:hint="default" w:ascii="Times New Roman" w:hAnsi="Times New Roman" w:eastAsia="Lucida Console" w:cs="Times New Roman"/>
-          <w:b w:val="0"/>
-          <w:bCs w:val="0"/>
-          <w:i w:val="0"/>
-          <w:iCs w:val="0"/>
-          <w:caps w:val="0"/>
-          <w:color w:val="000000"/>
-          <w:spacing w:val="0"/>
-          <w:sz w:val="24"/>
-          <w:szCs w:val="24"/>
-          <w:shd w:val="clear" w:fill="FFFFFF"/>
-          <w:lang w:val="en-US"/>
-        </w:rPr>
-      </w:pPr>
-      <w:r>
-        <w:rPr>
-          <w:rFonts w:hint="default" w:ascii="Times New Roman" w:hAnsi="Times New Roman" w:eastAsia="Lucida Console" w:cs="Times New Roman"/>
-          <w:b w:val="0"/>
-          <w:bCs w:val="0"/>
-          <w:i w:val="0"/>
-          <w:iCs w:val="0"/>
-          <w:caps w:val="0"/>
-          <w:color w:val="000000"/>
-          <w:spacing w:val="0"/>
-          <w:sz w:val="24"/>
-          <w:szCs w:val="24"/>
-          <w:shd w:val="clear" w:fill="FFFFFF"/>
-          <w:lang w:val="en-US"/>
-        </w:rPr>
-        <w:t>Multiple R-squared:  0.4968,</w:t>
-      </w:r>
-      <w:r>
-        <w:rPr>
-          <w:rFonts w:hint="default" w:ascii="Times New Roman" w:hAnsi="Times New Roman" w:eastAsia="Lucida Console" w:cs="Times New Roman"/>
-          <w:b w:val="0"/>
-          <w:bCs w:val="0"/>
-          <w:i w:val="0"/>
-          <w:iCs w:val="0"/>
-          <w:caps w:val="0"/>
-          <w:color w:val="000000"/>
-          <w:spacing w:val="0"/>
-          <w:sz w:val="24"/>
-          <w:szCs w:val="24"/>
-          <w:shd w:val="clear" w:fill="FFFFFF"/>
-          <w:lang w:val="en-US"/>
-        </w:rPr>
-        <w:tab/>
-        <w:t xml:space="preserve">Adjusted R-squared:  0.2872 </w:t>
-      </w:r>
-    </w:p>
-    <w:p>
-      <w:pPr>
-        <w:pStyle w:val="4"/>
-        <w:keepNext w:val="0"/>
-        <w:keepLines w:val="0"/>
-        <w:widowControl/>
-        <w:suppressLineNumbers w:val="0"/>
-        <w:pBdr>
-          <w:top w:val="none" w:color="auto" w:sz="0" w:space="0"/>
-          <w:left w:val="none" w:color="auto" w:sz="0" w:space="0"/>
-          <w:bottom w:val="none" w:color="auto" w:sz="0" w:space="0"/>
-          <w:right w:val="none" w:color="auto" w:sz="0" w:space="0"/>
-        </w:pBdr>
-        <w:shd w:val="clear" w:fill="FFFFFF"/>
-        <w:wordWrap w:val="0"/>
-        <w:spacing w:before="0" w:beforeAutospacing="0" w:after="0" w:afterAutospacing="0" w:line="360" w:lineRule="auto"/>
-        <w:ind w:left="0" w:right="0" w:firstLine="0"/>
-        <w:jc w:val="both"/>
-        <w:rPr>
-          <w:rFonts w:hint="default" w:ascii="Times New Roman" w:hAnsi="Times New Roman" w:eastAsia="Lucida Console" w:cs="Times New Roman"/>
-          <w:b w:val="0"/>
-          <w:bCs w:val="0"/>
-          <w:i w:val="0"/>
-          <w:iCs w:val="0"/>
-          <w:caps w:val="0"/>
-          <w:color w:val="000000"/>
-          <w:spacing w:val="0"/>
-          <w:sz w:val="24"/>
-          <w:szCs w:val="24"/>
-          <w:shd w:val="clear" w:fill="FFFFFF"/>
-          <w:lang w:val="en-US"/>
-        </w:rPr>
-      </w:pPr>
-      <w:r>
-        <w:rPr>
-          <w:rFonts w:hint="default" w:ascii="Times New Roman" w:hAnsi="Times New Roman" w:eastAsia="Lucida Console" w:cs="Times New Roman"/>
-          <w:b w:val="0"/>
-          <w:bCs w:val="0"/>
-          <w:i w:val="0"/>
-          <w:iCs w:val="0"/>
-          <w:caps w:val="0"/>
-          <w:color w:val="000000"/>
-          <w:spacing w:val="0"/>
-          <w:sz w:val="24"/>
-          <w:szCs w:val="24"/>
-          <w:shd w:val="clear" w:fill="FFFFFF"/>
-          <w:lang w:val="en-US"/>
-        </w:rPr>
-        <w:t>F-statistic:  2.37 on 5 and 12 DF,  p-value: 0.1025</w:t>
-      </w:r>
-    </w:p>
-    <w:p>
-      <w:pPr>
-        <w:pStyle w:val="4"/>
-        <w:keepNext w:val="0"/>
-        <w:keepLines w:val="0"/>
-        <w:widowControl/>
-        <w:suppressLineNumbers w:val="0"/>
-        <w:pBdr>
-          <w:top w:val="none" w:color="auto" w:sz="0" w:space="0"/>
-          <w:left w:val="none" w:color="auto" w:sz="0" w:space="0"/>
-          <w:bottom w:val="none" w:color="auto" w:sz="0" w:space="0"/>
-          <w:right w:val="none" w:color="auto" w:sz="0" w:space="0"/>
-        </w:pBdr>
-        <w:shd w:val="clear" w:fill="FFFFFF"/>
-        <w:wordWrap w:val="0"/>
-        <w:spacing w:before="0" w:beforeAutospacing="0" w:after="0" w:afterAutospacing="0" w:line="360" w:lineRule="auto"/>
-        <w:ind w:left="0" w:right="0" w:firstLine="0"/>
-        <w:jc w:val="both"/>
-        <w:rPr>
-          <w:rFonts w:hint="default" w:ascii="Times New Roman" w:hAnsi="Times New Roman" w:eastAsia="Lucida Console" w:cs="Times New Roman"/>
-          <w:b w:val="0"/>
-          <w:bCs w:val="0"/>
-          <w:i w:val="0"/>
-          <w:iCs w:val="0"/>
-          <w:caps w:val="0"/>
-          <w:color w:val="000000"/>
-          <w:spacing w:val="0"/>
-          <w:sz w:val="24"/>
-          <w:szCs w:val="24"/>
+        <w:t xml:space="preserve">.  Therefore, the model clearly indicates that employee’ annual_base_pay are determined by ‘employee_experience_years’, signing_bonus, total_experience_years, location_country, and location_longitude at a 5% significance level. </w:t>
+      </w:r>
+    </w:p>
+    <w:p>
+      <w:pPr>
+        <w:pStyle w:val="4"/>
+        <w:keepNext w:val="0"/>
+        <w:keepLines w:val="0"/>
+        <w:widowControl/>
+        <w:suppressLineNumbers w:val="0"/>
+        <w:pBdr>
+          <w:top w:val="none" w:color="auto" w:sz="0" w:space="0"/>
+          <w:left w:val="none" w:color="auto" w:sz="0" w:space="0"/>
+          <w:bottom w:val="none" w:color="auto" w:sz="0" w:space="0"/>
+          <w:right w:val="none" w:color="auto" w:sz="0" w:space="0"/>
+        </w:pBdr>
+        <w:shd w:val="clear" w:fill="FFFFFF"/>
+        <w:wordWrap w:val="0"/>
+        <w:spacing w:before="0" w:beforeAutospacing="0" w:after="0" w:afterAutospacing="0" w:line="360" w:lineRule="auto"/>
+        <w:ind w:left="0" w:right="0" w:firstLine="0"/>
+        <w:jc w:val="both"/>
+        <w:rPr>
+          <w:rFonts w:hint="default" w:ascii="Times New Roman" w:hAnsi="Times New Roman" w:eastAsia="Lucida Console" w:cs="Times New Roman"/>
+          <w:b/>
+          <w:bCs/>
+          <w:i w:val="0"/>
+          <w:iCs w:val="0"/>
+          <w:caps w:val="0"/>
+          <w:color w:val="000000"/>
+          <w:spacing w:val="0"/>
+          <w:sz w:val="40"/>
+          <w:szCs w:val="40"/>
+          <w:shd w:val="clear" w:fill="FFFFFF"/>
+          <w:lang w:val="en-US"/>
+        </w:rPr>
+      </w:pPr>
+      <w:r>
+        <w:rPr>
+          <w:rFonts w:hint="default" w:ascii="Times New Roman" w:hAnsi="Times New Roman" w:eastAsia="Lucida Console" w:cs="Times New Roman"/>
+          <w:b w:val="0"/>
+          <w:bCs w:val="0"/>
+          <w:i w:val="0"/>
+          <w:iCs w:val="0"/>
+          <w:caps w:val="0"/>
+          <w:color w:val="000000"/>
+          <w:spacing w:val="0"/>
+          <w:sz w:val="24"/>
+          <w:szCs w:val="24"/>
+          <w:shd w:val="clear" w:fill="FFFFFF"/>
+          <w:lang w:val="en-US"/>
+        </w:rPr>
+        <w:t xml:space="preserve">According to the standard error values and t-values of independent variables, it is confirmed that location_country (Std.Error:16130.372) is the most crucial factor to be considered in annual_base_pay determination of a employee. The employee_experience_years (Std.Error:6933.203) can be considered as the second most important factor in salary calculation.  </w:t>
+      </w:r>
+      <w:r>
+        <w:rPr>
+          <w:rFonts w:hint="default" w:ascii="Times New Roman" w:hAnsi="Times New Roman" w:eastAsia="Lucida Console" w:cs="Times New Roman"/>
+          <w:b w:val="0"/>
+          <w:bCs w:val="0"/>
+          <w:i w:val="0"/>
+          <w:iCs w:val="0"/>
+          <w:color w:val="000000"/>
+          <w:spacing w:val="0"/>
+          <w:sz w:val="24"/>
+          <w:szCs w:val="24"/>
+          <w:shd w:val="clear" w:fill="FFFFFF"/>
+          <w:lang w:val="en-US"/>
+        </w:rPr>
+        <w:t>T</w:t>
+      </w:r>
+      <w:r>
+        <w:rPr>
+          <w:rFonts w:hint="default" w:ascii="Times New Roman" w:hAnsi="Times New Roman" w:eastAsia="Lucida Console" w:cs="Times New Roman"/>
+          <w:b w:val="0"/>
+          <w:bCs w:val="0"/>
+          <w:i w:val="0"/>
+          <w:iCs w:val="0"/>
+          <w:caps w:val="0"/>
+          <w:color w:val="000000"/>
+          <w:spacing w:val="0"/>
+          <w:sz w:val="24"/>
+          <w:szCs w:val="24"/>
+          <w:shd w:val="clear" w:fill="FFFFFF"/>
+          <w:lang w:val="en-US"/>
+        </w:rPr>
+        <w:t xml:space="preserve">otal_experience_years (Std.Error:2961.073) is the third important factor. </w:t>
+      </w:r>
+      <w:r>
+        <w:rPr>
+          <w:rFonts w:hint="default" w:ascii="Times New Roman" w:hAnsi="Times New Roman" w:eastAsia="Lucida Console" w:cs="Times New Roman"/>
+          <w:b w:val="0"/>
+          <w:bCs w:val="0"/>
+          <w:i w:val="0"/>
+          <w:iCs w:val="0"/>
+          <w:color w:val="000000"/>
+          <w:spacing w:val="0"/>
+          <w:sz w:val="24"/>
+          <w:szCs w:val="24"/>
+          <w:shd w:val="clear" w:fill="FFFFFF"/>
+          <w:lang w:val="en-US"/>
+        </w:rPr>
+        <w:t>L</w:t>
+      </w:r>
+      <w:r>
+        <w:rPr>
+          <w:rFonts w:hint="default" w:ascii="Times New Roman" w:hAnsi="Times New Roman" w:eastAsia="Lucida Console" w:cs="Times New Roman"/>
+          <w:b w:val="0"/>
+          <w:bCs w:val="0"/>
+          <w:i w:val="0"/>
+          <w:iCs w:val="0"/>
+          <w:caps w:val="0"/>
+          <w:color w:val="000000"/>
+          <w:spacing w:val="0"/>
+          <w:sz w:val="24"/>
+          <w:szCs w:val="24"/>
+          <w:shd w:val="clear" w:fill="FFFFFF"/>
+          <w:lang w:val="en-US"/>
+        </w:rPr>
+        <w:t>ocation_longitude (Std.Error : 302.130) is the fourth important factor. Signing_bonus (5.932) is the least important factor.This  model accuracy becomes higher as R2= 0.4968 and adjusted R2 = 0.2872 but the model residuals indicate high values. When we consider about the other models developed, this model can be confirmed as the best model. Therefore, much better annual_base_pay predications can be identified with this model.</w:t>
+      </w:r>
+    </w:p>
+    <w:p>
+      <w:pPr>
+        <w:pStyle w:val="4"/>
+        <w:keepNext w:val="0"/>
+        <w:keepLines w:val="0"/>
+        <w:widowControl/>
+        <w:suppressLineNumbers w:val="0"/>
+        <w:pBdr>
+          <w:top w:val="none" w:color="auto" w:sz="0" w:space="0"/>
+          <w:left w:val="none" w:color="auto" w:sz="0" w:space="0"/>
+          <w:bottom w:val="none" w:color="auto" w:sz="0" w:space="0"/>
+          <w:right w:val="none" w:color="auto" w:sz="0" w:space="0"/>
+        </w:pBdr>
+        <w:shd w:val="clear" w:fill="FFFFFF"/>
+        <w:wordWrap w:val="0"/>
+        <w:spacing w:before="0" w:beforeAutospacing="0" w:after="0" w:afterAutospacing="0" w:line="360" w:lineRule="auto"/>
+        <w:ind w:left="0" w:right="0" w:firstLine="0"/>
+        <w:jc w:val="both"/>
+        <w:rPr>
+          <w:rFonts w:hint="default" w:ascii="Times New Roman" w:hAnsi="Times New Roman" w:eastAsia="Lucida Console" w:cs="Times New Roman"/>
+          <w:b/>
+          <w:bCs/>
+          <w:i w:val="0"/>
+          <w:iCs w:val="0"/>
+          <w:caps w:val="0"/>
+          <w:color w:val="000000"/>
+          <w:spacing w:val="0"/>
+          <w:sz w:val="40"/>
+          <w:szCs w:val="40"/>
+          <w:shd w:val="clear" w:fill="FFFFFF"/>
+          <w:lang w:val="en-US"/>
+        </w:rPr>
+      </w:pPr>
+    </w:p>
+    <w:p>
+      <w:pPr>
+        <w:pStyle w:val="4"/>
+        <w:keepNext w:val="0"/>
+        <w:keepLines w:val="0"/>
+        <w:widowControl/>
+        <w:suppressLineNumbers w:val="0"/>
+        <w:pBdr>
+          <w:top w:val="none" w:color="auto" w:sz="0" w:space="0"/>
+          <w:left w:val="none" w:color="auto" w:sz="0" w:space="0"/>
+          <w:bottom w:val="none" w:color="auto" w:sz="0" w:space="0"/>
+          <w:right w:val="none" w:color="auto" w:sz="0" w:space="0"/>
+        </w:pBdr>
+        <w:shd w:val="clear" w:fill="FFFFFF"/>
+        <w:wordWrap w:val="0"/>
+        <w:spacing w:before="0" w:beforeAutospacing="0" w:after="0" w:afterAutospacing="0" w:line="360" w:lineRule="auto"/>
+        <w:ind w:left="0" w:right="0" w:firstLine="0"/>
+        <w:jc w:val="both"/>
+        <w:rPr>
+          <w:rFonts w:hint="default" w:ascii="Times New Roman" w:hAnsi="Times New Roman" w:eastAsia="Lucida Console" w:cs="Times New Roman"/>
+          <w:b/>
+          <w:bCs/>
+          <w:i w:val="0"/>
+          <w:iCs w:val="0"/>
+          <w:caps w:val="0"/>
+          <w:color w:val="000000"/>
+          <w:spacing w:val="0"/>
+          <w:sz w:val="40"/>
+          <w:szCs w:val="40"/>
           <w:shd w:val="clear" w:fill="FFFFFF"/>
           <w:lang w:val="en-US"/>
         </w:rPr>

</xml_diff>